<commit_message>
Casos de teste atualizado
</commit_message>
<xml_diff>
--- a/Documentacao/CasosDeTeste_autopecas.docx
+++ b/Documentacao/CasosDeTeste_autopecas.docx
@@ -1750,31 +1750,47 @@
               <w:widowControl w:val="0"/>
               <w:numPr>
                 <w:ilvl w:val="0"/>
-                <w:numId w:val="10"/>
+                <w:numId w:val="13"/>
               </w:numPr>
               <w:tabs>
                 <w:tab w:val="clear" w:pos="720"/>
                 <w:tab w:val="left" w:pos="0"/>
               </w:tabs>
               <w:spacing w:after="120" w:line="240" w:lineRule="atLeast"/>
-              <w:ind w:left="319" w:hanging="284"/>
-              <w:jc w:val="both"/>
-              <w:rPr>
-                <w:rFonts w:ascii="Arial" w:hAnsi="Arial"/>
-                <w:sz w:val="18"/>
-                <w:szCs w:val="20"/>
-                <w:lang w:eastAsia="en-US"/>
-              </w:rPr>
-            </w:pPr>
-            <w:r>
-              <w:rPr>
-                <w:rFonts w:ascii="Arial" w:hAnsi="Arial"/>
-                <w:b/>
-                <w:sz w:val="18"/>
-                <w:szCs w:val="20"/>
-                <w:lang w:eastAsia="en-US"/>
-              </w:rPr>
-              <w:t>Acesso a página.</w:t>
+              <w:jc w:val="both"/>
+              <w:rPr>
+                <w:rFonts w:ascii="Arial" w:hAnsi="Arial"/>
+                <w:sz w:val="18"/>
+                <w:szCs w:val="20"/>
+                <w:lang w:eastAsia="en-US"/>
+              </w:rPr>
+            </w:pPr>
+            <w:r>
+              <w:rPr>
+                <w:rFonts w:ascii="Arial" w:hAnsi="Arial"/>
+                <w:sz w:val="18"/>
+                <w:szCs w:val="20"/>
+                <w:lang w:eastAsia="en-US"/>
+              </w:rPr>
+              <w:t>Executar o CT00</w:t>
+            </w:r>
+            <w:r>
+              <w:rPr>
+                <w:rFonts w:ascii="Arial" w:hAnsi="Arial"/>
+                <w:sz w:val="18"/>
+                <w:szCs w:val="20"/>
+                <w:lang w:eastAsia="en-US"/>
+              </w:rPr>
+              <w:t>1</w:t>
+            </w:r>
+            <w:r>
+              <w:rPr>
+                <w:rFonts w:ascii="Arial" w:hAnsi="Arial"/>
+                <w:sz w:val="18"/>
+                <w:szCs w:val="20"/>
+                <w:lang w:eastAsia="en-US"/>
+              </w:rPr>
+              <w:t>;</w:t>
             </w:r>
           </w:p>
           <w:p>
@@ -1804,55 +1820,25 @@
                 <w:szCs w:val="20"/>
                 <w:lang w:eastAsia="en-US"/>
               </w:rPr>
-              <w:t>Executar o CT00</w:t>
-            </w:r>
-            <w:r>
-              <w:rPr>
-                <w:rFonts w:ascii="Arial" w:hAnsi="Arial"/>
-                <w:sz w:val="18"/>
-                <w:szCs w:val="20"/>
-                <w:lang w:eastAsia="en-US"/>
-              </w:rPr>
-              <w:t>1</w:t>
-            </w:r>
-            <w:r>
-              <w:rPr>
-                <w:rFonts w:ascii="Arial" w:hAnsi="Arial"/>
-                <w:sz w:val="18"/>
-                <w:szCs w:val="20"/>
-                <w:lang w:eastAsia="en-US"/>
-              </w:rPr>
-              <w:t>;</w:t>
-            </w:r>
-          </w:p>
-          <w:p>
-            <w:pPr>
-              <w:widowControl w:val="0"/>
-              <w:numPr>
-                <w:ilvl w:val="0"/>
-                <w:numId w:val="13"/>
-              </w:numPr>
-              <w:tabs>
-                <w:tab w:val="clear" w:pos="720"/>
-                <w:tab w:val="left" w:pos="0"/>
-              </w:tabs>
-              <w:spacing w:after="120" w:line="240" w:lineRule="atLeast"/>
-              <w:jc w:val="both"/>
-              <w:rPr>
-                <w:rFonts w:ascii="Arial" w:hAnsi="Arial"/>
-                <w:sz w:val="18"/>
-                <w:szCs w:val="20"/>
-                <w:lang w:eastAsia="en-US"/>
-              </w:rPr>
-            </w:pPr>
-            <w:r>
-              <w:rPr>
-                <w:rFonts w:ascii="Arial" w:hAnsi="Arial"/>
-                <w:sz w:val="18"/>
-                <w:szCs w:val="20"/>
-                <w:lang w:eastAsia="en-US"/>
-              </w:rPr>
-              <w:t>Seleciona a aba “Clientes” do menu lateral;</w:t>
+              <w:t>Selecion</w:t>
+            </w:r>
+            <w:r>
+              <w:rPr>
+                <w:rFonts w:ascii="Arial" w:hAnsi="Arial"/>
+                <w:sz w:val="18"/>
+                <w:szCs w:val="20"/>
+                <w:lang w:eastAsia="en-US"/>
+              </w:rPr>
+              <w:t>e</w:t>
+            </w:r>
+            <w:r>
+              <w:rPr>
+                <w:rFonts w:ascii="Arial" w:hAnsi="Arial"/>
+                <w:sz w:val="18"/>
+                <w:szCs w:val="20"/>
+                <w:lang w:eastAsia="en-US"/>
+              </w:rPr>
+              <w:t xml:space="preserve"> a aba “Clientes” do menu lateral;</w:t>
             </w:r>
           </w:p>
           <w:p>
@@ -2034,27 +2020,23 @@
           <w:p>
             <w:pPr>
               <w:widowControl w:val="0"/>
-              <w:numPr>
-                <w:ilvl w:val="0"/>
-                <w:numId w:val="16"/>
-              </w:numPr>
-              <w:tabs>
-                <w:tab w:val="left" w:pos="0"/>
-              </w:tabs>
-              <w:spacing w:after="120" w:line="240" w:lineRule="atLeast"/>
-              <w:ind w:left="319" w:hanging="284"/>
-              <w:jc w:val="both"/>
-              <w:rPr>
-                <w:rFonts w:ascii="Arial" w:hAnsi="Arial"/>
-                <w:sz w:val="18"/>
-                <w:szCs w:val="20"/>
-                <w:lang w:eastAsia="en-US"/>
-              </w:rPr>
-            </w:pPr>
-            <w:r>
-              <w:rPr>
-                <w:rFonts w:ascii="Arial" w:hAnsi="Arial"/>
-                <w:b/>
+              <w:tabs>
+                <w:tab w:val="left" w:pos="0"/>
+              </w:tabs>
+              <w:spacing w:after="120" w:line="240" w:lineRule="atLeast"/>
+              <w:jc w:val="both"/>
+              <w:rPr>
+                <w:rFonts w:ascii="Arial" w:hAnsi="Arial"/>
+                <w:bCs/>
+                <w:sz w:val="18"/>
+                <w:szCs w:val="20"/>
+                <w:lang w:eastAsia="en-US"/>
+              </w:rPr>
+            </w:pPr>
+            <w:r>
+              <w:rPr>
+                <w:rFonts w:ascii="Arial" w:hAnsi="Arial"/>
+                <w:bCs/>
                 <w:sz w:val="18"/>
                 <w:szCs w:val="20"/>
                 <w:lang w:eastAsia="en-US"/>
@@ -2065,6 +2047,17 @@
         </w:tc>
       </w:tr>
     </w:tbl>
+    <w:p>
+      <w:pPr>
+        <w:pStyle w:val="Recuodecorpodetexto"/>
+        <w:ind w:left="0"/>
+        <w:jc w:val="both"/>
+        <w:rPr>
+          <w:color w:val="FF0000"/>
+          <w:sz w:val="24"/>
+        </w:rPr>
+      </w:pPr>
+    </w:p>
     <w:p>
       <w:pPr>
         <w:pStyle w:val="Recuodecorpodetexto"/>
@@ -2145,7 +2138,7 @@
         </w:tc>
         <w:tc>
           <w:tcPr>
-            <w:tcW w:w="7937" w:type="dxa"/>
+            <w:tcW w:w="7938" w:type="dxa"/>
             <w:tcBorders>
               <w:top w:val="single" w:sz="4" w:space="0" w:color="000000"/>
               <w:left w:val="single" w:sz="4" w:space="0" w:color="000000"/>
@@ -2175,7 +2168,25 @@
                 <w:szCs w:val="18"/>
                 <w:lang w:eastAsia="en-US"/>
               </w:rPr>
-              <w:t>CT004 – Utilização da página de Vendas.</w:t>
+              <w:t xml:space="preserve">CT004 – </w:t>
+            </w:r>
+            <w:r>
+              <w:rPr>
+                <w:rFonts w:ascii="Arial" w:hAnsi="Arial" w:cs="Arial"/>
+                <w:sz w:val="18"/>
+                <w:szCs w:val="18"/>
+                <w:lang w:eastAsia="en-US"/>
+              </w:rPr>
+              <w:t>Edição de cliente</w:t>
+            </w:r>
+            <w:r>
+              <w:rPr>
+                <w:rFonts w:ascii="Arial" w:hAnsi="Arial" w:cs="Arial"/>
+                <w:sz w:val="18"/>
+                <w:szCs w:val="18"/>
+                <w:lang w:eastAsia="en-US"/>
+              </w:rPr>
+              <w:t>.</w:t>
             </w:r>
             <w:bookmarkEnd w:id="4"/>
           </w:p>
@@ -2226,7 +2237,7 @@
         </w:tc>
         <w:tc>
           <w:tcPr>
-            <w:tcW w:w="7937" w:type="dxa"/>
+            <w:tcW w:w="7938" w:type="dxa"/>
             <w:tcBorders>
               <w:top w:val="single" w:sz="4" w:space="0" w:color="000000"/>
               <w:left w:val="single" w:sz="4" w:space="0" w:color="000000"/>
@@ -2257,7 +2268,43 @@
                 <w:szCs w:val="18"/>
                 <w:lang w:eastAsia="en-US"/>
               </w:rPr>
-              <w:t>Verificar se as funcionalidades: Acesso a página, cadastro e edição de dados estão funcionando conforme o caso de teste atual.</w:t>
+              <w:t xml:space="preserve">Verificar se a </w:t>
+            </w:r>
+            <w:r>
+              <w:rPr>
+                <w:rFonts w:ascii="Arial" w:hAnsi="Arial" w:cs="Arial"/>
+                <w:sz w:val="18"/>
+                <w:szCs w:val="18"/>
+                <w:lang w:eastAsia="en-US"/>
+              </w:rPr>
+              <w:t>ação de atualizar</w:t>
+            </w:r>
+            <w:r>
+              <w:rPr>
+                <w:rFonts w:ascii="Arial" w:hAnsi="Arial" w:cs="Arial"/>
+                <w:sz w:val="18"/>
+                <w:szCs w:val="18"/>
+                <w:lang w:eastAsia="en-US"/>
+              </w:rPr>
+              <w:t xml:space="preserve"> dados no banco de dados está </w:t>
+            </w:r>
+            <w:r>
+              <w:rPr>
+                <w:rFonts w:ascii="Arial" w:hAnsi="Arial" w:cs="Arial"/>
+                <w:sz w:val="18"/>
+                <w:szCs w:val="18"/>
+                <w:lang w:eastAsia="en-US"/>
+              </w:rPr>
+              <w:t>ocorrendo com êxito</w:t>
+            </w:r>
+            <w:r>
+              <w:rPr>
+                <w:rFonts w:ascii="Arial" w:hAnsi="Arial" w:cs="Arial"/>
+                <w:sz w:val="18"/>
+                <w:szCs w:val="18"/>
+                <w:lang w:eastAsia="en-US"/>
+              </w:rPr>
+              <w:t>.</w:t>
             </w:r>
           </w:p>
         </w:tc>
@@ -2307,7 +2354,7 @@
         </w:tc>
         <w:tc>
           <w:tcPr>
-            <w:tcW w:w="7937" w:type="dxa"/>
+            <w:tcW w:w="7938" w:type="dxa"/>
             <w:tcBorders>
               <w:top w:val="single" w:sz="4" w:space="0" w:color="000000"/>
               <w:left w:val="single" w:sz="4" w:space="0" w:color="000000"/>
@@ -2319,539 +2366,30 @@
           <w:p>
             <w:pPr>
               <w:widowControl w:val="0"/>
-              <w:tabs>
-                <w:tab w:val="left" w:pos="0"/>
-              </w:tabs>
-              <w:spacing w:after="120" w:line="240" w:lineRule="atLeast"/>
-              <w:ind w:left="35"/>
-              <w:jc w:val="both"/>
-              <w:rPr>
-                <w:rFonts w:ascii="Arial" w:hAnsi="Arial"/>
-                <w:sz w:val="18"/>
-                <w:szCs w:val="20"/>
-                <w:lang w:eastAsia="en-US"/>
-              </w:rPr>
-            </w:pPr>
-            <w:r>
-              <w:rPr>
-                <w:rFonts w:ascii="Arial" w:hAnsi="Arial"/>
-                <w:b/>
-                <w:sz w:val="18"/>
-                <w:szCs w:val="20"/>
-                <w:lang w:eastAsia="en-US"/>
-              </w:rPr>
-              <w:t>1.   Acesso a página.</w:t>
-            </w:r>
-          </w:p>
-          <w:p>
-            <w:pPr>
-              <w:widowControl w:val="0"/>
-              <w:numPr>
-                <w:ilvl w:val="0"/>
-                <w:numId w:val="25"/>
-              </w:numPr>
-              <w:tabs>
-                <w:tab w:val="clear" w:pos="720"/>
-                <w:tab w:val="left" w:pos="0"/>
-              </w:tabs>
-              <w:spacing w:after="120" w:line="240" w:lineRule="atLeast"/>
-              <w:jc w:val="both"/>
-              <w:rPr>
-                <w:rFonts w:ascii="Arial" w:hAnsi="Arial"/>
-                <w:sz w:val="18"/>
-                <w:szCs w:val="20"/>
-                <w:lang w:eastAsia="en-US"/>
-              </w:rPr>
-            </w:pPr>
-            <w:r>
-              <w:rPr>
-                <w:rFonts w:ascii="Arial" w:hAnsi="Arial"/>
-                <w:sz w:val="18"/>
-                <w:szCs w:val="20"/>
-                <w:lang w:eastAsia="en-US"/>
-              </w:rPr>
-              <w:t>Executar o CT002;</w:t>
-            </w:r>
-          </w:p>
-          <w:p>
-            <w:pPr>
-              <w:widowControl w:val="0"/>
-              <w:numPr>
-                <w:ilvl w:val="0"/>
-                <w:numId w:val="13"/>
-              </w:numPr>
-              <w:tabs>
-                <w:tab w:val="clear" w:pos="720"/>
-                <w:tab w:val="left" w:pos="0"/>
-              </w:tabs>
-              <w:spacing w:after="120" w:line="240" w:lineRule="atLeast"/>
-              <w:jc w:val="both"/>
-              <w:rPr>
-                <w:rFonts w:ascii="Arial" w:hAnsi="Arial"/>
-                <w:sz w:val="18"/>
-                <w:szCs w:val="20"/>
-                <w:lang w:eastAsia="en-US"/>
-              </w:rPr>
-            </w:pPr>
-            <w:r>
-              <w:rPr>
-                <w:rFonts w:ascii="Arial" w:hAnsi="Arial"/>
-                <w:sz w:val="18"/>
-                <w:szCs w:val="20"/>
-                <w:lang w:eastAsia="en-US"/>
-              </w:rPr>
-              <w:t>Selecionar no menu a página Vendas.</w:t>
-            </w:r>
-          </w:p>
-          <w:p>
-            <w:pPr>
-              <w:widowControl w:val="0"/>
-              <w:tabs>
-                <w:tab w:val="left" w:pos="0"/>
-              </w:tabs>
-              <w:spacing w:after="120" w:line="240" w:lineRule="atLeast"/>
-              <w:ind w:left="35"/>
-              <w:jc w:val="both"/>
-              <w:rPr>
-                <w:rFonts w:ascii="Arial" w:hAnsi="Arial"/>
-                <w:sz w:val="18"/>
-                <w:szCs w:val="20"/>
-                <w:lang w:eastAsia="en-US"/>
-              </w:rPr>
-            </w:pPr>
-            <w:r>
-              <w:rPr>
-                <w:rFonts w:ascii="Arial" w:hAnsi="Arial"/>
-                <w:b/>
-                <w:sz w:val="18"/>
-                <w:szCs w:val="20"/>
-                <w:lang w:eastAsia="en-US"/>
-              </w:rPr>
-              <w:t>2.   Estado inicial da página.</w:t>
-            </w:r>
-          </w:p>
-          <w:p>
-            <w:pPr>
-              <w:widowControl w:val="0"/>
-              <w:tabs>
-                <w:tab w:val="left" w:pos="0"/>
-              </w:tabs>
-              <w:spacing w:after="120" w:line="240" w:lineRule="atLeast"/>
-              <w:jc w:val="both"/>
-              <w:rPr>
-                <w:rFonts w:ascii="Arial" w:hAnsi="Arial"/>
-                <w:sz w:val="18"/>
-                <w:szCs w:val="20"/>
-                <w:u w:val="single"/>
-                <w:lang w:eastAsia="en-US"/>
-              </w:rPr>
-            </w:pPr>
-            <w:r>
-              <w:rPr>
-                <w:rFonts w:ascii="Arial" w:hAnsi="Arial"/>
-                <w:sz w:val="18"/>
-                <w:szCs w:val="20"/>
-                <w:lang w:eastAsia="en-US"/>
-              </w:rPr>
-              <w:t xml:space="preserve">     Caso existam registros cadastrados nesse diretório, estes serão listados na tela em formato de tabela com dados simples;</w:t>
-            </w:r>
-          </w:p>
-          <w:p>
-            <w:pPr>
-              <w:widowControl w:val="0"/>
-              <w:numPr>
-                <w:ilvl w:val="0"/>
-                <w:numId w:val="26"/>
-              </w:numPr>
-              <w:tabs>
-                <w:tab w:val="clear" w:pos="720"/>
-                <w:tab w:val="left" w:pos="0"/>
-              </w:tabs>
-              <w:spacing w:after="120" w:line="240" w:lineRule="atLeast"/>
-              <w:jc w:val="both"/>
-              <w:rPr>
-                <w:rFonts w:ascii="Arial" w:hAnsi="Arial"/>
-                <w:sz w:val="18"/>
-                <w:szCs w:val="20"/>
-                <w:lang w:eastAsia="en-US"/>
-              </w:rPr>
-            </w:pPr>
-            <w:r>
-              <w:rPr>
-                <w:rFonts w:ascii="Arial" w:hAnsi="Arial"/>
-                <w:sz w:val="18"/>
-                <w:szCs w:val="20"/>
-                <w:lang w:eastAsia="en-US"/>
-              </w:rPr>
-              <w:t>As informações são mostradas através de listagens paginadas;</w:t>
-            </w:r>
-          </w:p>
-          <w:p>
-            <w:pPr>
-              <w:widowControl w:val="0"/>
-              <w:numPr>
-                <w:ilvl w:val="0"/>
-                <w:numId w:val="14"/>
-              </w:numPr>
-              <w:tabs>
-                <w:tab w:val="clear" w:pos="720"/>
-                <w:tab w:val="left" w:pos="0"/>
-              </w:tabs>
-              <w:spacing w:after="120" w:line="240" w:lineRule="atLeast"/>
-              <w:jc w:val="both"/>
-              <w:rPr>
-                <w:rFonts w:ascii="Arial" w:hAnsi="Arial"/>
-                <w:sz w:val="18"/>
-                <w:szCs w:val="20"/>
-                <w:lang w:eastAsia="en-US"/>
-              </w:rPr>
-            </w:pPr>
-            <w:r>
-              <w:rPr>
-                <w:rFonts w:ascii="Arial" w:hAnsi="Arial"/>
-                <w:sz w:val="18"/>
-                <w:szCs w:val="20"/>
-                <w:lang w:eastAsia="en-US"/>
-              </w:rPr>
-              <w:t>Cada página contém no máximo 15 registros, iniciando outra página caso esse número seja superado.</w:t>
-            </w:r>
-          </w:p>
-          <w:p>
-            <w:pPr>
-              <w:widowControl w:val="0"/>
-              <w:tabs>
-                <w:tab w:val="left" w:pos="0"/>
-              </w:tabs>
-              <w:spacing w:after="120" w:line="240" w:lineRule="atLeast"/>
-              <w:ind w:left="319" w:hanging="284"/>
-              <w:jc w:val="both"/>
-              <w:rPr>
-                <w:rFonts w:ascii="Arial" w:hAnsi="Arial"/>
-                <w:sz w:val="18"/>
-                <w:szCs w:val="20"/>
-                <w:lang w:eastAsia="en-US"/>
-              </w:rPr>
-            </w:pPr>
-            <w:r>
-              <w:rPr>
-                <w:rFonts w:ascii="Arial" w:hAnsi="Arial"/>
-                <w:b/>
-                <w:sz w:val="18"/>
-                <w:szCs w:val="20"/>
-                <w:lang w:eastAsia="en-US"/>
-              </w:rPr>
-              <w:t>3.   Cadastrar nova Venda.</w:t>
-            </w:r>
-          </w:p>
-          <w:p>
-            <w:pPr>
-              <w:widowControl w:val="0"/>
-              <w:numPr>
-                <w:ilvl w:val="0"/>
-                <w:numId w:val="27"/>
-              </w:numPr>
-              <w:tabs>
-                <w:tab w:val="left" w:pos="0"/>
-              </w:tabs>
-              <w:spacing w:after="120" w:line="240" w:lineRule="atLeast"/>
-              <w:jc w:val="both"/>
-              <w:rPr>
-                <w:rFonts w:ascii="Arial" w:hAnsi="Arial"/>
-                <w:sz w:val="18"/>
-                <w:szCs w:val="20"/>
-                <w:lang w:eastAsia="en-US"/>
-              </w:rPr>
-            </w:pPr>
-            <w:r>
-              <w:rPr>
-                <w:rFonts w:ascii="Arial" w:hAnsi="Arial"/>
-                <w:sz w:val="18"/>
-                <w:szCs w:val="20"/>
-                <w:lang w:eastAsia="en-US"/>
-              </w:rPr>
-              <w:t xml:space="preserve">Clicar sobre o botão cujo </w:t>
-            </w:r>
-            <w:proofErr w:type="spellStart"/>
-            <w:r>
-              <w:rPr>
-                <w:rFonts w:ascii="Arial" w:hAnsi="Arial"/>
-                <w:sz w:val="18"/>
-                <w:szCs w:val="20"/>
-                <w:lang w:eastAsia="en-US"/>
-              </w:rPr>
-              <w:t>icone</w:t>
-            </w:r>
-            <w:proofErr w:type="spellEnd"/>
-            <w:r>
-              <w:rPr>
-                <w:rFonts w:ascii="Arial" w:hAnsi="Arial"/>
-                <w:sz w:val="18"/>
-                <w:szCs w:val="20"/>
-                <w:lang w:eastAsia="en-US"/>
-              </w:rPr>
-              <w:t xml:space="preserve"> e nome é representado por um </w:t>
-            </w:r>
-            <w:proofErr w:type="gramStart"/>
-            <w:r>
-              <w:rPr>
-                <w:rFonts w:ascii="Arial" w:hAnsi="Arial"/>
-                <w:sz w:val="18"/>
-                <w:szCs w:val="20"/>
-                <w:lang w:eastAsia="en-US"/>
-              </w:rPr>
-              <w:t>“ +</w:t>
-            </w:r>
-            <w:proofErr w:type="gramEnd"/>
-            <w:r>
-              <w:rPr>
-                <w:rFonts w:ascii="Arial" w:hAnsi="Arial"/>
-                <w:sz w:val="18"/>
-                <w:szCs w:val="20"/>
-                <w:lang w:eastAsia="en-US"/>
-              </w:rPr>
-              <w:t xml:space="preserve"> novo ”.</w:t>
-            </w:r>
-          </w:p>
-          <w:p>
-            <w:pPr>
-              <w:widowControl w:val="0"/>
-              <w:numPr>
-                <w:ilvl w:val="0"/>
-                <w:numId w:val="15"/>
-              </w:numPr>
-              <w:tabs>
-                <w:tab w:val="left" w:pos="0"/>
-                <w:tab w:val="left" w:pos="720"/>
-              </w:tabs>
-              <w:spacing w:after="120" w:line="240" w:lineRule="atLeast"/>
-              <w:ind w:left="720"/>
-              <w:jc w:val="both"/>
-              <w:rPr>
-                <w:rFonts w:ascii="Arial" w:hAnsi="Arial"/>
-                <w:sz w:val="18"/>
-                <w:szCs w:val="20"/>
-                <w:lang w:eastAsia="en-US"/>
-              </w:rPr>
-            </w:pPr>
-            <w:r>
-              <w:rPr>
-                <w:rFonts w:ascii="Arial" w:hAnsi="Arial"/>
-                <w:sz w:val="18"/>
-                <w:szCs w:val="20"/>
-                <w:lang w:eastAsia="en-US"/>
-              </w:rPr>
-              <w:t>O sistema irá carregar a tela de cadastro mostrando os campos necessários.</w:t>
-            </w:r>
-          </w:p>
-          <w:p>
-            <w:pPr>
-              <w:widowControl w:val="0"/>
-              <w:numPr>
-                <w:ilvl w:val="0"/>
-                <w:numId w:val="15"/>
-              </w:numPr>
-              <w:tabs>
-                <w:tab w:val="left" w:pos="0"/>
-                <w:tab w:val="left" w:pos="720"/>
-              </w:tabs>
-              <w:spacing w:after="120" w:line="240" w:lineRule="atLeast"/>
-              <w:ind w:left="720"/>
-              <w:jc w:val="both"/>
-              <w:rPr>
-                <w:rFonts w:ascii="Arial" w:hAnsi="Arial"/>
-                <w:sz w:val="18"/>
-                <w:szCs w:val="20"/>
-                <w:lang w:eastAsia="en-US"/>
-              </w:rPr>
-            </w:pPr>
-            <w:r>
-              <w:rPr>
-                <w:rFonts w:ascii="Arial" w:hAnsi="Arial"/>
-                <w:sz w:val="18"/>
-                <w:szCs w:val="20"/>
-                <w:lang w:eastAsia="en-US"/>
-              </w:rPr>
-              <w:t>O usuário informa os dados.</w:t>
-            </w:r>
-          </w:p>
-          <w:p>
-            <w:pPr>
-              <w:widowControl w:val="0"/>
-              <w:numPr>
-                <w:ilvl w:val="0"/>
-                <w:numId w:val="15"/>
-              </w:numPr>
-              <w:tabs>
-                <w:tab w:val="left" w:pos="0"/>
-                <w:tab w:val="left" w:pos="720"/>
-              </w:tabs>
-              <w:spacing w:after="120" w:line="240" w:lineRule="atLeast"/>
-              <w:ind w:left="720"/>
-              <w:jc w:val="both"/>
-              <w:rPr>
-                <w:rFonts w:ascii="Arial" w:hAnsi="Arial"/>
-                <w:sz w:val="18"/>
-                <w:szCs w:val="20"/>
-                <w:lang w:eastAsia="en-US"/>
-              </w:rPr>
-            </w:pPr>
-            <w:r>
-              <w:rPr>
-                <w:rFonts w:ascii="Arial" w:hAnsi="Arial"/>
-                <w:sz w:val="18"/>
-                <w:szCs w:val="20"/>
-                <w:lang w:eastAsia="en-US"/>
-              </w:rPr>
-              <w:t>Para finalização do cadastro, clicar sobre o botão “Efetuar cadastro”.</w:t>
-            </w:r>
-          </w:p>
-          <w:p>
-            <w:pPr>
-              <w:widowControl w:val="0"/>
-              <w:tabs>
-                <w:tab w:val="left" w:pos="0"/>
-              </w:tabs>
-              <w:spacing w:after="120" w:line="240" w:lineRule="atLeast"/>
-              <w:ind w:left="319" w:hanging="284"/>
-              <w:jc w:val="both"/>
-              <w:rPr>
-                <w:rFonts w:ascii="Arial" w:hAnsi="Arial"/>
-                <w:sz w:val="18"/>
-                <w:szCs w:val="20"/>
-                <w:lang w:eastAsia="en-US"/>
-              </w:rPr>
-            </w:pPr>
-            <w:r>
-              <w:rPr>
-                <w:rFonts w:ascii="Arial" w:hAnsi="Arial"/>
-                <w:b/>
-                <w:sz w:val="18"/>
-                <w:szCs w:val="20"/>
-                <w:lang w:eastAsia="en-US"/>
-              </w:rPr>
-              <w:t>4.   Editar Venda.</w:t>
-            </w:r>
-          </w:p>
-          <w:p>
-            <w:pPr>
-              <w:widowControl w:val="0"/>
-              <w:numPr>
-                <w:ilvl w:val="0"/>
-                <w:numId w:val="28"/>
-              </w:numPr>
-              <w:tabs>
-                <w:tab w:val="left" w:pos="0"/>
-                <w:tab w:val="left" w:pos="720"/>
-              </w:tabs>
-              <w:spacing w:after="120" w:line="240" w:lineRule="atLeast"/>
-              <w:ind w:left="720"/>
-              <w:jc w:val="both"/>
-              <w:rPr>
-                <w:rFonts w:ascii="Arial" w:hAnsi="Arial"/>
-                <w:sz w:val="18"/>
-                <w:szCs w:val="20"/>
-                <w:lang w:eastAsia="en-US"/>
-              </w:rPr>
-            </w:pPr>
-            <w:r>
-              <w:rPr>
-                <w:rFonts w:ascii="Arial" w:hAnsi="Arial"/>
-                <w:sz w:val="18"/>
-                <w:szCs w:val="20"/>
-                <w:lang w:eastAsia="en-US"/>
-              </w:rPr>
-              <w:t xml:space="preserve">Selecionar a </w:t>
-            </w:r>
-            <w:proofErr w:type="spellStart"/>
-            <w:r>
-              <w:rPr>
-                <w:rFonts w:ascii="Arial" w:hAnsi="Arial"/>
-                <w:sz w:val="18"/>
-                <w:szCs w:val="20"/>
-                <w:lang w:eastAsia="en-US"/>
-              </w:rPr>
-              <w:t>checkbox</w:t>
-            </w:r>
-            <w:proofErr w:type="spellEnd"/>
-            <w:r>
-              <w:rPr>
-                <w:rFonts w:ascii="Arial" w:hAnsi="Arial"/>
-                <w:sz w:val="18"/>
-                <w:szCs w:val="20"/>
-                <w:lang w:eastAsia="en-US"/>
-              </w:rPr>
-              <w:t xml:space="preserve"> do item a ser editado e clicar no botão cujo </w:t>
-            </w:r>
-            <w:proofErr w:type="spellStart"/>
-            <w:r>
-              <w:rPr>
-                <w:rFonts w:ascii="Arial" w:hAnsi="Arial"/>
-                <w:sz w:val="18"/>
-                <w:szCs w:val="20"/>
-                <w:lang w:eastAsia="en-US"/>
-              </w:rPr>
-              <w:t>icone</w:t>
-            </w:r>
-            <w:proofErr w:type="spellEnd"/>
-            <w:r>
-              <w:rPr>
-                <w:rFonts w:ascii="Arial" w:hAnsi="Arial"/>
-                <w:sz w:val="18"/>
-                <w:szCs w:val="20"/>
-                <w:lang w:eastAsia="en-US"/>
-              </w:rPr>
-              <w:t xml:space="preserve"> é representado por um </w:t>
-            </w:r>
-            <w:proofErr w:type="spellStart"/>
-            <w:r>
-              <w:rPr>
-                <w:rFonts w:ascii="Arial" w:hAnsi="Arial"/>
-                <w:sz w:val="18"/>
-                <w:szCs w:val="20"/>
-                <w:lang w:eastAsia="en-US"/>
-              </w:rPr>
-              <w:t>lapis</w:t>
-            </w:r>
-            <w:proofErr w:type="spellEnd"/>
-            <w:r>
-              <w:rPr>
-                <w:rFonts w:ascii="Arial" w:hAnsi="Arial"/>
-                <w:sz w:val="18"/>
-                <w:szCs w:val="20"/>
-                <w:lang w:eastAsia="en-US"/>
-              </w:rPr>
-              <w:t>, localizado ao lado direito do botão de cadastrar um recebimento.</w:t>
-            </w:r>
-          </w:p>
-          <w:p>
-            <w:pPr>
-              <w:widowControl w:val="0"/>
               <w:numPr>
                 <w:ilvl w:val="0"/>
                 <w:numId w:val="23"/>
               </w:numPr>
               <w:tabs>
                 <w:tab w:val="left" w:pos="0"/>
-                <w:tab w:val="left" w:pos="720"/>
-              </w:tabs>
-              <w:spacing w:after="120" w:line="240" w:lineRule="atLeast"/>
-              <w:ind w:left="720"/>
-              <w:jc w:val="both"/>
-              <w:rPr>
-                <w:rFonts w:ascii="Arial" w:hAnsi="Arial"/>
-                <w:sz w:val="18"/>
-                <w:szCs w:val="20"/>
-                <w:lang w:eastAsia="en-US"/>
-              </w:rPr>
-            </w:pPr>
-            <w:r>
-              <w:rPr>
-                <w:rFonts w:ascii="Arial" w:hAnsi="Arial"/>
-                <w:sz w:val="18"/>
-                <w:szCs w:val="20"/>
-                <w:lang w:eastAsia="en-US"/>
-              </w:rPr>
-              <w:t>O sistema irá carregar a tela de edição com o retorno das informações do recebimento para a edição dos dados.</w:t>
+              </w:tabs>
+              <w:spacing w:after="120" w:line="240" w:lineRule="atLeast"/>
+              <w:jc w:val="both"/>
+              <w:rPr>
+                <w:rFonts w:ascii="Arial" w:hAnsi="Arial"/>
+                <w:sz w:val="18"/>
+                <w:szCs w:val="20"/>
+                <w:lang w:eastAsia="en-US"/>
+              </w:rPr>
+            </w:pPr>
+            <w:r>
+              <w:rPr>
+                <w:rFonts w:ascii="Arial" w:hAnsi="Arial"/>
+                <w:sz w:val="18"/>
+                <w:szCs w:val="20"/>
+                <w:lang w:eastAsia="en-US"/>
+              </w:rPr>
+              <w:t>Executar o CT001;</w:t>
             </w:r>
           </w:p>
           <w:p>
@@ -2880,7 +2418,70 @@
                 <w:szCs w:val="20"/>
                 <w:lang w:eastAsia="en-US"/>
               </w:rPr>
-              <w:t>Alterar as informações conforme a necessidade.</w:t>
+              <w:drawing>
+                <wp:anchor distT="0" distB="0" distL="114300" distR="114300" simplePos="0" relativeHeight="251658240" behindDoc="0" locked="0" layoutInCell="1" allowOverlap="1" wp14:anchorId="79BF8D32" wp14:editId="74D19F7F">
+                  <wp:simplePos x="0" y="0"/>
+                  <wp:positionH relativeFrom="column">
+                    <wp:posOffset>1287145</wp:posOffset>
+                  </wp:positionH>
+                  <wp:positionV relativeFrom="paragraph">
+                    <wp:posOffset>208915</wp:posOffset>
+                  </wp:positionV>
+                  <wp:extent cx="251460" cy="238125"/>
+                  <wp:effectExtent l="0" t="0" r="0" b="9525"/>
+                  <wp:wrapNone/>
+                  <wp:docPr id="3" name="Imagem 3"/>
+                  <wp:cNvGraphicFramePr>
+                    <a:graphicFrameLocks xmlns:a="http://schemas.openxmlformats.org/drawingml/2006/main" noChangeAspect="1"/>
+                  </wp:cNvGraphicFramePr>
+                  <a:graphic xmlns:a="http://schemas.openxmlformats.org/drawingml/2006/main">
+                    <a:graphicData uri="http://schemas.openxmlformats.org/drawingml/2006/picture">
+                      <pic:pic xmlns:pic="http://schemas.openxmlformats.org/drawingml/2006/picture">
+                        <pic:nvPicPr>
+                          <pic:cNvPr id="1" name=""/>
+                          <pic:cNvPicPr/>
+                        </pic:nvPicPr>
+                        <pic:blipFill>
+                          <a:blip r:embed="rId10">
+                            <a:extLst>
+                              <a:ext uri="{28A0092B-C50C-407E-A947-70E740481C1C}">
+                                <a14:useLocalDpi xmlns:a14="http://schemas.microsoft.com/office/drawing/2010/main" val="0"/>
+                              </a:ext>
+                            </a:extLst>
+                          </a:blip>
+                          <a:stretch>
+                            <a:fillRect/>
+                          </a:stretch>
+                        </pic:blipFill>
+                        <pic:spPr>
+                          <a:xfrm>
+                            <a:off x="0" y="0"/>
+                            <a:ext cx="251460" cy="238125"/>
+                          </a:xfrm>
+                          <a:prstGeom prst="rect">
+                            <a:avLst/>
+                          </a:prstGeom>
+                        </pic:spPr>
+                      </pic:pic>
+                    </a:graphicData>
+                  </a:graphic>
+                  <wp14:sizeRelH relativeFrom="margin">
+                    <wp14:pctWidth>0</wp14:pctWidth>
+                  </wp14:sizeRelH>
+                  <wp14:sizeRelV relativeFrom="margin">
+                    <wp14:pctHeight>0</wp14:pctHeight>
+                  </wp14:sizeRelV>
+                </wp:anchor>
+              </w:drawing>
+            </w:r>
+            <w:r>
+              <w:rPr>
+                <w:rFonts w:ascii="Arial" w:hAnsi="Arial"/>
+                <w:sz w:val="18"/>
+                <w:szCs w:val="20"/>
+                <w:lang w:eastAsia="en-US"/>
+              </w:rPr>
+              <w:t>Seleciona a aba “Clientes” do menu lateral;</w:t>
             </w:r>
           </w:p>
           <w:p>
@@ -2909,7 +2510,202 @@
                 <w:szCs w:val="20"/>
                 <w:lang w:eastAsia="en-US"/>
               </w:rPr>
-              <w:t>Clicar sobre o botão “Efetuar cadastro”.</w:t>
+              <w:t>Clique no botão</w:t>
+            </w:r>
+            <w:r>
+              <w:rPr>
+                <w:rFonts w:ascii="Arial" w:hAnsi="Arial"/>
+                <w:sz w:val="18"/>
+                <w:szCs w:val="20"/>
+                <w:lang w:eastAsia="en-US"/>
+              </w:rPr>
+              <w:t xml:space="preserve">           </w:t>
+            </w:r>
+            <w:r>
+              <w:rPr>
+                <w:rFonts w:ascii="Arial" w:hAnsi="Arial"/>
+                <w:sz w:val="18"/>
+                <w:szCs w:val="20"/>
+                <w:lang w:eastAsia="en-US"/>
+              </w:rPr>
+              <w:t>do grid de clientes;</w:t>
+            </w:r>
+          </w:p>
+          <w:p>
+            <w:pPr>
+              <w:widowControl w:val="0"/>
+              <w:numPr>
+                <w:ilvl w:val="0"/>
+                <w:numId w:val="23"/>
+              </w:numPr>
+              <w:tabs>
+                <w:tab w:val="left" w:pos="0"/>
+              </w:tabs>
+              <w:spacing w:after="120" w:line="240" w:lineRule="atLeast"/>
+              <w:jc w:val="both"/>
+              <w:rPr>
+                <w:rFonts w:ascii="Arial" w:hAnsi="Arial"/>
+                <w:sz w:val="18"/>
+                <w:szCs w:val="20"/>
+                <w:lang w:eastAsia="en-US"/>
+              </w:rPr>
+            </w:pPr>
+            <w:r>
+              <w:rPr>
+                <w:rFonts w:ascii="Arial" w:hAnsi="Arial"/>
+                <w:sz w:val="18"/>
+                <w:szCs w:val="20"/>
+                <w:lang w:eastAsia="en-US"/>
+              </w:rPr>
+              <w:t xml:space="preserve">Na página de </w:t>
+            </w:r>
+            <w:r>
+              <w:rPr>
+                <w:rFonts w:ascii="Arial" w:hAnsi="Arial"/>
+                <w:sz w:val="18"/>
+                <w:szCs w:val="20"/>
+                <w:lang w:eastAsia="en-US"/>
+              </w:rPr>
+              <w:t>edição</w:t>
+            </w:r>
+            <w:r>
+              <w:rPr>
+                <w:rFonts w:ascii="Arial" w:hAnsi="Arial"/>
+                <w:sz w:val="18"/>
+                <w:szCs w:val="20"/>
+                <w:lang w:eastAsia="en-US"/>
+              </w:rPr>
+              <w:t xml:space="preserve">, informe os </w:t>
+            </w:r>
+            <w:r>
+              <w:rPr>
+                <w:rFonts w:ascii="Arial" w:hAnsi="Arial"/>
+                <w:sz w:val="18"/>
+                <w:szCs w:val="20"/>
+                <w:lang w:eastAsia="en-US"/>
+              </w:rPr>
+              <w:t>novos dados a repor o cadastro do cliente</w:t>
+            </w:r>
+            <w:r>
+              <w:rPr>
+                <w:rFonts w:ascii="Arial" w:hAnsi="Arial"/>
+                <w:sz w:val="18"/>
+                <w:szCs w:val="20"/>
+                <w:lang w:eastAsia="en-US"/>
+              </w:rPr>
+              <w:t>;</w:t>
+            </w:r>
+          </w:p>
+          <w:p>
+            <w:pPr>
+              <w:widowControl w:val="0"/>
+              <w:numPr>
+                <w:ilvl w:val="0"/>
+                <w:numId w:val="23"/>
+              </w:numPr>
+              <w:tabs>
+                <w:tab w:val="left" w:pos="0"/>
+              </w:tabs>
+              <w:spacing w:after="120" w:line="240" w:lineRule="atLeast"/>
+              <w:jc w:val="both"/>
+              <w:rPr>
+                <w:rFonts w:ascii="Arial" w:hAnsi="Arial"/>
+                <w:sz w:val="18"/>
+                <w:szCs w:val="20"/>
+                <w:lang w:eastAsia="en-US"/>
+              </w:rPr>
+            </w:pPr>
+            <w:r>
+              <w:rPr>
+                <w:rFonts w:ascii="Arial" w:hAnsi="Arial"/>
+                <w:sz w:val="18"/>
+                <w:szCs w:val="20"/>
+                <w:lang w:eastAsia="en-US"/>
+              </w:rPr>
+              <w:t xml:space="preserve">Clique em “Efetuar </w:t>
+            </w:r>
+            <w:r>
+              <w:rPr>
+                <w:rFonts w:ascii="Arial" w:hAnsi="Arial"/>
+                <w:sz w:val="18"/>
+                <w:szCs w:val="20"/>
+                <w:lang w:eastAsia="en-US"/>
+              </w:rPr>
+              <w:t>Alteração</w:t>
+            </w:r>
+            <w:r>
+              <w:rPr>
+                <w:rFonts w:ascii="Arial" w:hAnsi="Arial"/>
+                <w:sz w:val="18"/>
+                <w:szCs w:val="20"/>
+                <w:lang w:eastAsia="en-US"/>
+              </w:rPr>
+              <w:t xml:space="preserve">” para concluir a </w:t>
+            </w:r>
+            <w:r>
+              <w:rPr>
+                <w:rFonts w:ascii="Arial" w:hAnsi="Arial"/>
+                <w:sz w:val="18"/>
+                <w:szCs w:val="20"/>
+                <w:lang w:eastAsia="en-US"/>
+              </w:rPr>
+              <w:t>atualização</w:t>
+            </w:r>
+            <w:r>
+              <w:rPr>
+                <w:rFonts w:ascii="Arial" w:hAnsi="Arial"/>
+                <w:sz w:val="18"/>
+                <w:szCs w:val="20"/>
+                <w:lang w:eastAsia="en-US"/>
+              </w:rPr>
+              <w:t xml:space="preserve"> </w:t>
+            </w:r>
+            <w:r>
+              <w:rPr>
+                <w:rFonts w:ascii="Arial" w:hAnsi="Arial"/>
+                <w:sz w:val="18"/>
+                <w:szCs w:val="20"/>
+                <w:lang w:eastAsia="en-US"/>
+              </w:rPr>
+              <w:t>d</w:t>
+            </w:r>
+            <w:r>
+              <w:rPr>
+                <w:rFonts w:ascii="Arial" w:hAnsi="Arial"/>
+                <w:sz w:val="18"/>
+                <w:szCs w:val="20"/>
+                <w:lang w:eastAsia="en-US"/>
+              </w:rPr>
+              <w:t>o banco.</w:t>
+            </w:r>
+          </w:p>
+          <w:p>
+            <w:pPr>
+              <w:widowControl w:val="0"/>
+              <w:numPr>
+                <w:ilvl w:val="0"/>
+                <w:numId w:val="23"/>
+              </w:numPr>
+              <w:tabs>
+                <w:tab w:val="left" w:pos="0"/>
+              </w:tabs>
+              <w:spacing w:after="120" w:line="240" w:lineRule="atLeast"/>
+              <w:jc w:val="both"/>
+              <w:rPr>
+                <w:rFonts w:ascii="Arial" w:hAnsi="Arial"/>
+                <w:sz w:val="18"/>
+                <w:szCs w:val="20"/>
+                <w:lang w:eastAsia="en-US"/>
+              </w:rPr>
+            </w:pPr>
+            <w:r>
+              <w:rPr>
+                <w:rFonts w:ascii="Arial" w:hAnsi="Arial"/>
+                <w:sz w:val="18"/>
+                <w:szCs w:val="20"/>
+                <w:lang w:eastAsia="en-US"/>
+              </w:rPr>
+              <w:t>EXTRA: Caso queira cancelar o processo de cadastro, clique em “Cancelar”.</w:t>
             </w:r>
           </w:p>
         </w:tc>
@@ -2959,7 +2755,7 @@
         </w:tc>
         <w:tc>
           <w:tcPr>
-            <w:tcW w:w="7937" w:type="dxa"/>
+            <w:tcW w:w="7938" w:type="dxa"/>
             <w:tcBorders>
               <w:top w:val="single" w:sz="4" w:space="0" w:color="000000"/>
               <w:left w:val="single" w:sz="4" w:space="0" w:color="000000"/>
@@ -2971,439 +2767,11 @@
           <w:p>
             <w:pPr>
               <w:widowControl w:val="0"/>
-              <w:numPr>
-                <w:ilvl w:val="0"/>
-                <w:numId w:val="29"/>
-              </w:numPr>
-              <w:tabs>
-                <w:tab w:val="left" w:pos="0"/>
-              </w:tabs>
-              <w:spacing w:after="120" w:line="240" w:lineRule="atLeast"/>
-              <w:ind w:left="319" w:hanging="284"/>
-              <w:jc w:val="both"/>
-              <w:rPr>
-                <w:rFonts w:ascii="Arial" w:hAnsi="Arial"/>
-                <w:sz w:val="18"/>
-                <w:szCs w:val="20"/>
-                <w:lang w:eastAsia="en-US"/>
-              </w:rPr>
-            </w:pPr>
-            <w:r>
-              <w:rPr>
-                <w:rFonts w:ascii="Arial" w:hAnsi="Arial"/>
-                <w:b/>
-                <w:sz w:val="18"/>
-                <w:szCs w:val="20"/>
-                <w:lang w:eastAsia="en-US"/>
-              </w:rPr>
-              <w:t>Acesso a página.</w:t>
-            </w:r>
-          </w:p>
-          <w:p>
-            <w:pPr>
-              <w:widowControl w:val="0"/>
-              <w:numPr>
-                <w:ilvl w:val="0"/>
-                <w:numId w:val="17"/>
-              </w:numPr>
-              <w:tabs>
-                <w:tab w:val="clear" w:pos="720"/>
-                <w:tab w:val="left" w:pos="0"/>
-              </w:tabs>
-              <w:spacing w:after="120" w:line="240" w:lineRule="atLeast"/>
-              <w:jc w:val="both"/>
-              <w:rPr>
-                <w:rFonts w:ascii="Arial" w:hAnsi="Arial"/>
-                <w:sz w:val="18"/>
-                <w:szCs w:val="20"/>
-                <w:lang w:eastAsia="en-US"/>
-              </w:rPr>
-            </w:pPr>
-            <w:r>
-              <w:rPr>
-                <w:rFonts w:ascii="Arial" w:hAnsi="Arial"/>
-                <w:sz w:val="18"/>
-                <w:szCs w:val="20"/>
-                <w:lang w:eastAsia="en-US"/>
-              </w:rPr>
-              <w:t>O usuário deve conseguir acessar a página.</w:t>
-            </w:r>
-          </w:p>
-          <w:p>
-            <w:pPr>
-              <w:widowControl w:val="0"/>
-              <w:numPr>
-                <w:ilvl w:val="0"/>
-                <w:numId w:val="30"/>
-              </w:numPr>
-              <w:tabs>
-                <w:tab w:val="clear" w:pos="720"/>
-                <w:tab w:val="left" w:pos="0"/>
-              </w:tabs>
-              <w:spacing w:after="120" w:line="240" w:lineRule="atLeast"/>
-              <w:ind w:left="319" w:hanging="284"/>
-              <w:jc w:val="both"/>
-              <w:rPr>
-                <w:rFonts w:ascii="Arial" w:hAnsi="Arial"/>
-                <w:sz w:val="18"/>
-                <w:szCs w:val="20"/>
-                <w:lang w:eastAsia="en-US"/>
-              </w:rPr>
-            </w:pPr>
-            <w:r>
-              <w:rPr>
-                <w:rFonts w:ascii="Arial" w:hAnsi="Arial"/>
-                <w:b/>
-                <w:sz w:val="18"/>
-                <w:szCs w:val="20"/>
-                <w:lang w:eastAsia="en-US"/>
-              </w:rPr>
-              <w:t>Estado inicial da tela.</w:t>
-            </w:r>
-          </w:p>
-          <w:p>
-            <w:pPr>
-              <w:widowControl w:val="0"/>
-              <w:numPr>
-                <w:ilvl w:val="0"/>
-                <w:numId w:val="18"/>
-              </w:numPr>
-              <w:tabs>
-                <w:tab w:val="clear" w:pos="720"/>
-                <w:tab w:val="left" w:pos="0"/>
-              </w:tabs>
-              <w:spacing w:after="120" w:line="240" w:lineRule="atLeast"/>
-              <w:jc w:val="both"/>
-              <w:rPr>
-                <w:rFonts w:ascii="Arial" w:hAnsi="Arial"/>
-                <w:sz w:val="18"/>
-                <w:szCs w:val="20"/>
-                <w:lang w:eastAsia="en-US"/>
-              </w:rPr>
-            </w:pPr>
-            <w:r>
-              <w:rPr>
-                <w:rFonts w:ascii="Arial" w:hAnsi="Arial"/>
-                <w:sz w:val="18"/>
-                <w:szCs w:val="20"/>
-                <w:lang w:eastAsia="en-US"/>
-              </w:rPr>
-              <w:t>Os registros devem ser apresentados em forma de tabela, caso não existam registros cadastrados o sistema retorna a mensagem “</w:t>
-            </w:r>
-            <w:r>
-              <w:rPr>
-                <w:rFonts w:ascii="Arial" w:hAnsi="Arial"/>
-                <w:i/>
-                <w:iCs/>
-                <w:sz w:val="18"/>
-                <w:szCs w:val="20"/>
-                <w:lang w:eastAsia="en-US"/>
-              </w:rPr>
-              <w:t>Nenhum registro foi localizado</w:t>
-            </w:r>
-            <w:r>
-              <w:rPr>
-                <w:rFonts w:ascii="Arial" w:hAnsi="Arial"/>
-                <w:i/>
-                <w:iCs/>
-                <w:color w:val="0000FF"/>
-                <w:sz w:val="18"/>
-                <w:szCs w:val="20"/>
-                <w:lang w:eastAsia="en-US"/>
-              </w:rPr>
-              <w:t>.</w:t>
-            </w:r>
-            <w:r>
-              <w:rPr>
-                <w:rFonts w:ascii="Arial" w:hAnsi="Arial"/>
-                <w:sz w:val="18"/>
-                <w:szCs w:val="20"/>
-                <w:lang w:eastAsia="en-US"/>
-              </w:rPr>
-              <w:t>”.</w:t>
-            </w:r>
-          </w:p>
-          <w:p>
-            <w:pPr>
-              <w:widowControl w:val="0"/>
-              <w:numPr>
-                <w:ilvl w:val="0"/>
-                <w:numId w:val="31"/>
-              </w:numPr>
-              <w:tabs>
-                <w:tab w:val="clear" w:pos="720"/>
-                <w:tab w:val="left" w:pos="0"/>
-              </w:tabs>
-              <w:spacing w:after="120" w:line="240" w:lineRule="atLeast"/>
-              <w:ind w:left="319" w:hanging="284"/>
-              <w:jc w:val="both"/>
-              <w:rPr>
-                <w:rFonts w:ascii="Arial" w:hAnsi="Arial"/>
-                <w:sz w:val="18"/>
-                <w:szCs w:val="20"/>
-                <w:lang w:eastAsia="en-US"/>
-              </w:rPr>
-            </w:pPr>
-            <w:r>
-              <w:rPr>
-                <w:rFonts w:ascii="Arial" w:hAnsi="Arial"/>
-                <w:b/>
-                <w:sz w:val="18"/>
-                <w:szCs w:val="20"/>
-                <w:lang w:eastAsia="en-US"/>
-              </w:rPr>
-              <w:t>Cadastrar uma nova Venda.</w:t>
-            </w:r>
-          </w:p>
-          <w:p>
-            <w:pPr>
-              <w:widowControl w:val="0"/>
-              <w:numPr>
-                <w:ilvl w:val="0"/>
-                <w:numId w:val="19"/>
-              </w:numPr>
-              <w:tabs>
-                <w:tab w:val="clear" w:pos="720"/>
-                <w:tab w:val="left" w:pos="0"/>
-              </w:tabs>
-              <w:spacing w:after="120" w:line="240" w:lineRule="atLeast"/>
-              <w:jc w:val="both"/>
-              <w:rPr>
-                <w:rFonts w:ascii="Arial" w:hAnsi="Arial"/>
-                <w:sz w:val="18"/>
-                <w:szCs w:val="20"/>
-                <w:lang w:eastAsia="en-US"/>
-              </w:rPr>
-            </w:pPr>
-            <w:r>
-              <w:rPr>
-                <w:rFonts w:ascii="Arial" w:hAnsi="Arial"/>
-                <w:sz w:val="18"/>
-                <w:szCs w:val="20"/>
-                <w:lang w:eastAsia="en-US"/>
-              </w:rPr>
-              <w:t>O usuário deve conseguir realizar o cadastro de uma nova venda.</w:t>
-            </w:r>
-          </w:p>
-          <w:p>
-            <w:pPr>
-              <w:widowControl w:val="0"/>
-              <w:numPr>
-                <w:ilvl w:val="0"/>
-                <w:numId w:val="19"/>
-              </w:numPr>
-              <w:tabs>
-                <w:tab w:val="clear" w:pos="720"/>
-                <w:tab w:val="left" w:pos="0"/>
-              </w:tabs>
-              <w:spacing w:after="120" w:line="240" w:lineRule="atLeast"/>
-              <w:jc w:val="both"/>
-              <w:rPr>
-                <w:rFonts w:ascii="Arial" w:hAnsi="Arial"/>
-                <w:sz w:val="18"/>
-                <w:szCs w:val="20"/>
-                <w:lang w:eastAsia="en-US"/>
-              </w:rPr>
-            </w:pPr>
-            <w:r>
-              <w:rPr>
-                <w:rFonts w:ascii="Arial" w:hAnsi="Arial"/>
-                <w:sz w:val="18"/>
-                <w:szCs w:val="20"/>
-                <w:lang w:eastAsia="en-US"/>
-              </w:rPr>
-              <w:t>As informações referentes deverão ser salvas no banco de dados;</w:t>
-            </w:r>
-          </w:p>
-          <w:p>
-            <w:pPr>
-              <w:widowControl w:val="0"/>
-              <w:numPr>
-                <w:ilvl w:val="0"/>
-                <w:numId w:val="19"/>
-              </w:numPr>
-              <w:tabs>
-                <w:tab w:val="clear" w:pos="720"/>
-                <w:tab w:val="left" w:pos="0"/>
-              </w:tabs>
-              <w:spacing w:after="120" w:line="240" w:lineRule="atLeast"/>
-              <w:jc w:val="both"/>
-              <w:rPr>
-                <w:rFonts w:ascii="Arial" w:hAnsi="Arial"/>
-                <w:sz w:val="18"/>
-                <w:szCs w:val="20"/>
-                <w:lang w:eastAsia="en-US"/>
-              </w:rPr>
-            </w:pPr>
-            <w:r>
-              <w:rPr>
-                <w:rFonts w:ascii="Arial" w:hAnsi="Arial"/>
-                <w:sz w:val="18"/>
-                <w:szCs w:val="20"/>
-                <w:lang w:eastAsia="en-US"/>
-              </w:rPr>
-              <w:t>O sistema retorna mensagem de êxito ou de falha do processo.</w:t>
-            </w:r>
-          </w:p>
-          <w:p>
-            <w:pPr>
-              <w:widowControl w:val="0"/>
-              <w:numPr>
-                <w:ilvl w:val="0"/>
-                <w:numId w:val="19"/>
-              </w:numPr>
-              <w:tabs>
-                <w:tab w:val="clear" w:pos="720"/>
-                <w:tab w:val="left" w:pos="0"/>
-              </w:tabs>
-              <w:spacing w:after="120" w:line="240" w:lineRule="atLeast"/>
-              <w:jc w:val="both"/>
-              <w:rPr>
-                <w:rFonts w:ascii="Arial" w:hAnsi="Arial"/>
-                <w:sz w:val="18"/>
-                <w:szCs w:val="20"/>
-                <w:lang w:eastAsia="en-US"/>
-              </w:rPr>
-            </w:pPr>
-            <w:r>
-              <w:rPr>
-                <w:rFonts w:ascii="Arial" w:hAnsi="Arial"/>
-                <w:sz w:val="18"/>
-                <w:szCs w:val="20"/>
-                <w:lang w:eastAsia="en-US"/>
-              </w:rPr>
-              <w:t>O sistema retorna para a tela inicial com a listagem das vendas.</w:t>
-            </w:r>
-          </w:p>
-          <w:p>
-            <w:pPr>
-              <w:widowControl w:val="0"/>
-              <w:numPr>
-                <w:ilvl w:val="0"/>
-                <w:numId w:val="32"/>
-              </w:numPr>
-              <w:tabs>
-                <w:tab w:val="clear" w:pos="720"/>
-                <w:tab w:val="left" w:pos="0"/>
-              </w:tabs>
-              <w:spacing w:after="120" w:line="240" w:lineRule="atLeast"/>
-              <w:ind w:left="319" w:hanging="284"/>
-              <w:jc w:val="both"/>
-              <w:rPr>
-                <w:rFonts w:ascii="Arial" w:hAnsi="Arial"/>
-                <w:sz w:val="18"/>
-                <w:szCs w:val="20"/>
-                <w:lang w:eastAsia="en-US"/>
-              </w:rPr>
-            </w:pPr>
-            <w:r>
-              <w:rPr>
-                <w:rFonts w:ascii="Arial" w:hAnsi="Arial"/>
-                <w:b/>
-                <w:sz w:val="18"/>
-                <w:szCs w:val="20"/>
-                <w:lang w:eastAsia="en-US"/>
-              </w:rPr>
-              <w:t>Editar venda.</w:t>
-            </w:r>
-          </w:p>
-          <w:p>
-            <w:pPr>
-              <w:widowControl w:val="0"/>
-              <w:numPr>
-                <w:ilvl w:val="0"/>
-                <w:numId w:val="24"/>
-              </w:numPr>
-              <w:tabs>
-                <w:tab w:val="clear" w:pos="720"/>
-                <w:tab w:val="left" w:pos="0"/>
-              </w:tabs>
-              <w:spacing w:after="120" w:line="240" w:lineRule="atLeast"/>
-              <w:jc w:val="both"/>
-              <w:rPr>
-                <w:rFonts w:ascii="Arial" w:hAnsi="Arial"/>
-                <w:sz w:val="18"/>
-                <w:szCs w:val="20"/>
-                <w:lang w:eastAsia="en-US"/>
-              </w:rPr>
-            </w:pPr>
-            <w:r>
-              <w:rPr>
-                <w:rFonts w:ascii="Arial" w:hAnsi="Arial"/>
-                <w:sz w:val="18"/>
-                <w:szCs w:val="20"/>
-                <w:lang w:eastAsia="en-US"/>
-              </w:rPr>
-              <w:t>O usuário deve conseguir alterar a venda cadastrada</w:t>
-            </w:r>
-          </w:p>
-          <w:p>
-            <w:pPr>
-              <w:widowControl w:val="0"/>
-              <w:numPr>
-                <w:ilvl w:val="0"/>
-                <w:numId w:val="24"/>
-              </w:numPr>
-              <w:tabs>
-                <w:tab w:val="clear" w:pos="720"/>
-                <w:tab w:val="left" w:pos="0"/>
-              </w:tabs>
-              <w:spacing w:after="120" w:line="240" w:lineRule="atLeast"/>
-              <w:jc w:val="both"/>
-              <w:rPr>
-                <w:rFonts w:ascii="Arial" w:hAnsi="Arial"/>
-                <w:sz w:val="18"/>
-                <w:szCs w:val="20"/>
-                <w:lang w:eastAsia="en-US"/>
-              </w:rPr>
-            </w:pPr>
-            <w:r>
-              <w:rPr>
-                <w:rFonts w:ascii="Arial" w:hAnsi="Arial"/>
-                <w:sz w:val="18"/>
-                <w:szCs w:val="20"/>
-                <w:lang w:eastAsia="en-US"/>
-              </w:rPr>
-              <w:t>As informações referentes à alteração deverão ser salvas no banco de dados.</w:t>
-            </w:r>
-          </w:p>
-          <w:p>
-            <w:pPr>
-              <w:widowControl w:val="0"/>
-              <w:numPr>
-                <w:ilvl w:val="0"/>
-                <w:numId w:val="24"/>
-              </w:numPr>
-              <w:tabs>
-                <w:tab w:val="clear" w:pos="720"/>
-                <w:tab w:val="left" w:pos="0"/>
-              </w:tabs>
-              <w:spacing w:after="120" w:line="240" w:lineRule="atLeast"/>
-              <w:jc w:val="both"/>
-              <w:rPr>
-                <w:rFonts w:ascii="Arial" w:hAnsi="Arial"/>
-                <w:sz w:val="18"/>
-                <w:szCs w:val="20"/>
-                <w:lang w:eastAsia="en-US"/>
-              </w:rPr>
-            </w:pPr>
-            <w:r>
-              <w:rPr>
-                <w:rFonts w:ascii="Arial" w:hAnsi="Arial"/>
-                <w:sz w:val="18"/>
-                <w:szCs w:val="20"/>
-                <w:lang w:eastAsia="en-US"/>
-              </w:rPr>
-              <w:t>O sistema retorna para a tela inicial com a listagem das vendas.</w:t>
-            </w:r>
-          </w:p>
-          <w:p>
-            <w:pPr>
-              <w:widowControl w:val="0"/>
-              <w:tabs>
-                <w:tab w:val="left" w:pos="0"/>
-              </w:tabs>
-              <w:spacing w:after="120" w:line="240" w:lineRule="atLeast"/>
+              <w:tabs>
+                <w:tab w:val="left" w:pos="0"/>
+              </w:tabs>
+              <w:spacing w:after="120" w:line="240" w:lineRule="atLeast"/>
+              <w:jc w:val="both"/>
               <w:rPr>
                 <w:rFonts w:ascii="Arial" w:hAnsi="Arial"/>
                 <w:sz w:val="14"/>
@@ -3411,6 +2779,56 @@
                 <w:lang w:eastAsia="en-US"/>
               </w:rPr>
             </w:pPr>
+            <w:r>
+              <w:rPr>
+                <w:rFonts w:ascii="Arial" w:hAnsi="Arial"/>
+                <w:bCs/>
+                <w:sz w:val="18"/>
+                <w:szCs w:val="20"/>
+                <w:lang w:eastAsia="en-US"/>
+              </w:rPr>
+              <w:t>Retornar a página de clientes, e visualizar o</w:t>
+            </w:r>
+            <w:r>
+              <w:rPr>
+                <w:rFonts w:ascii="Arial" w:hAnsi="Arial"/>
+                <w:bCs/>
+                <w:sz w:val="18"/>
+                <w:szCs w:val="20"/>
+                <w:lang w:eastAsia="en-US"/>
+              </w:rPr>
+              <w:t>s dados do</w:t>
+            </w:r>
+            <w:r>
+              <w:rPr>
+                <w:rFonts w:ascii="Arial" w:hAnsi="Arial"/>
+                <w:bCs/>
+                <w:sz w:val="18"/>
+                <w:szCs w:val="20"/>
+                <w:lang w:eastAsia="en-US"/>
+              </w:rPr>
+              <w:t xml:space="preserve"> cliente </w:t>
+            </w:r>
+            <w:r>
+              <w:rPr>
+                <w:rFonts w:ascii="Arial" w:hAnsi="Arial"/>
+                <w:bCs/>
+                <w:sz w:val="18"/>
+                <w:szCs w:val="20"/>
+                <w:lang w:eastAsia="en-US"/>
+              </w:rPr>
+              <w:t>atualizados</w:t>
+            </w:r>
+            <w:r>
+              <w:rPr>
+                <w:rFonts w:ascii="Arial" w:hAnsi="Arial"/>
+                <w:bCs/>
+                <w:sz w:val="18"/>
+                <w:szCs w:val="20"/>
+                <w:lang w:eastAsia="en-US"/>
+              </w:rPr>
+              <w:t xml:space="preserve"> na tabela.</w:t>
+            </w:r>
           </w:p>
         </w:tc>
       </w:tr>
@@ -3466,7 +2884,6 @@
                 <w:szCs w:val="20"/>
                 <w:lang w:eastAsia="en-US"/>
               </w:rPr>
-              <w:lastRenderedPageBreak/>
               <w:t>Caso N</w:t>
             </w:r>
             <w:r>
@@ -3485,7 +2902,7 @@
         </w:tc>
         <w:tc>
           <w:tcPr>
-            <w:tcW w:w="7937" w:type="dxa"/>
+            <w:tcW w:w="7938" w:type="dxa"/>
             <w:tcBorders>
               <w:top w:val="single" w:sz="4" w:space="0" w:color="000000"/>
               <w:left w:val="single" w:sz="4" w:space="0" w:color="000000"/>
@@ -3515,7 +2932,25 @@
                 <w:szCs w:val="18"/>
                 <w:lang w:eastAsia="en-US"/>
               </w:rPr>
-              <w:t>CT005 – Utilização da página de Compras.</w:t>
+              <w:t xml:space="preserve">CT005 – </w:t>
+            </w:r>
+            <w:r>
+              <w:rPr>
+                <w:rFonts w:ascii="Arial" w:hAnsi="Arial" w:cs="Arial"/>
+                <w:sz w:val="18"/>
+                <w:szCs w:val="18"/>
+                <w:lang w:eastAsia="en-US"/>
+              </w:rPr>
+              <w:t>Exclusão de cadastro do cliente</w:t>
+            </w:r>
+            <w:r>
+              <w:rPr>
+                <w:rFonts w:ascii="Arial" w:hAnsi="Arial" w:cs="Arial"/>
+                <w:sz w:val="18"/>
+                <w:szCs w:val="18"/>
+                <w:lang w:eastAsia="en-US"/>
+              </w:rPr>
+              <w:t>.</w:t>
             </w:r>
             <w:bookmarkEnd w:id="5"/>
           </w:p>
@@ -3566,7 +3001,7 @@
         </w:tc>
         <w:tc>
           <w:tcPr>
-            <w:tcW w:w="7937" w:type="dxa"/>
+            <w:tcW w:w="7938" w:type="dxa"/>
             <w:tcBorders>
               <w:top w:val="single" w:sz="4" w:space="0" w:color="000000"/>
               <w:left w:val="single" w:sz="4" w:space="0" w:color="000000"/>
@@ -3597,7 +3032,43 @@
                 <w:szCs w:val="18"/>
                 <w:lang w:eastAsia="en-US"/>
               </w:rPr>
-              <w:t>Verificar se as funcionalidades: Acesso a página, cadastro e edição de dados estão funcionando conforme o caso de teste atual.</w:t>
+              <w:t xml:space="preserve">Verificar se a ação de </w:t>
+            </w:r>
+            <w:r>
+              <w:rPr>
+                <w:rFonts w:ascii="Arial" w:hAnsi="Arial" w:cs="Arial"/>
+                <w:sz w:val="18"/>
+                <w:szCs w:val="18"/>
+                <w:lang w:eastAsia="en-US"/>
+              </w:rPr>
+              <w:t>excluir</w:t>
+            </w:r>
+            <w:r>
+              <w:rPr>
+                <w:rFonts w:ascii="Arial" w:hAnsi="Arial" w:cs="Arial"/>
+                <w:sz w:val="18"/>
+                <w:szCs w:val="18"/>
+                <w:lang w:eastAsia="en-US"/>
+              </w:rPr>
+              <w:t xml:space="preserve"> </w:t>
+            </w:r>
+            <w:r>
+              <w:rPr>
+                <w:rFonts w:ascii="Arial" w:hAnsi="Arial" w:cs="Arial"/>
+                <w:sz w:val="18"/>
+                <w:szCs w:val="18"/>
+                <w:lang w:eastAsia="en-US"/>
+              </w:rPr>
+              <w:t xml:space="preserve">registros do </w:t>
+            </w:r>
+            <w:r>
+              <w:rPr>
+                <w:rFonts w:ascii="Arial" w:hAnsi="Arial" w:cs="Arial"/>
+                <w:sz w:val="18"/>
+                <w:szCs w:val="18"/>
+                <w:lang w:eastAsia="en-US"/>
+              </w:rPr>
+              <w:t>banco de dados está ocorrendo com êxito.</w:t>
             </w:r>
           </w:p>
         </w:tc>
@@ -3647,7 +3118,7 @@
         </w:tc>
         <w:tc>
           <w:tcPr>
-            <w:tcW w:w="7937" w:type="dxa"/>
+            <w:tcW w:w="7938" w:type="dxa"/>
             <w:tcBorders>
               <w:top w:val="single" w:sz="4" w:space="0" w:color="000000"/>
               <w:left w:val="single" w:sz="4" w:space="0" w:color="000000"/>
@@ -3659,58 +3130,30 @@
           <w:p>
             <w:pPr>
               <w:widowControl w:val="0"/>
-              <w:tabs>
-                <w:tab w:val="left" w:pos="0"/>
-              </w:tabs>
-              <w:spacing w:after="120" w:line="240" w:lineRule="atLeast"/>
-              <w:ind w:left="319" w:hanging="284"/>
-              <w:jc w:val="both"/>
-              <w:rPr>
-                <w:rFonts w:ascii="Arial" w:hAnsi="Arial"/>
-                <w:sz w:val="18"/>
-                <w:szCs w:val="20"/>
-                <w:lang w:eastAsia="en-US"/>
-              </w:rPr>
-            </w:pPr>
-            <w:r>
-              <w:rPr>
-                <w:rFonts w:ascii="Arial" w:hAnsi="Arial"/>
-                <w:b/>
-                <w:sz w:val="18"/>
-                <w:szCs w:val="20"/>
-                <w:lang w:eastAsia="en-US"/>
-              </w:rPr>
-              <w:t>1.   Acesso a página.</w:t>
-            </w:r>
-          </w:p>
-          <w:p>
-            <w:pPr>
-              <w:widowControl w:val="0"/>
               <w:numPr>
                 <w:ilvl w:val="0"/>
                 <w:numId w:val="33"/>
               </w:numPr>
               <w:tabs>
-                <w:tab w:val="clear" w:pos="720"/>
-                <w:tab w:val="left" w:pos="0"/>
-              </w:tabs>
-              <w:spacing w:after="120" w:line="240" w:lineRule="atLeast"/>
-              <w:jc w:val="both"/>
-              <w:rPr>
-                <w:rFonts w:ascii="Arial" w:hAnsi="Arial"/>
-                <w:sz w:val="18"/>
-                <w:szCs w:val="20"/>
-                <w:lang w:eastAsia="en-US"/>
-              </w:rPr>
-            </w:pPr>
-            <w:r>
-              <w:rPr>
-                <w:rFonts w:ascii="Arial" w:hAnsi="Arial"/>
-                <w:sz w:val="18"/>
-                <w:szCs w:val="20"/>
-                <w:lang w:eastAsia="en-US"/>
-              </w:rPr>
-              <w:t>Executar o CT002;</w:t>
+                <w:tab w:val="left" w:pos="0"/>
+              </w:tabs>
+              <w:spacing w:after="120" w:line="240" w:lineRule="atLeast"/>
+              <w:jc w:val="both"/>
+              <w:rPr>
+                <w:rFonts w:ascii="Arial" w:hAnsi="Arial"/>
+                <w:sz w:val="18"/>
+                <w:szCs w:val="20"/>
+                <w:lang w:eastAsia="en-US"/>
+              </w:rPr>
+            </w:pPr>
+            <w:r>
+              <w:rPr>
+                <w:rFonts w:ascii="Arial" w:hAnsi="Arial"/>
+                <w:sz w:val="18"/>
+                <w:szCs w:val="20"/>
+                <w:lang w:eastAsia="en-US"/>
+              </w:rPr>
+              <w:t>Executar o CT001;</w:t>
             </w:r>
           </w:p>
           <w:p>
@@ -3718,99 +3161,91 @@
               <w:widowControl w:val="0"/>
               <w:numPr>
                 <w:ilvl w:val="0"/>
-                <w:numId w:val="13"/>
+                <w:numId w:val="33"/>
               </w:numPr>
               <w:tabs>
-                <w:tab w:val="clear" w:pos="720"/>
-                <w:tab w:val="left" w:pos="0"/>
-              </w:tabs>
-              <w:spacing w:after="120" w:line="240" w:lineRule="atLeast"/>
-              <w:jc w:val="both"/>
-              <w:rPr>
-                <w:rFonts w:ascii="Arial" w:hAnsi="Arial"/>
-                <w:sz w:val="18"/>
-                <w:szCs w:val="20"/>
-                <w:lang w:eastAsia="en-US"/>
-              </w:rPr>
-            </w:pPr>
-            <w:r>
-              <w:rPr>
-                <w:rFonts w:ascii="Arial" w:hAnsi="Arial"/>
-                <w:sz w:val="18"/>
-                <w:szCs w:val="20"/>
-                <w:lang w:eastAsia="en-US"/>
-              </w:rPr>
-              <w:t xml:space="preserve">Selecionar no menu a página </w:t>
-            </w:r>
-            <w:r>
-              <w:rPr>
-                <w:rFonts w:ascii="Arial" w:hAnsi="Arial"/>
-                <w:sz w:val="18"/>
-                <w:szCs w:val="20"/>
-                <w:lang w:eastAsia="en-US"/>
-              </w:rPr>
-              <w:t>de Compras</w:t>
-            </w:r>
-            <w:r>
-              <w:rPr>
-                <w:rFonts w:ascii="Arial" w:hAnsi="Arial"/>
-                <w:sz w:val="18"/>
-                <w:szCs w:val="20"/>
-                <w:lang w:eastAsia="en-US"/>
-              </w:rPr>
-              <w:t>.</w:t>
-            </w:r>
-          </w:p>
-          <w:p>
-            <w:pPr>
-              <w:widowControl w:val="0"/>
-              <w:tabs>
-                <w:tab w:val="left" w:pos="0"/>
-              </w:tabs>
-              <w:spacing w:after="120" w:line="240" w:lineRule="atLeast"/>
-              <w:ind w:left="319" w:hanging="284"/>
-              <w:jc w:val="both"/>
-              <w:rPr>
-                <w:rFonts w:ascii="Arial" w:hAnsi="Arial"/>
-                <w:sz w:val="18"/>
-                <w:szCs w:val="20"/>
-                <w:lang w:eastAsia="en-US"/>
-              </w:rPr>
-            </w:pPr>
-            <w:r>
-              <w:rPr>
-                <w:rFonts w:ascii="Arial" w:hAnsi="Arial"/>
-                <w:b/>
-                <w:sz w:val="18"/>
-                <w:szCs w:val="20"/>
-                <w:lang w:eastAsia="en-US"/>
-              </w:rPr>
-              <w:t>2.   Estado inicial da página.</w:t>
-            </w:r>
-          </w:p>
-          <w:p>
-            <w:pPr>
-              <w:widowControl w:val="0"/>
-              <w:tabs>
-                <w:tab w:val="left" w:pos="0"/>
-              </w:tabs>
-              <w:spacing w:after="120" w:line="240" w:lineRule="atLeast"/>
-              <w:jc w:val="both"/>
-              <w:rPr>
-                <w:rFonts w:ascii="Arial" w:hAnsi="Arial"/>
-                <w:sz w:val="18"/>
-                <w:szCs w:val="20"/>
-                <w:lang w:eastAsia="en-US"/>
-              </w:rPr>
-            </w:pPr>
-            <w:r>
-              <w:rPr>
-                <w:rFonts w:ascii="Arial" w:hAnsi="Arial"/>
-                <w:sz w:val="18"/>
-                <w:szCs w:val="20"/>
-                <w:lang w:eastAsia="en-US"/>
-              </w:rPr>
-              <w:t xml:space="preserve">     Caso existam registros cadastrados nesse diretório, estes serão listados na tela em formato de tabela com dados simples;</w:t>
+                <w:tab w:val="left" w:pos="0"/>
+              </w:tabs>
+              <w:spacing w:after="120" w:line="240" w:lineRule="atLeast"/>
+              <w:jc w:val="both"/>
+              <w:rPr>
+                <w:rFonts w:ascii="Arial" w:hAnsi="Arial"/>
+                <w:sz w:val="18"/>
+                <w:szCs w:val="20"/>
+                <w:lang w:eastAsia="en-US"/>
+              </w:rPr>
+            </w:pPr>
+            <w:r>
+              <w:rPr>
+                <w:rFonts w:ascii="Arial" w:hAnsi="Arial"/>
+                <w:sz w:val="18"/>
+                <w:szCs w:val="20"/>
+                <w:lang w:eastAsia="en-US"/>
+              </w:rPr>
+              <w:drawing>
+                <wp:anchor distT="0" distB="0" distL="114300" distR="114300" simplePos="0" relativeHeight="251659264" behindDoc="0" locked="0" layoutInCell="1" allowOverlap="1" wp14:anchorId="73F83296" wp14:editId="7C234058">
+                  <wp:simplePos x="0" y="0"/>
+                  <wp:positionH relativeFrom="column">
+                    <wp:posOffset>1315085</wp:posOffset>
+                  </wp:positionH>
+                  <wp:positionV relativeFrom="paragraph">
+                    <wp:posOffset>203835</wp:posOffset>
+                  </wp:positionV>
+                  <wp:extent cx="251460" cy="204470"/>
+                  <wp:effectExtent l="0" t="0" r="0" b="5080"/>
+                  <wp:wrapNone/>
+                  <wp:docPr id="6" name="Imagem 6"/>
+                  <wp:cNvGraphicFramePr>
+                    <a:graphicFrameLocks xmlns:a="http://schemas.openxmlformats.org/drawingml/2006/main" noChangeAspect="1"/>
+                  </wp:cNvGraphicFramePr>
+                  <a:graphic xmlns:a="http://schemas.openxmlformats.org/drawingml/2006/main">
+                    <a:graphicData uri="http://schemas.openxmlformats.org/drawingml/2006/picture">
+                      <pic:pic xmlns:pic="http://schemas.openxmlformats.org/drawingml/2006/picture">
+                        <pic:nvPicPr>
+                          <pic:cNvPr id="1" name=""/>
+                          <pic:cNvPicPr/>
+                        </pic:nvPicPr>
+                        <pic:blipFill>
+                          <a:blip r:embed="rId11">
+                            <a:extLst>
+                              <a:ext uri="{28A0092B-C50C-407E-A947-70E740481C1C}">
+                                <a14:useLocalDpi xmlns:a14="http://schemas.microsoft.com/office/drawing/2010/main" val="0"/>
+                              </a:ext>
+                            </a:extLst>
+                          </a:blip>
+                          <a:stretch>
+                            <a:fillRect/>
+                          </a:stretch>
+                        </pic:blipFill>
+                        <pic:spPr>
+                          <a:xfrm>
+                            <a:off x="0" y="0"/>
+                            <a:ext cx="251460" cy="204470"/>
+                          </a:xfrm>
+                          <a:prstGeom prst="rect">
+                            <a:avLst/>
+                          </a:prstGeom>
+                        </pic:spPr>
+                      </pic:pic>
+                    </a:graphicData>
+                  </a:graphic>
+                  <wp14:sizeRelH relativeFrom="margin">
+                    <wp14:pctWidth>0</wp14:pctWidth>
+                  </wp14:sizeRelH>
+                  <wp14:sizeRelV relativeFrom="margin">
+                    <wp14:pctHeight>0</wp14:pctHeight>
+                  </wp14:sizeRelV>
+                </wp:anchor>
+              </w:drawing>
+            </w:r>
+            <w:r>
+              <w:rPr>
+                <w:rFonts w:ascii="Arial" w:hAnsi="Arial"/>
+                <w:sz w:val="18"/>
+                <w:szCs w:val="20"/>
+                <w:lang w:eastAsia="en-US"/>
+              </w:rPr>
+              <w:t>Seleciona a aba “Clientes” do menu lateral;</w:t>
             </w:r>
           </w:p>
           <w:p>
@@ -3818,29 +3253,28 @@
               <w:widowControl w:val="0"/>
               <w:numPr>
                 <w:ilvl w:val="0"/>
-                <w:numId w:val="34"/>
+                <w:numId w:val="33"/>
               </w:numPr>
               <w:tabs>
-                <w:tab w:val="clear" w:pos="720"/>
-                <w:tab w:val="left" w:pos="0"/>
-              </w:tabs>
-              <w:spacing w:after="120" w:line="240" w:lineRule="atLeast"/>
-              <w:jc w:val="both"/>
-              <w:rPr>
-                <w:rFonts w:ascii="Arial" w:hAnsi="Arial"/>
-                <w:sz w:val="18"/>
-                <w:szCs w:val="20"/>
-                <w:lang w:eastAsia="en-US"/>
-              </w:rPr>
-            </w:pPr>
-            <w:r>
-              <w:rPr>
-                <w:rFonts w:ascii="Arial" w:hAnsi="Arial"/>
-                <w:sz w:val="18"/>
-                <w:szCs w:val="20"/>
-                <w:lang w:eastAsia="en-US"/>
-              </w:rPr>
-              <w:t>As informações são mostradas através de listagens paginadas;</w:t>
+                <w:tab w:val="left" w:pos="0"/>
+              </w:tabs>
+              <w:spacing w:after="120" w:line="240" w:lineRule="atLeast"/>
+              <w:jc w:val="both"/>
+              <w:rPr>
+                <w:rFonts w:ascii="Arial" w:hAnsi="Arial"/>
+                <w:sz w:val="18"/>
+                <w:szCs w:val="20"/>
+                <w:lang w:eastAsia="en-US"/>
+              </w:rPr>
+            </w:pPr>
+            <w:r>
+              <w:rPr>
+                <w:rFonts w:ascii="Arial" w:hAnsi="Arial"/>
+                <w:sz w:val="18"/>
+                <w:szCs w:val="20"/>
+                <w:lang w:eastAsia="en-US"/>
+              </w:rPr>
+              <w:t>Clique no botão           do grid de clientes;</w:t>
             </w:r>
           </w:p>
           <w:p>
@@ -3848,56 +3282,28 @@
               <w:widowControl w:val="0"/>
               <w:numPr>
                 <w:ilvl w:val="0"/>
-                <w:numId w:val="14"/>
+                <w:numId w:val="33"/>
               </w:numPr>
               <w:tabs>
-                <w:tab w:val="clear" w:pos="720"/>
-                <w:tab w:val="left" w:pos="0"/>
-              </w:tabs>
-              <w:spacing w:after="120" w:line="240" w:lineRule="atLeast"/>
-              <w:jc w:val="both"/>
-              <w:rPr>
-                <w:rFonts w:ascii="Arial" w:hAnsi="Arial"/>
-                <w:sz w:val="18"/>
-                <w:szCs w:val="20"/>
-                <w:lang w:eastAsia="en-US"/>
-              </w:rPr>
-            </w:pPr>
-            <w:r>
-              <w:rPr>
-                <w:rFonts w:ascii="Arial" w:hAnsi="Arial"/>
-                <w:sz w:val="18"/>
-                <w:szCs w:val="20"/>
-                <w:lang w:eastAsia="en-US"/>
-              </w:rPr>
-              <w:t>Cada página contém no máximo 15 registros, iniciando outra página caso esse número seja superado.</w:t>
-            </w:r>
-          </w:p>
-          <w:p>
-            <w:pPr>
-              <w:widowControl w:val="0"/>
-              <w:tabs>
-                <w:tab w:val="left" w:pos="0"/>
-              </w:tabs>
-              <w:spacing w:after="120" w:line="240" w:lineRule="atLeast"/>
-              <w:ind w:left="319" w:hanging="284"/>
-              <w:jc w:val="both"/>
-              <w:rPr>
-                <w:rFonts w:ascii="Arial" w:hAnsi="Arial"/>
-                <w:sz w:val="18"/>
-                <w:szCs w:val="20"/>
-                <w:lang w:eastAsia="en-US"/>
-              </w:rPr>
-            </w:pPr>
-            <w:r>
-              <w:rPr>
-                <w:rFonts w:ascii="Arial" w:hAnsi="Arial"/>
-                <w:b/>
-                <w:sz w:val="18"/>
-                <w:szCs w:val="20"/>
-                <w:lang w:eastAsia="en-US"/>
-              </w:rPr>
-              <w:t>3.   Cadastrar nova Compra.</w:t>
+                <w:tab w:val="left" w:pos="0"/>
+              </w:tabs>
+              <w:spacing w:after="120" w:line="240" w:lineRule="atLeast"/>
+              <w:jc w:val="both"/>
+              <w:rPr>
+                <w:rFonts w:ascii="Arial" w:hAnsi="Arial"/>
+                <w:sz w:val="18"/>
+                <w:szCs w:val="20"/>
+                <w:lang w:eastAsia="en-US"/>
+              </w:rPr>
+            </w:pPr>
+            <w:r>
+              <w:rPr>
+                <w:rFonts w:ascii="Arial" w:hAnsi="Arial"/>
+                <w:sz w:val="18"/>
+                <w:szCs w:val="20"/>
+                <w:lang w:eastAsia="en-US"/>
+              </w:rPr>
+              <w:t>Na página de edição, informe os novos dados a repor o cadastro do cliente;</w:t>
             </w:r>
           </w:p>
           <w:p>
@@ -3905,7 +3311,7 @@
               <w:widowControl w:val="0"/>
               <w:numPr>
                 <w:ilvl w:val="0"/>
-                <w:numId w:val="35"/>
+                <w:numId w:val="33"/>
               </w:numPr>
               <w:tabs>
                 <w:tab w:val="left" w:pos="0"/>
@@ -3926,47 +3332,7 @@
                 <w:szCs w:val="20"/>
                 <w:lang w:eastAsia="en-US"/>
               </w:rPr>
-              <w:t xml:space="preserve">Clicar sobre o botão cujo </w:t>
-            </w:r>
-            <w:proofErr w:type="spellStart"/>
-            <w:r>
-              <w:rPr>
-                <w:rFonts w:ascii="Arial" w:hAnsi="Arial"/>
-                <w:sz w:val="18"/>
-                <w:szCs w:val="20"/>
-                <w:lang w:eastAsia="en-US"/>
-              </w:rPr>
-              <w:t>icone</w:t>
-            </w:r>
-            <w:proofErr w:type="spellEnd"/>
-            <w:r>
-              <w:rPr>
-                <w:rFonts w:ascii="Arial" w:hAnsi="Arial"/>
-                <w:sz w:val="18"/>
-                <w:szCs w:val="20"/>
-                <w:lang w:eastAsia="en-US"/>
-              </w:rPr>
-              <w:t xml:space="preserve"> e nome é representado por um </w:t>
-            </w:r>
-            <w:proofErr w:type="gramStart"/>
-            <w:r>
-              <w:rPr>
-                <w:rFonts w:ascii="Arial" w:hAnsi="Arial"/>
-                <w:sz w:val="18"/>
-                <w:szCs w:val="20"/>
-                <w:lang w:eastAsia="en-US"/>
-              </w:rPr>
-              <w:t>“ +</w:t>
-            </w:r>
-            <w:proofErr w:type="gramEnd"/>
-            <w:r>
-              <w:rPr>
-                <w:rFonts w:ascii="Arial" w:hAnsi="Arial"/>
-                <w:sz w:val="18"/>
-                <w:szCs w:val="20"/>
-                <w:lang w:eastAsia="en-US"/>
-              </w:rPr>
-              <w:t xml:space="preserve"> novo ”.</w:t>
+              <w:t>Clique em “Efetuar Alteração” para concluir a atualização do banco.</w:t>
             </w:r>
           </w:p>
           <w:p>
@@ -3974,299 +3340,29 @@
               <w:widowControl w:val="0"/>
               <w:numPr>
                 <w:ilvl w:val="0"/>
-                <w:numId w:val="15"/>
+                <w:numId w:val="33"/>
               </w:numPr>
               <w:tabs>
-                <w:tab w:val="left" w:pos="0"/>
-                <w:tab w:val="left" w:pos="720"/>
-              </w:tabs>
-              <w:spacing w:after="120" w:line="240" w:lineRule="atLeast"/>
-              <w:ind w:left="720"/>
-              <w:jc w:val="both"/>
-              <w:rPr>
-                <w:rFonts w:ascii="Arial" w:hAnsi="Arial"/>
-                <w:sz w:val="18"/>
-                <w:szCs w:val="20"/>
-                <w:lang w:eastAsia="en-US"/>
-              </w:rPr>
-            </w:pPr>
-            <w:r>
-              <w:rPr>
-                <w:rFonts w:ascii="Arial" w:hAnsi="Arial"/>
-                <w:sz w:val="18"/>
-                <w:szCs w:val="20"/>
-                <w:lang w:eastAsia="en-US"/>
-              </w:rPr>
-              <w:t>O sistema irá carregar a tela de cadastro mostrando os campos necessários.</w:t>
-            </w:r>
-          </w:p>
-          <w:p>
-            <w:pPr>
-              <w:widowControl w:val="0"/>
-              <w:numPr>
-                <w:ilvl w:val="0"/>
-                <w:numId w:val="15"/>
-              </w:numPr>
-              <w:tabs>
-                <w:tab w:val="left" w:pos="0"/>
-                <w:tab w:val="left" w:pos="720"/>
-              </w:tabs>
-              <w:spacing w:after="120" w:line="240" w:lineRule="atLeast"/>
-              <w:ind w:left="720"/>
-              <w:jc w:val="both"/>
-              <w:rPr>
-                <w:rFonts w:ascii="Arial" w:hAnsi="Arial"/>
-                <w:sz w:val="18"/>
-                <w:szCs w:val="20"/>
-                <w:lang w:eastAsia="en-US"/>
-              </w:rPr>
-            </w:pPr>
-            <w:r>
-              <w:rPr>
-                <w:rFonts w:ascii="Arial" w:hAnsi="Arial"/>
-                <w:sz w:val="18"/>
-                <w:szCs w:val="20"/>
-                <w:lang w:eastAsia="en-US"/>
-              </w:rPr>
-              <w:t>O usuário informa os dados.</w:t>
-            </w:r>
-          </w:p>
-          <w:p>
-            <w:pPr>
-              <w:widowControl w:val="0"/>
-              <w:numPr>
-                <w:ilvl w:val="0"/>
-                <w:numId w:val="15"/>
-              </w:numPr>
-              <w:tabs>
-                <w:tab w:val="left" w:pos="0"/>
-                <w:tab w:val="left" w:pos="720"/>
-              </w:tabs>
-              <w:spacing w:after="120" w:line="240" w:lineRule="atLeast"/>
-              <w:ind w:left="720"/>
-              <w:jc w:val="both"/>
-              <w:rPr>
-                <w:rFonts w:ascii="Arial" w:hAnsi="Arial"/>
-                <w:sz w:val="18"/>
-                <w:szCs w:val="20"/>
-                <w:lang w:eastAsia="en-US"/>
-              </w:rPr>
-            </w:pPr>
-            <w:r>
-              <w:rPr>
-                <w:rFonts w:ascii="Arial" w:hAnsi="Arial"/>
-                <w:sz w:val="18"/>
-                <w:szCs w:val="20"/>
-                <w:lang w:eastAsia="en-US"/>
-              </w:rPr>
-              <w:t>Para finalização do cadastro, clicar sobre o botão “Efetuar cadastro”.</w:t>
-            </w:r>
-          </w:p>
-          <w:p>
-            <w:pPr>
-              <w:widowControl w:val="0"/>
-              <w:tabs>
-                <w:tab w:val="left" w:pos="0"/>
-              </w:tabs>
-              <w:spacing w:after="120" w:line="240" w:lineRule="atLeast"/>
-              <w:ind w:left="319" w:hanging="284"/>
-              <w:jc w:val="both"/>
-              <w:rPr>
-                <w:rFonts w:ascii="Arial" w:hAnsi="Arial"/>
-                <w:sz w:val="18"/>
-                <w:szCs w:val="20"/>
-                <w:lang w:eastAsia="en-US"/>
-              </w:rPr>
-            </w:pPr>
-            <w:r>
-              <w:rPr>
-                <w:rFonts w:ascii="Arial" w:hAnsi="Arial"/>
-                <w:b/>
-                <w:sz w:val="18"/>
-                <w:szCs w:val="20"/>
-                <w:lang w:eastAsia="en-US"/>
-              </w:rPr>
-              <w:t>4.   Editar Compra.</w:t>
-            </w:r>
-          </w:p>
-          <w:p>
-            <w:pPr>
-              <w:widowControl w:val="0"/>
-              <w:numPr>
-                <w:ilvl w:val="0"/>
-                <w:numId w:val="36"/>
-              </w:numPr>
-              <w:tabs>
-                <w:tab w:val="left" w:pos="0"/>
-                <w:tab w:val="left" w:pos="720"/>
-              </w:tabs>
-              <w:spacing w:after="120" w:line="240" w:lineRule="atLeast"/>
-              <w:ind w:left="720"/>
-              <w:jc w:val="both"/>
-              <w:rPr>
-                <w:rFonts w:ascii="Arial" w:hAnsi="Arial"/>
-                <w:sz w:val="18"/>
-                <w:szCs w:val="20"/>
-                <w:lang w:eastAsia="en-US"/>
-              </w:rPr>
-            </w:pPr>
-            <w:r>
-              <w:rPr>
-                <w:rFonts w:ascii="Arial" w:hAnsi="Arial"/>
-                <w:sz w:val="18"/>
-                <w:szCs w:val="20"/>
-                <w:lang w:eastAsia="en-US"/>
-              </w:rPr>
-              <w:t xml:space="preserve">Selecionar a </w:t>
-            </w:r>
-            <w:proofErr w:type="spellStart"/>
-            <w:r>
-              <w:rPr>
-                <w:rFonts w:ascii="Arial" w:hAnsi="Arial"/>
-                <w:sz w:val="18"/>
-                <w:szCs w:val="20"/>
-                <w:lang w:eastAsia="en-US"/>
-              </w:rPr>
-              <w:t>checkbox</w:t>
-            </w:r>
-            <w:proofErr w:type="spellEnd"/>
-            <w:r>
-              <w:rPr>
-                <w:rFonts w:ascii="Arial" w:hAnsi="Arial"/>
-                <w:sz w:val="18"/>
-                <w:szCs w:val="20"/>
-                <w:lang w:eastAsia="en-US"/>
-              </w:rPr>
-              <w:t xml:space="preserve"> do item a ser editado e clicar no botão cujo </w:t>
-            </w:r>
-            <w:proofErr w:type="spellStart"/>
-            <w:r>
-              <w:rPr>
-                <w:rFonts w:ascii="Arial" w:hAnsi="Arial"/>
-                <w:sz w:val="18"/>
-                <w:szCs w:val="20"/>
-                <w:lang w:eastAsia="en-US"/>
-              </w:rPr>
-              <w:t>icone</w:t>
-            </w:r>
-            <w:proofErr w:type="spellEnd"/>
-            <w:r>
-              <w:rPr>
-                <w:rFonts w:ascii="Arial" w:hAnsi="Arial"/>
-                <w:sz w:val="18"/>
-                <w:szCs w:val="20"/>
-                <w:lang w:eastAsia="en-US"/>
-              </w:rPr>
-              <w:t xml:space="preserve"> é representado por um </w:t>
-            </w:r>
-            <w:proofErr w:type="spellStart"/>
-            <w:r>
-              <w:rPr>
-                <w:rFonts w:ascii="Arial" w:hAnsi="Arial"/>
-                <w:sz w:val="18"/>
-                <w:szCs w:val="20"/>
-                <w:lang w:eastAsia="en-US"/>
-              </w:rPr>
-              <w:t>lapis</w:t>
-            </w:r>
-            <w:proofErr w:type="spellEnd"/>
-            <w:r>
-              <w:rPr>
-                <w:rFonts w:ascii="Arial" w:hAnsi="Arial"/>
-                <w:sz w:val="18"/>
-                <w:szCs w:val="20"/>
-                <w:lang w:eastAsia="en-US"/>
-              </w:rPr>
-              <w:t>, localizado ao lado direito do botão de cadastrar uma compra.</w:t>
-            </w:r>
-          </w:p>
-          <w:p>
-            <w:pPr>
-              <w:widowControl w:val="0"/>
-              <w:numPr>
-                <w:ilvl w:val="0"/>
-                <w:numId w:val="23"/>
-              </w:numPr>
-              <w:tabs>
-                <w:tab w:val="left" w:pos="0"/>
-                <w:tab w:val="left" w:pos="720"/>
-              </w:tabs>
-              <w:spacing w:after="120" w:line="240" w:lineRule="atLeast"/>
-              <w:ind w:left="720"/>
-              <w:jc w:val="both"/>
-              <w:rPr>
-                <w:rFonts w:ascii="Arial" w:hAnsi="Arial"/>
-                <w:sz w:val="18"/>
-                <w:szCs w:val="20"/>
-                <w:lang w:eastAsia="en-US"/>
-              </w:rPr>
-            </w:pPr>
-            <w:r>
-              <w:rPr>
-                <w:rFonts w:ascii="Arial" w:hAnsi="Arial"/>
-                <w:sz w:val="18"/>
-                <w:szCs w:val="20"/>
-                <w:lang w:eastAsia="en-US"/>
-              </w:rPr>
-              <w:t>O sistema irá carregar a tela de edição com o retorno das informações da compra para a edição dos dados.</w:t>
-            </w:r>
-          </w:p>
-          <w:p>
-            <w:pPr>
-              <w:widowControl w:val="0"/>
-              <w:numPr>
-                <w:ilvl w:val="0"/>
-                <w:numId w:val="23"/>
-              </w:numPr>
-              <w:tabs>
-                <w:tab w:val="left" w:pos="0"/>
-              </w:tabs>
-              <w:spacing w:after="120" w:line="240" w:lineRule="atLeast"/>
-              <w:jc w:val="both"/>
-              <w:rPr>
-                <w:rFonts w:ascii="Arial" w:hAnsi="Arial"/>
-                <w:sz w:val="18"/>
-                <w:szCs w:val="20"/>
-                <w:lang w:eastAsia="en-US"/>
-              </w:rPr>
-            </w:pPr>
-            <w:r>
-              <w:rPr>
-                <w:rFonts w:ascii="Arial" w:hAnsi="Arial"/>
-                <w:sz w:val="18"/>
-                <w:szCs w:val="20"/>
-                <w:lang w:eastAsia="en-US"/>
-              </w:rPr>
-              <w:t>Alterar as informações conforme a necessidade.</w:t>
-            </w:r>
-          </w:p>
-          <w:p>
-            <w:pPr>
-              <w:widowControl w:val="0"/>
-              <w:numPr>
-                <w:ilvl w:val="0"/>
-                <w:numId w:val="23"/>
-              </w:numPr>
-              <w:tabs>
-                <w:tab w:val="left" w:pos="0"/>
-              </w:tabs>
-              <w:spacing w:after="120" w:line="240" w:lineRule="atLeast"/>
-              <w:jc w:val="both"/>
-              <w:rPr>
-                <w:rFonts w:ascii="Arial" w:hAnsi="Arial"/>
-                <w:sz w:val="18"/>
-                <w:szCs w:val="20"/>
-                <w:lang w:eastAsia="en-US"/>
-              </w:rPr>
-            </w:pPr>
-            <w:r>
-              <w:rPr>
-                <w:rFonts w:ascii="Arial" w:hAnsi="Arial"/>
-                <w:sz w:val="18"/>
-                <w:szCs w:val="20"/>
-                <w:lang w:eastAsia="en-US"/>
-              </w:rPr>
-              <w:t>Clicar sobre o botão “Efetuar cadastro”.</w:t>
+                <w:tab w:val="clear" w:pos="720"/>
+                <w:tab w:val="left" w:pos="0"/>
+              </w:tabs>
+              <w:spacing w:after="120" w:line="240" w:lineRule="atLeast"/>
+              <w:jc w:val="both"/>
+              <w:rPr>
+                <w:rFonts w:ascii="Arial" w:hAnsi="Arial"/>
+                <w:sz w:val="18"/>
+                <w:szCs w:val="20"/>
+                <w:lang w:eastAsia="en-US"/>
+              </w:rPr>
+            </w:pPr>
+            <w:r>
+              <w:rPr>
+                <w:rFonts w:ascii="Arial" w:hAnsi="Arial"/>
+                <w:sz w:val="18"/>
+                <w:szCs w:val="20"/>
+                <w:lang w:eastAsia="en-US"/>
+              </w:rPr>
+              <w:t>EXTRA: Caso queira cancelar o processo de cadastro, clique em “Cancelar”.</w:t>
             </w:r>
           </w:p>
         </w:tc>
@@ -4316,7 +3412,7 @@
         </w:tc>
         <w:tc>
           <w:tcPr>
-            <w:tcW w:w="7937" w:type="dxa"/>
+            <w:tcW w:w="7938" w:type="dxa"/>
             <w:tcBorders>
               <w:top w:val="single" w:sz="4" w:space="0" w:color="000000"/>
               <w:left w:val="single" w:sz="4" w:space="0" w:color="000000"/>
@@ -4823,7 +3919,6 @@
                 <w:szCs w:val="20"/>
                 <w:lang w:eastAsia="en-US"/>
               </w:rPr>
-              <w:lastRenderedPageBreak/>
               <w:t>Caso N</w:t>
             </w:r>
             <w:r>
@@ -4954,7 +4049,17 @@
                 <w:szCs w:val="18"/>
                 <w:lang w:eastAsia="en-US"/>
               </w:rPr>
-              <w:t>Verificar se as funcionalidades: Acesso a página, cadastro e edição de dados estão funcionando conforme o caso de teste atual.</w:t>
+              <w:t xml:space="preserve">Verificar se as funcionalidades: Acesso a página, cadastro e edição de dados estão funcionando </w:t>
+            </w:r>
+            <w:r>
+              <w:rPr>
+                <w:rFonts w:ascii="Arial" w:hAnsi="Arial" w:cs="Arial"/>
+                <w:sz w:val="18"/>
+                <w:szCs w:val="18"/>
+                <w:lang w:eastAsia="en-US"/>
+              </w:rPr>
+              <w:lastRenderedPageBreak/>
+              <w:t>conforme o caso de teste atual.</w:t>
             </w:r>
           </w:p>
         </w:tc>
@@ -4998,6 +4103,7 @@
                 <w:szCs w:val="20"/>
                 <w:lang w:eastAsia="en-US"/>
               </w:rPr>
+              <w:lastRenderedPageBreak/>
               <w:t>Passos</w:t>
             </w:r>
           </w:p>
@@ -6231,7 +5337,6 @@
                 <w:szCs w:val="20"/>
                 <w:lang w:eastAsia="en-US"/>
               </w:rPr>
-              <w:lastRenderedPageBreak/>
               <w:t>O usuário deve conseguir alterar a o cadastro do cliente.</w:t>
             </w:r>
           </w:p>
@@ -7575,7 +6680,6 @@
                 <w:szCs w:val="20"/>
                 <w:lang w:eastAsia="en-US"/>
               </w:rPr>
-              <w:lastRenderedPageBreak/>
               <w:t>Estado inicial da tela.</w:t>
             </w:r>
           </w:p>
@@ -7670,6 +6774,7 @@
                 <w:szCs w:val="20"/>
                 <w:lang w:eastAsia="en-US"/>
               </w:rPr>
+              <w:lastRenderedPageBreak/>
               <w:t>Cadastrar um novo fornecedor.</w:t>
             </w:r>
           </w:p>
@@ -8011,7 +7116,6 @@
                 <w:szCs w:val="20"/>
                 <w:lang w:eastAsia="en-US"/>
               </w:rPr>
-              <w:lastRenderedPageBreak/>
               <w:t>Caso N</w:t>
             </w:r>
             <w:r>
@@ -8202,6 +7306,7 @@
                 <w:szCs w:val="20"/>
                 <w:lang w:eastAsia="en-US"/>
               </w:rPr>
+              <w:lastRenderedPageBreak/>
               <w:t>Passos</w:t>
             </w:r>
           </w:p>
@@ -8819,7 +7924,7 @@
     </w:tbl>
     <w:p/>
     <w:sectPr>
-      <w:headerReference w:type="default" r:id="rId10"/>
+      <w:headerReference w:type="default" r:id="rId12"/>
       <w:pgSz w:w="11906" w:h="16838"/>
       <w:pgMar w:top="1417" w:right="987" w:bottom="1417" w:left="1080" w:header="709" w:footer="0" w:gutter="0"/>
       <w:cols w:space="720"/>

</xml_diff>

<commit_message>
Atualização do backlog e casos de teste concluidos
</commit_message>
<xml_diff>
--- a/Documentacao/CasosDeTeste_autopecas.docx
+++ b/Documentacao/CasosDeTeste_autopecas.docx
@@ -709,17 +709,15 @@
               </w:rPr>
               <w:t xml:space="preserve">chegará </w:t>
             </w:r>
-            <w:proofErr w:type="gramStart"/>
-            <w:r>
-              <w:rPr>
-                <w:rFonts w:ascii="Arial" w:hAnsi="Arial"/>
-                <w:sz w:val="18"/>
-                <w:szCs w:val="20"/>
-                <w:lang w:eastAsia="en-US"/>
-              </w:rPr>
-              <w:t>a</w:t>
-            </w:r>
-            <w:proofErr w:type="gramEnd"/>
+            <w:r>
+              <w:rPr>
+                <w:rFonts w:ascii="Arial" w:hAnsi="Arial"/>
+                <w:sz w:val="18"/>
+                <w:szCs w:val="20"/>
+                <w:lang w:eastAsia="en-US"/>
+              </w:rPr>
+              <w:t>à</w:t>
+            </w:r>
             <w:r>
               <w:rPr>
                 <w:rFonts w:ascii="Arial" w:hAnsi="Arial"/>
@@ -1070,7 +1068,24 @@
                 <w:sz w:val="18"/>
                 <w:lang w:eastAsia="en-US"/>
               </w:rPr>
-              <w:t xml:space="preserve"> Visualizar os dados do perfil do usuário</w:t>
+              <w:t xml:space="preserve"> </w:t>
+            </w:r>
+            <w:r>
+              <w:rPr>
+                <w:rFonts w:ascii="Arial" w:hAnsi="Arial"/>
+                <w:sz w:val="18"/>
+                <w:u w:val="single"/>
+                <w:lang w:eastAsia="en-US"/>
+              </w:rPr>
+              <w:t>Visualizar</w:t>
+            </w:r>
+            <w:r>
+              <w:rPr>
+                <w:rFonts w:ascii="Arial" w:hAnsi="Arial"/>
+                <w:sz w:val="18"/>
+                <w:lang w:eastAsia="en-US"/>
+              </w:rPr>
+              <w:t xml:space="preserve"> os dados do perfil do usuário</w:t>
             </w:r>
             <w:r>
               <w:rPr>
@@ -1585,9 +1600,18 @@
               <w:rPr>
                 <w:rFonts w:ascii="Arial" w:hAnsi="Arial"/>
                 <w:sz w:val="18"/>
-                <w:lang w:eastAsia="en-US"/>
-              </w:rPr>
-              <w:t>Cadastro de novo cliente</w:t>
+                <w:u w:val="single"/>
+                <w:lang w:eastAsia="en-US"/>
+              </w:rPr>
+              <w:t>Cadastro</w:t>
+            </w:r>
+            <w:r>
+              <w:rPr>
+                <w:rFonts w:ascii="Arial" w:hAnsi="Arial"/>
+                <w:sz w:val="18"/>
+                <w:lang w:eastAsia="en-US"/>
+              </w:rPr>
+              <w:t xml:space="preserve"> de novo cliente</w:t>
             </w:r>
             <w:r>
               <w:rPr>
@@ -2175,9 +2199,19 @@
                 <w:rFonts w:ascii="Arial" w:hAnsi="Arial" w:cs="Arial"/>
                 <w:sz w:val="18"/>
                 <w:szCs w:val="18"/>
-                <w:lang w:eastAsia="en-US"/>
-              </w:rPr>
-              <w:t>Edição de cliente</w:t>
+                <w:u w:val="single"/>
+                <w:lang w:eastAsia="en-US"/>
+              </w:rPr>
+              <w:t>Edição</w:t>
+            </w:r>
+            <w:r>
+              <w:rPr>
+                <w:rFonts w:ascii="Arial" w:hAnsi="Arial" w:cs="Arial"/>
+                <w:sz w:val="18"/>
+                <w:szCs w:val="18"/>
+                <w:lang w:eastAsia="en-US"/>
+              </w:rPr>
+              <w:t xml:space="preserve"> de cliente</w:t>
             </w:r>
             <w:r>
               <w:rPr>
@@ -2268,25 +2302,7 @@
                 <w:szCs w:val="18"/>
                 <w:lang w:eastAsia="en-US"/>
               </w:rPr>
-              <w:t xml:space="preserve">Verificar se a </w:t>
-            </w:r>
-            <w:r>
-              <w:rPr>
-                <w:rFonts w:ascii="Arial" w:hAnsi="Arial" w:cs="Arial"/>
-                <w:sz w:val="18"/>
-                <w:szCs w:val="18"/>
-                <w:lang w:eastAsia="en-US"/>
-              </w:rPr>
-              <w:t>ação de atualizar</w:t>
-            </w:r>
-            <w:r>
-              <w:rPr>
-                <w:rFonts w:ascii="Arial" w:hAnsi="Arial" w:cs="Arial"/>
-                <w:sz w:val="18"/>
-                <w:szCs w:val="18"/>
-                <w:lang w:eastAsia="en-US"/>
-              </w:rPr>
-              <w:t xml:space="preserve"> dados no banco de dados está </w:t>
+              <w:t xml:space="preserve">Verificar se a ação de atualizar dados no banco de dados está </w:t>
             </w:r>
             <w:r>
               <w:rPr>
@@ -2414,6 +2430,7 @@
             <w:r>
               <w:rPr>
                 <w:rFonts w:ascii="Arial" w:hAnsi="Arial"/>
+                <w:noProof/>
                 <w:sz w:val="18"/>
                 <w:szCs w:val="20"/>
                 <w:lang w:eastAsia="en-US"/>
@@ -2510,25 +2527,25 @@
                 <w:szCs w:val="20"/>
                 <w:lang w:eastAsia="en-US"/>
               </w:rPr>
-              <w:t>Clique no botão</w:t>
-            </w:r>
-            <w:r>
-              <w:rPr>
-                <w:rFonts w:ascii="Arial" w:hAnsi="Arial"/>
-                <w:sz w:val="18"/>
-                <w:szCs w:val="20"/>
-                <w:lang w:eastAsia="en-US"/>
-              </w:rPr>
-              <w:t xml:space="preserve">           </w:t>
-            </w:r>
-            <w:r>
-              <w:rPr>
-                <w:rFonts w:ascii="Arial" w:hAnsi="Arial"/>
-                <w:sz w:val="18"/>
-                <w:szCs w:val="20"/>
-                <w:lang w:eastAsia="en-US"/>
-              </w:rPr>
-              <w:t>do grid de clientes;</w:t>
+              <w:t xml:space="preserve">Clique no botão           </w:t>
+            </w:r>
+            <w:r>
+              <w:rPr>
+                <w:rFonts w:ascii="Arial" w:hAnsi="Arial"/>
+                <w:sz w:val="18"/>
+                <w:szCs w:val="20"/>
+                <w:lang w:eastAsia="en-US"/>
+              </w:rPr>
+              <w:t>na linha do cliente que deseja editar</w:t>
+            </w:r>
+            <w:r>
+              <w:rPr>
+                <w:rFonts w:ascii="Arial" w:hAnsi="Arial"/>
+                <w:sz w:val="18"/>
+                <w:szCs w:val="20"/>
+                <w:lang w:eastAsia="en-US"/>
+              </w:rPr>
+              <w:t>;</w:t>
             </w:r>
           </w:p>
           <w:p>
@@ -2939,9 +2956,19 @@
                 <w:rFonts w:ascii="Arial" w:hAnsi="Arial" w:cs="Arial"/>
                 <w:sz w:val="18"/>
                 <w:szCs w:val="18"/>
-                <w:lang w:eastAsia="en-US"/>
-              </w:rPr>
-              <w:t>Exclusão de cadastro do cliente</w:t>
+                <w:u w:val="single"/>
+                <w:lang w:eastAsia="en-US"/>
+              </w:rPr>
+              <w:t>Exclusão</w:t>
+            </w:r>
+            <w:r>
+              <w:rPr>
+                <w:rFonts w:ascii="Arial" w:hAnsi="Arial" w:cs="Arial"/>
+                <w:sz w:val="18"/>
+                <w:szCs w:val="18"/>
+                <w:lang w:eastAsia="en-US"/>
+              </w:rPr>
+              <w:t xml:space="preserve"> de cadastro do cliente</w:t>
             </w:r>
             <w:r>
               <w:rPr>
@@ -3032,43 +3059,7 @@
                 <w:szCs w:val="18"/>
                 <w:lang w:eastAsia="en-US"/>
               </w:rPr>
-              <w:t xml:space="preserve">Verificar se a ação de </w:t>
-            </w:r>
-            <w:r>
-              <w:rPr>
-                <w:rFonts w:ascii="Arial" w:hAnsi="Arial" w:cs="Arial"/>
-                <w:sz w:val="18"/>
-                <w:szCs w:val="18"/>
-                <w:lang w:eastAsia="en-US"/>
-              </w:rPr>
-              <w:t>excluir</w:t>
-            </w:r>
-            <w:r>
-              <w:rPr>
-                <w:rFonts w:ascii="Arial" w:hAnsi="Arial" w:cs="Arial"/>
-                <w:sz w:val="18"/>
-                <w:szCs w:val="18"/>
-                <w:lang w:eastAsia="en-US"/>
-              </w:rPr>
-              <w:t xml:space="preserve"> </w:t>
-            </w:r>
-            <w:r>
-              <w:rPr>
-                <w:rFonts w:ascii="Arial" w:hAnsi="Arial" w:cs="Arial"/>
-                <w:sz w:val="18"/>
-                <w:szCs w:val="18"/>
-                <w:lang w:eastAsia="en-US"/>
-              </w:rPr>
-              <w:t xml:space="preserve">registros do </w:t>
-            </w:r>
-            <w:r>
-              <w:rPr>
-                <w:rFonts w:ascii="Arial" w:hAnsi="Arial" w:cs="Arial"/>
-                <w:sz w:val="18"/>
-                <w:szCs w:val="18"/>
-                <w:lang w:eastAsia="en-US"/>
-              </w:rPr>
-              <w:t>banco de dados está ocorrendo com êxito.</w:t>
+              <w:t>Verificar se a ação de excluir registros do banco de dados está ocorrendo com êxito.</w:t>
             </w:r>
           </w:p>
         </w:tc>
@@ -3178,6 +3169,7 @@
             <w:r>
               <w:rPr>
                 <w:rFonts w:ascii="Arial" w:hAnsi="Arial"/>
+                <w:noProof/>
                 <w:sz w:val="18"/>
                 <w:szCs w:val="20"/>
                 <w:lang w:eastAsia="en-US"/>
@@ -3303,66 +3295,27 @@
                 <w:szCs w:val="20"/>
                 <w:lang w:eastAsia="en-US"/>
               </w:rPr>
-              <w:t>Na página de edição, informe os novos dados a repor o cadastro do cliente;</w:t>
-            </w:r>
-          </w:p>
-          <w:p>
-            <w:pPr>
-              <w:widowControl w:val="0"/>
-              <w:numPr>
-                <w:ilvl w:val="0"/>
-                <w:numId w:val="33"/>
-              </w:numPr>
-              <w:tabs>
-                <w:tab w:val="left" w:pos="0"/>
-              </w:tabs>
-              <w:spacing w:after="120" w:line="240" w:lineRule="atLeast"/>
-              <w:jc w:val="both"/>
-              <w:rPr>
-                <w:rFonts w:ascii="Arial" w:hAnsi="Arial"/>
-                <w:sz w:val="18"/>
-                <w:szCs w:val="20"/>
-                <w:lang w:eastAsia="en-US"/>
-              </w:rPr>
-            </w:pPr>
-            <w:r>
-              <w:rPr>
-                <w:rFonts w:ascii="Arial" w:hAnsi="Arial"/>
-                <w:sz w:val="18"/>
-                <w:szCs w:val="20"/>
-                <w:lang w:eastAsia="en-US"/>
-              </w:rPr>
-              <w:t>Clique em “Efetuar Alteração” para concluir a atualização do banco.</w:t>
-            </w:r>
-          </w:p>
-          <w:p>
-            <w:pPr>
-              <w:widowControl w:val="0"/>
-              <w:numPr>
-                <w:ilvl w:val="0"/>
-                <w:numId w:val="33"/>
-              </w:numPr>
-              <w:tabs>
-                <w:tab w:val="clear" w:pos="720"/>
-                <w:tab w:val="left" w:pos="0"/>
-              </w:tabs>
-              <w:spacing w:after="120" w:line="240" w:lineRule="atLeast"/>
-              <w:jc w:val="both"/>
-              <w:rPr>
-                <w:rFonts w:ascii="Arial" w:hAnsi="Arial"/>
-                <w:sz w:val="18"/>
-                <w:szCs w:val="20"/>
-                <w:lang w:eastAsia="en-US"/>
-              </w:rPr>
-            </w:pPr>
-            <w:r>
-              <w:rPr>
-                <w:rFonts w:ascii="Arial" w:hAnsi="Arial"/>
-                <w:sz w:val="18"/>
-                <w:szCs w:val="20"/>
-                <w:lang w:eastAsia="en-US"/>
-              </w:rPr>
-              <w:t>EXTRA: Caso queira cancelar o processo de cadastro, clique em “Cancelar”.</w:t>
+              <w:t>Confirme a exclusão clicando em “</w:t>
+            </w:r>
+            <w:r>
+              <w:rPr>
+                <w:rFonts w:ascii="Arial" w:hAnsi="Arial"/>
+                <w:b/>
+                <w:bCs/>
+                <w:sz w:val="18"/>
+                <w:szCs w:val="20"/>
+                <w:lang w:eastAsia="en-US"/>
+              </w:rPr>
+              <w:t>OK</w:t>
+            </w:r>
+            <w:r>
+              <w:rPr>
+                <w:rFonts w:ascii="Arial" w:hAnsi="Arial"/>
+                <w:sz w:val="18"/>
+                <w:szCs w:val="20"/>
+                <w:lang w:eastAsia="en-US"/>
+              </w:rPr>
+              <w:t>” na caixa de diálogo que aparecerá no seu navegador.</w:t>
             </w:r>
           </w:p>
         </w:tc>
@@ -3424,4499 +3377,27 @@
           <w:p>
             <w:pPr>
               <w:widowControl w:val="0"/>
-              <w:numPr>
-                <w:ilvl w:val="0"/>
-                <w:numId w:val="37"/>
-              </w:numPr>
-              <w:tabs>
-                <w:tab w:val="left" w:pos="0"/>
-              </w:tabs>
-              <w:spacing w:after="120" w:line="240" w:lineRule="atLeast"/>
-              <w:ind w:left="319" w:hanging="284"/>
-              <w:jc w:val="both"/>
-              <w:rPr>
-                <w:rFonts w:ascii="Arial" w:hAnsi="Arial"/>
-                <w:sz w:val="18"/>
-                <w:szCs w:val="20"/>
-                <w:lang w:eastAsia="en-US"/>
-              </w:rPr>
-            </w:pPr>
-            <w:r>
-              <w:rPr>
-                <w:rFonts w:ascii="Arial" w:hAnsi="Arial"/>
-                <w:b/>
-                <w:sz w:val="18"/>
-                <w:szCs w:val="20"/>
-                <w:lang w:eastAsia="en-US"/>
-              </w:rPr>
-              <w:t>Acesso a página.</w:t>
-            </w:r>
-          </w:p>
-          <w:p>
-            <w:pPr>
-              <w:widowControl w:val="0"/>
-              <w:numPr>
-                <w:ilvl w:val="0"/>
-                <w:numId w:val="17"/>
-              </w:numPr>
-              <w:tabs>
-                <w:tab w:val="clear" w:pos="720"/>
-                <w:tab w:val="left" w:pos="0"/>
-              </w:tabs>
-              <w:spacing w:after="120" w:line="240" w:lineRule="atLeast"/>
-              <w:jc w:val="both"/>
-              <w:rPr>
-                <w:rFonts w:ascii="Arial" w:hAnsi="Arial"/>
-                <w:sz w:val="18"/>
-                <w:szCs w:val="20"/>
-                <w:lang w:eastAsia="en-US"/>
-              </w:rPr>
-            </w:pPr>
-            <w:r>
-              <w:rPr>
-                <w:rFonts w:ascii="Arial" w:hAnsi="Arial"/>
-                <w:sz w:val="18"/>
-                <w:szCs w:val="20"/>
-                <w:lang w:eastAsia="en-US"/>
-              </w:rPr>
-              <w:t>O usuário deve conseguir acessar a página.</w:t>
-            </w:r>
-          </w:p>
-          <w:p>
-            <w:pPr>
-              <w:widowControl w:val="0"/>
-              <w:numPr>
-                <w:ilvl w:val="0"/>
-                <w:numId w:val="38"/>
-              </w:numPr>
-              <w:tabs>
-                <w:tab w:val="clear" w:pos="720"/>
-                <w:tab w:val="left" w:pos="0"/>
-              </w:tabs>
-              <w:spacing w:after="120" w:line="240" w:lineRule="atLeast"/>
-              <w:ind w:left="319" w:hanging="284"/>
-              <w:jc w:val="both"/>
-              <w:rPr>
-                <w:rFonts w:ascii="Arial" w:hAnsi="Arial"/>
-                <w:sz w:val="18"/>
-                <w:szCs w:val="20"/>
-                <w:lang w:eastAsia="en-US"/>
-              </w:rPr>
-            </w:pPr>
-            <w:r>
-              <w:rPr>
-                <w:rFonts w:ascii="Arial" w:hAnsi="Arial"/>
-                <w:b/>
-                <w:sz w:val="18"/>
-                <w:szCs w:val="20"/>
-                <w:lang w:eastAsia="en-US"/>
-              </w:rPr>
-              <w:t>Estado inicial da tela.</w:t>
-            </w:r>
-          </w:p>
-          <w:p>
-            <w:pPr>
-              <w:widowControl w:val="0"/>
-              <w:numPr>
-                <w:ilvl w:val="0"/>
-                <w:numId w:val="18"/>
-              </w:numPr>
-              <w:tabs>
-                <w:tab w:val="clear" w:pos="720"/>
-                <w:tab w:val="left" w:pos="0"/>
-              </w:tabs>
-              <w:spacing w:after="120" w:line="240" w:lineRule="atLeast"/>
-              <w:jc w:val="both"/>
-              <w:rPr>
-                <w:rFonts w:ascii="Arial" w:hAnsi="Arial"/>
-                <w:sz w:val="18"/>
-                <w:szCs w:val="20"/>
-                <w:lang w:eastAsia="en-US"/>
-              </w:rPr>
-            </w:pPr>
-            <w:r>
-              <w:rPr>
-                <w:rFonts w:ascii="Arial" w:hAnsi="Arial"/>
-                <w:sz w:val="18"/>
-                <w:szCs w:val="20"/>
-                <w:lang w:eastAsia="en-US"/>
-              </w:rPr>
-              <w:t>Os registros devem ser apresentados em forma de tabela, caso não existam registros cadastrados o sistema retorna a mensagem “</w:t>
-            </w:r>
-            <w:r>
-              <w:rPr>
-                <w:rFonts w:ascii="Arial" w:hAnsi="Arial"/>
-                <w:i/>
-                <w:iCs/>
-                <w:sz w:val="18"/>
-                <w:szCs w:val="20"/>
-                <w:lang w:eastAsia="en-US"/>
-              </w:rPr>
-              <w:t>Nenhum registro foi localizado</w:t>
-            </w:r>
-            <w:r>
-              <w:rPr>
-                <w:rFonts w:ascii="Arial" w:hAnsi="Arial"/>
-                <w:i/>
-                <w:iCs/>
-                <w:color w:val="0000FF"/>
-                <w:sz w:val="18"/>
-                <w:szCs w:val="20"/>
-                <w:lang w:eastAsia="en-US"/>
-              </w:rPr>
-              <w:t>.</w:t>
-            </w:r>
-            <w:r>
-              <w:rPr>
-                <w:rFonts w:ascii="Arial" w:hAnsi="Arial"/>
-                <w:sz w:val="18"/>
-                <w:szCs w:val="20"/>
-                <w:lang w:eastAsia="en-US"/>
-              </w:rPr>
-              <w:t>”.</w:t>
-            </w:r>
-          </w:p>
-          <w:p>
-            <w:pPr>
-              <w:widowControl w:val="0"/>
-              <w:numPr>
-                <w:ilvl w:val="0"/>
-                <w:numId w:val="39"/>
-              </w:numPr>
-              <w:tabs>
-                <w:tab w:val="clear" w:pos="720"/>
-                <w:tab w:val="left" w:pos="0"/>
-              </w:tabs>
-              <w:spacing w:after="120" w:line="240" w:lineRule="atLeast"/>
-              <w:ind w:left="319" w:hanging="284"/>
-              <w:jc w:val="both"/>
-              <w:rPr>
-                <w:rFonts w:ascii="Arial" w:hAnsi="Arial"/>
-                <w:sz w:val="18"/>
-                <w:szCs w:val="20"/>
-                <w:lang w:eastAsia="en-US"/>
-              </w:rPr>
-            </w:pPr>
-            <w:r>
-              <w:rPr>
-                <w:rFonts w:ascii="Arial" w:hAnsi="Arial"/>
-                <w:b/>
-                <w:sz w:val="18"/>
-                <w:szCs w:val="20"/>
-                <w:lang w:eastAsia="en-US"/>
-              </w:rPr>
-              <w:t>Cadastrar uma nova Compra.</w:t>
-            </w:r>
-          </w:p>
-          <w:p>
-            <w:pPr>
-              <w:widowControl w:val="0"/>
-              <w:numPr>
-                <w:ilvl w:val="0"/>
-                <w:numId w:val="19"/>
-              </w:numPr>
-              <w:tabs>
-                <w:tab w:val="clear" w:pos="720"/>
-                <w:tab w:val="left" w:pos="0"/>
-              </w:tabs>
-              <w:spacing w:after="120" w:line="240" w:lineRule="atLeast"/>
-              <w:jc w:val="both"/>
-              <w:rPr>
-                <w:rFonts w:ascii="Arial" w:hAnsi="Arial"/>
-                <w:sz w:val="18"/>
-                <w:szCs w:val="20"/>
-                <w:lang w:eastAsia="en-US"/>
-              </w:rPr>
-            </w:pPr>
-            <w:r>
-              <w:rPr>
-                <w:rFonts w:ascii="Arial" w:hAnsi="Arial"/>
-                <w:sz w:val="18"/>
-                <w:szCs w:val="20"/>
-                <w:lang w:eastAsia="en-US"/>
-              </w:rPr>
-              <w:t>O usuário deve conseguir realizar o cadastro de uma nova Compra.</w:t>
-            </w:r>
-          </w:p>
-          <w:p>
-            <w:pPr>
-              <w:widowControl w:val="0"/>
-              <w:numPr>
-                <w:ilvl w:val="0"/>
-                <w:numId w:val="19"/>
-              </w:numPr>
-              <w:tabs>
-                <w:tab w:val="clear" w:pos="720"/>
-                <w:tab w:val="left" w:pos="0"/>
-              </w:tabs>
-              <w:spacing w:after="120" w:line="240" w:lineRule="atLeast"/>
-              <w:jc w:val="both"/>
-              <w:rPr>
-                <w:rFonts w:ascii="Arial" w:hAnsi="Arial"/>
-                <w:sz w:val="18"/>
-                <w:szCs w:val="20"/>
-                <w:lang w:eastAsia="en-US"/>
-              </w:rPr>
-            </w:pPr>
-            <w:r>
-              <w:rPr>
-                <w:rFonts w:ascii="Arial" w:hAnsi="Arial"/>
-                <w:sz w:val="18"/>
-                <w:szCs w:val="20"/>
-                <w:lang w:eastAsia="en-US"/>
-              </w:rPr>
-              <w:t>As informações referentes deverão ser salvas no banco de dados;</w:t>
-            </w:r>
-          </w:p>
-          <w:p>
-            <w:pPr>
-              <w:widowControl w:val="0"/>
-              <w:numPr>
-                <w:ilvl w:val="0"/>
-                <w:numId w:val="19"/>
-              </w:numPr>
-              <w:tabs>
-                <w:tab w:val="clear" w:pos="720"/>
-                <w:tab w:val="left" w:pos="0"/>
-              </w:tabs>
-              <w:spacing w:after="120" w:line="240" w:lineRule="atLeast"/>
-              <w:jc w:val="both"/>
-              <w:rPr>
-                <w:rFonts w:ascii="Arial" w:hAnsi="Arial"/>
-                <w:sz w:val="18"/>
-                <w:szCs w:val="20"/>
-                <w:lang w:eastAsia="en-US"/>
-              </w:rPr>
-            </w:pPr>
-            <w:r>
-              <w:rPr>
-                <w:rFonts w:ascii="Arial" w:hAnsi="Arial"/>
-                <w:sz w:val="18"/>
-                <w:szCs w:val="20"/>
-                <w:lang w:eastAsia="en-US"/>
-              </w:rPr>
-              <w:t>O sistema retorna mensagem de êxito ou de falha do processo.</w:t>
-            </w:r>
-          </w:p>
-          <w:p>
-            <w:pPr>
-              <w:widowControl w:val="0"/>
-              <w:numPr>
-                <w:ilvl w:val="0"/>
-                <w:numId w:val="19"/>
-              </w:numPr>
-              <w:tabs>
-                <w:tab w:val="clear" w:pos="720"/>
-                <w:tab w:val="left" w:pos="0"/>
-              </w:tabs>
-              <w:spacing w:after="120" w:line="240" w:lineRule="atLeast"/>
-              <w:jc w:val="both"/>
-              <w:rPr>
-                <w:rFonts w:ascii="Arial" w:hAnsi="Arial"/>
-                <w:sz w:val="18"/>
-                <w:szCs w:val="20"/>
-                <w:lang w:eastAsia="en-US"/>
-              </w:rPr>
-            </w:pPr>
-            <w:r>
-              <w:rPr>
-                <w:rFonts w:ascii="Arial" w:hAnsi="Arial"/>
-                <w:sz w:val="18"/>
-                <w:szCs w:val="20"/>
-                <w:lang w:eastAsia="en-US"/>
-              </w:rPr>
-              <w:t>O sistema retorna para a tela inicial com a listagem das compras.</w:t>
-            </w:r>
-          </w:p>
-          <w:p>
-            <w:pPr>
-              <w:widowControl w:val="0"/>
-              <w:numPr>
-                <w:ilvl w:val="0"/>
-                <w:numId w:val="40"/>
-              </w:numPr>
-              <w:tabs>
-                <w:tab w:val="clear" w:pos="720"/>
-                <w:tab w:val="left" w:pos="0"/>
-              </w:tabs>
-              <w:spacing w:after="120" w:line="240" w:lineRule="atLeast"/>
-              <w:ind w:left="319" w:hanging="284"/>
-              <w:jc w:val="both"/>
-              <w:rPr>
-                <w:rFonts w:ascii="Arial" w:hAnsi="Arial"/>
-                <w:sz w:val="18"/>
-                <w:szCs w:val="20"/>
-                <w:lang w:eastAsia="en-US"/>
-              </w:rPr>
-            </w:pPr>
-            <w:r>
-              <w:rPr>
-                <w:rFonts w:ascii="Arial" w:hAnsi="Arial"/>
-                <w:b/>
-                <w:sz w:val="18"/>
-                <w:szCs w:val="20"/>
-                <w:lang w:eastAsia="en-US"/>
-              </w:rPr>
-              <w:t>Editar Compra.</w:t>
-            </w:r>
-          </w:p>
-          <w:p>
-            <w:pPr>
-              <w:widowControl w:val="0"/>
-              <w:numPr>
-                <w:ilvl w:val="0"/>
-                <w:numId w:val="24"/>
-              </w:numPr>
-              <w:tabs>
-                <w:tab w:val="clear" w:pos="720"/>
-                <w:tab w:val="left" w:pos="0"/>
-              </w:tabs>
-              <w:spacing w:after="120" w:line="240" w:lineRule="atLeast"/>
-              <w:jc w:val="both"/>
-              <w:rPr>
-                <w:rFonts w:ascii="Arial" w:hAnsi="Arial"/>
-                <w:sz w:val="18"/>
-                <w:szCs w:val="20"/>
-                <w:lang w:eastAsia="en-US"/>
-              </w:rPr>
-            </w:pPr>
-            <w:r>
-              <w:rPr>
-                <w:rFonts w:ascii="Arial" w:hAnsi="Arial"/>
-                <w:sz w:val="18"/>
-                <w:szCs w:val="20"/>
-                <w:lang w:eastAsia="en-US"/>
-              </w:rPr>
-              <w:t>O usuário deve conseguir alterar a Compra cadastrada</w:t>
-            </w:r>
-          </w:p>
-          <w:p>
-            <w:pPr>
-              <w:widowControl w:val="0"/>
-              <w:numPr>
-                <w:ilvl w:val="0"/>
-                <w:numId w:val="24"/>
-              </w:numPr>
-              <w:tabs>
-                <w:tab w:val="clear" w:pos="720"/>
-                <w:tab w:val="left" w:pos="0"/>
-              </w:tabs>
-              <w:spacing w:after="120" w:line="240" w:lineRule="atLeast"/>
-              <w:jc w:val="both"/>
-              <w:rPr>
-                <w:rFonts w:ascii="Arial" w:hAnsi="Arial"/>
-                <w:sz w:val="18"/>
-                <w:szCs w:val="20"/>
-                <w:lang w:eastAsia="en-US"/>
-              </w:rPr>
-            </w:pPr>
-            <w:r>
-              <w:rPr>
-                <w:rFonts w:ascii="Arial" w:hAnsi="Arial"/>
-                <w:sz w:val="18"/>
-                <w:szCs w:val="20"/>
-                <w:lang w:eastAsia="en-US"/>
-              </w:rPr>
-              <w:t>As informações referentes à alteração deverão ser salvas no banco de dados.</w:t>
-            </w:r>
-          </w:p>
-          <w:p>
-            <w:pPr>
-              <w:widowControl w:val="0"/>
-              <w:numPr>
-                <w:ilvl w:val="0"/>
-                <w:numId w:val="24"/>
-              </w:numPr>
-              <w:tabs>
-                <w:tab w:val="clear" w:pos="720"/>
-                <w:tab w:val="left" w:pos="0"/>
-              </w:tabs>
-              <w:spacing w:after="120" w:line="240" w:lineRule="atLeast"/>
-              <w:jc w:val="both"/>
-              <w:rPr>
-                <w:rFonts w:ascii="Arial" w:hAnsi="Arial"/>
-                <w:sz w:val="18"/>
-                <w:szCs w:val="20"/>
-                <w:lang w:eastAsia="en-US"/>
-              </w:rPr>
-            </w:pPr>
-            <w:r>
-              <w:rPr>
-                <w:rFonts w:ascii="Arial" w:hAnsi="Arial"/>
-                <w:sz w:val="18"/>
-                <w:szCs w:val="20"/>
-                <w:lang w:eastAsia="en-US"/>
-              </w:rPr>
-              <w:t>O sistema retorna para a tela inicial com a listagem das compras.</w:t>
-            </w:r>
-          </w:p>
-          <w:p>
-            <w:pPr>
-              <w:widowControl w:val="0"/>
-              <w:tabs>
-                <w:tab w:val="left" w:pos="0"/>
-              </w:tabs>
-              <w:spacing w:after="120" w:line="240" w:lineRule="atLeast"/>
-              <w:rPr>
-                <w:rFonts w:ascii="Arial" w:hAnsi="Arial"/>
-                <w:sz w:val="14"/>
-                <w:szCs w:val="14"/>
-                <w:lang w:eastAsia="en-US"/>
-              </w:rPr>
-            </w:pPr>
-          </w:p>
-        </w:tc>
-      </w:tr>
-    </w:tbl>
-    <w:p/>
-    <w:tbl>
-      <w:tblPr>
-        <w:tblW w:w="9072" w:type="dxa"/>
-        <w:jc w:val="center"/>
-        <w:tblLayout w:type="fixed"/>
-        <w:tblLook w:val="0080" w:firstRow="0" w:lastRow="0" w:firstColumn="1" w:lastColumn="0" w:noHBand="0" w:noVBand="0"/>
-      </w:tblPr>
-      <w:tblGrid>
-        <w:gridCol w:w="1134"/>
-        <w:gridCol w:w="7938"/>
-      </w:tblGrid>
-      <w:tr>
-        <w:trPr>
-          <w:trHeight w:val="360"/>
-          <w:jc w:val="center"/>
-        </w:trPr>
-        <w:tc>
-          <w:tcPr>
-            <w:tcW w:w="1134" w:type="dxa"/>
-            <w:tcBorders>
-              <w:top w:val="single" w:sz="4" w:space="0" w:color="000000"/>
-              <w:left w:val="single" w:sz="4" w:space="0" w:color="000000"/>
-              <w:bottom w:val="single" w:sz="4" w:space="0" w:color="000000"/>
-              <w:right w:val="single" w:sz="4" w:space="0" w:color="000000"/>
-            </w:tcBorders>
-            <w:shd w:val="pct5" w:color="auto" w:fill="auto"/>
-            <w:vAlign w:val="center"/>
-          </w:tcPr>
-          <w:p>
-            <w:pPr>
-              <w:widowControl w:val="0"/>
-              <w:spacing w:line="240" w:lineRule="atLeast"/>
-              <w:rPr>
-                <w:rFonts w:ascii="Arial" w:hAnsi="Arial"/>
-                <w:b/>
-                <w:smallCaps/>
-                <w:sz w:val="20"/>
-                <w:szCs w:val="20"/>
-                <w:lang w:eastAsia="en-US"/>
-              </w:rPr>
-            </w:pPr>
-            <w:r>
-              <w:rPr>
-                <w:rFonts w:ascii="Arial" w:hAnsi="Arial"/>
-                <w:b/>
-                <w:smallCaps/>
-                <w:sz w:val="20"/>
-                <w:szCs w:val="20"/>
-                <w:lang w:eastAsia="en-US"/>
-              </w:rPr>
-              <w:t>Caso N</w:t>
-            </w:r>
-            <w:r>
-              <w:rPr>
-                <w:rFonts w:ascii="Arial" w:hAnsi="Arial"/>
-                <w:b/>
-                <w:smallCaps/>
-                <w:sz w:val="20"/>
-                <w:szCs w:val="20"/>
-                <w:vertAlign w:val="superscript"/>
-                <w:lang w:eastAsia="en-US"/>
-              </w:rPr>
-              <w:t>o</w:t>
-            </w:r>
-          </w:p>
-        </w:tc>
-        <w:tc>
-          <w:tcPr>
-            <w:tcW w:w="7937" w:type="dxa"/>
-            <w:tcBorders>
-              <w:top w:val="single" w:sz="4" w:space="0" w:color="000000"/>
-              <w:left w:val="single" w:sz="4" w:space="0" w:color="000000"/>
-              <w:bottom w:val="single" w:sz="4" w:space="0" w:color="000000"/>
-              <w:right w:val="single" w:sz="4" w:space="0" w:color="000000"/>
-            </w:tcBorders>
-            <w:vAlign w:val="center"/>
-          </w:tcPr>
-          <w:p>
-            <w:pPr>
-              <w:widowControl w:val="0"/>
-              <w:spacing w:before="120" w:after="240"/>
-              <w:outlineLvl w:val="1"/>
-              <w:rPr>
-                <w:rFonts w:ascii="Arial" w:hAnsi="Arial" w:cs="Arial"/>
-                <w:sz w:val="18"/>
-                <w:szCs w:val="18"/>
-                <w:u w:val="single"/>
-                <w:lang w:eastAsia="en-US"/>
-              </w:rPr>
-            </w:pPr>
-            <w:bookmarkStart w:id="6" w:name="_Toc27769196412"/>
-            <w:r>
-              <w:rPr>
-                <w:rFonts w:ascii="Arial" w:hAnsi="Arial" w:cs="Arial"/>
-                <w:sz w:val="18"/>
-                <w:szCs w:val="18"/>
-                <w:lang w:eastAsia="en-US"/>
-              </w:rPr>
-              <w:t>CT004 – Utilização da página de Clientes.</w:t>
-            </w:r>
-            <w:bookmarkEnd w:id="6"/>
-          </w:p>
-        </w:tc>
-      </w:tr>
-      <w:tr>
-        <w:trPr>
-          <w:trHeight w:val="360"/>
-          <w:jc w:val="center"/>
-        </w:trPr>
-        <w:tc>
-          <w:tcPr>
-            <w:tcW w:w="1134" w:type="dxa"/>
-            <w:tcBorders>
-              <w:top w:val="single" w:sz="4" w:space="0" w:color="000000"/>
-              <w:left w:val="single" w:sz="4" w:space="0" w:color="000000"/>
-              <w:bottom w:val="single" w:sz="4" w:space="0" w:color="000000"/>
-              <w:right w:val="single" w:sz="4" w:space="0" w:color="000000"/>
-            </w:tcBorders>
-            <w:shd w:val="pct5" w:color="auto" w:fill="auto"/>
-            <w:vAlign w:val="center"/>
-          </w:tcPr>
-          <w:p>
-            <w:pPr>
-              <w:widowControl w:val="0"/>
-              <w:spacing w:line="240" w:lineRule="atLeast"/>
-              <w:rPr>
-                <w:rFonts w:ascii="Arial" w:hAnsi="Arial"/>
-                <w:b/>
-                <w:smallCaps/>
-                <w:sz w:val="20"/>
-                <w:szCs w:val="20"/>
-                <w:lang w:eastAsia="en-US"/>
-              </w:rPr>
-            </w:pPr>
-            <w:r>
-              <w:rPr>
-                <w:rFonts w:ascii="Arial" w:hAnsi="Arial"/>
-                <w:b/>
-                <w:smallCaps/>
-                <w:sz w:val="20"/>
-                <w:szCs w:val="20"/>
-                <w:lang w:eastAsia="en-US"/>
-              </w:rPr>
-              <w:t>Objetivo do Teste</w:t>
-            </w:r>
-          </w:p>
-        </w:tc>
-        <w:tc>
-          <w:tcPr>
-            <w:tcW w:w="7937" w:type="dxa"/>
-            <w:tcBorders>
-              <w:top w:val="single" w:sz="4" w:space="0" w:color="000000"/>
-              <w:left w:val="single" w:sz="4" w:space="0" w:color="000000"/>
-              <w:bottom w:val="single" w:sz="4" w:space="0" w:color="000000"/>
-              <w:right w:val="single" w:sz="4" w:space="0" w:color="000000"/>
-            </w:tcBorders>
-            <w:vAlign w:val="center"/>
-          </w:tcPr>
-          <w:p>
-            <w:pPr>
-              <w:widowControl w:val="0"/>
               <w:tabs>
                 <w:tab w:val="left" w:pos="0"/>
               </w:tabs>
               <w:spacing w:after="120" w:line="240" w:lineRule="atLeast"/>
               <w:jc w:val="both"/>
               <w:rPr>
-                <w:rFonts w:ascii="Arial" w:hAnsi="Arial" w:cs="Arial"/>
-                <w:sz w:val="18"/>
-                <w:szCs w:val="18"/>
-                <w:lang w:eastAsia="en-US"/>
-              </w:rPr>
-            </w:pPr>
-            <w:r>
-              <w:rPr>
-                <w:rFonts w:ascii="Arial" w:hAnsi="Arial" w:cs="Arial"/>
-                <w:sz w:val="18"/>
-                <w:szCs w:val="18"/>
-                <w:lang w:eastAsia="en-US"/>
-              </w:rPr>
-              <w:t xml:space="preserve">Verificar se as funcionalidades: Acesso a página, cadastro e edição de dados estão funcionando </w:t>
-            </w:r>
-            <w:r>
-              <w:rPr>
-                <w:rFonts w:ascii="Arial" w:hAnsi="Arial" w:cs="Arial"/>
-                <w:sz w:val="18"/>
-                <w:szCs w:val="18"/>
-                <w:lang w:eastAsia="en-US"/>
-              </w:rPr>
-              <w:lastRenderedPageBreak/>
-              <w:t>conforme o caso de teste atual.</w:t>
-            </w:r>
-          </w:p>
-        </w:tc>
-      </w:tr>
-      <w:tr>
-        <w:trPr>
-          <w:trHeight w:val="360"/>
-          <w:jc w:val="center"/>
-        </w:trPr>
-        <w:tc>
-          <w:tcPr>
-            <w:tcW w:w="1134" w:type="dxa"/>
-            <w:tcBorders>
-              <w:top w:val="single" w:sz="4" w:space="0" w:color="000000"/>
-              <w:left w:val="single" w:sz="4" w:space="0" w:color="000000"/>
-              <w:bottom w:val="single" w:sz="4" w:space="0" w:color="000000"/>
-              <w:right w:val="single" w:sz="4" w:space="0" w:color="000000"/>
-            </w:tcBorders>
-            <w:shd w:val="pct5" w:color="auto" w:fill="auto"/>
-            <w:vAlign w:val="center"/>
-          </w:tcPr>
-          <w:p>
-            <w:pPr>
-              <w:widowControl w:val="0"/>
-              <w:spacing w:line="240" w:lineRule="atLeast"/>
-              <w:rPr>
-                <w:rFonts w:ascii="Arial" w:hAnsi="Arial"/>
-                <w:b/>
-                <w:smallCaps/>
-                <w:sz w:val="20"/>
-                <w:szCs w:val="20"/>
-                <w:lang w:eastAsia="en-US"/>
-              </w:rPr>
-            </w:pPr>
-            <w:r>
-              <w:rPr>
-                <w:rFonts w:ascii="Arial" w:hAnsi="Arial"/>
-                <w:b/>
-                <w:smallCaps/>
-                <w:sz w:val="20"/>
-                <w:szCs w:val="20"/>
-                <w:lang w:eastAsia="en-US"/>
-              </w:rPr>
-              <w:lastRenderedPageBreak/>
-              <w:t>Passos</w:t>
-            </w:r>
-          </w:p>
-        </w:tc>
-        <w:tc>
-          <w:tcPr>
-            <w:tcW w:w="7937" w:type="dxa"/>
-            <w:tcBorders>
-              <w:top w:val="single" w:sz="4" w:space="0" w:color="000000"/>
-              <w:left w:val="single" w:sz="4" w:space="0" w:color="000000"/>
-              <w:bottom w:val="single" w:sz="4" w:space="0" w:color="000000"/>
-              <w:right w:val="single" w:sz="4" w:space="0" w:color="000000"/>
-            </w:tcBorders>
-            <w:vAlign w:val="center"/>
-          </w:tcPr>
-          <w:p>
-            <w:pPr>
-              <w:widowControl w:val="0"/>
-              <w:numPr>
-                <w:ilvl w:val="0"/>
-                <w:numId w:val="41"/>
-              </w:numPr>
-              <w:tabs>
-                <w:tab w:val="clear" w:pos="720"/>
-                <w:tab w:val="left" w:pos="0"/>
-              </w:tabs>
-              <w:spacing w:after="120" w:line="240" w:lineRule="atLeast"/>
-              <w:ind w:left="319" w:hanging="284"/>
-              <w:jc w:val="both"/>
-              <w:rPr>
-                <w:rFonts w:ascii="Arial" w:hAnsi="Arial"/>
-                <w:sz w:val="18"/>
-                <w:szCs w:val="20"/>
-                <w:lang w:eastAsia="en-US"/>
-              </w:rPr>
-            </w:pPr>
-            <w:r>
-              <w:rPr>
-                <w:rFonts w:ascii="Arial" w:hAnsi="Arial"/>
-                <w:b/>
-                <w:sz w:val="18"/>
-                <w:szCs w:val="20"/>
-                <w:lang w:eastAsia="en-US"/>
-              </w:rPr>
-              <w:t>Acesso a página.</w:t>
-            </w:r>
-          </w:p>
-          <w:p>
-            <w:pPr>
-              <w:widowControl w:val="0"/>
-              <w:numPr>
-                <w:ilvl w:val="0"/>
-                <w:numId w:val="42"/>
-              </w:numPr>
-              <w:tabs>
-                <w:tab w:val="clear" w:pos="720"/>
-                <w:tab w:val="left" w:pos="0"/>
-              </w:tabs>
-              <w:spacing w:after="120" w:line="240" w:lineRule="atLeast"/>
-              <w:jc w:val="both"/>
-              <w:rPr>
-                <w:rFonts w:ascii="Arial" w:hAnsi="Arial"/>
-                <w:sz w:val="18"/>
-                <w:szCs w:val="20"/>
-                <w:lang w:eastAsia="en-US"/>
-              </w:rPr>
-            </w:pPr>
-            <w:r>
-              <w:rPr>
-                <w:rFonts w:ascii="Arial" w:hAnsi="Arial"/>
-                <w:sz w:val="18"/>
-                <w:szCs w:val="20"/>
-                <w:lang w:eastAsia="en-US"/>
-              </w:rPr>
-              <w:t>Executar o CT002;</w:t>
-            </w:r>
-          </w:p>
-          <w:p>
-            <w:pPr>
-              <w:widowControl w:val="0"/>
-              <w:numPr>
-                <w:ilvl w:val="0"/>
-                <w:numId w:val="13"/>
-              </w:numPr>
-              <w:tabs>
-                <w:tab w:val="clear" w:pos="720"/>
-                <w:tab w:val="left" w:pos="0"/>
-              </w:tabs>
-              <w:spacing w:after="120" w:line="240" w:lineRule="atLeast"/>
-              <w:jc w:val="both"/>
-              <w:rPr>
-                <w:rFonts w:ascii="Arial" w:hAnsi="Arial"/>
-                <w:sz w:val="18"/>
-                <w:szCs w:val="20"/>
-                <w:lang w:eastAsia="en-US"/>
-              </w:rPr>
-            </w:pPr>
-            <w:r>
-              <w:rPr>
-                <w:rFonts w:ascii="Arial" w:hAnsi="Arial"/>
-                <w:sz w:val="18"/>
-                <w:szCs w:val="20"/>
-                <w:lang w:eastAsia="en-US"/>
-              </w:rPr>
-              <w:t>Selecionar no menu a página Clientes.</w:t>
-            </w:r>
-          </w:p>
-          <w:p>
-            <w:pPr>
-              <w:widowControl w:val="0"/>
-              <w:numPr>
-                <w:ilvl w:val="0"/>
-                <w:numId w:val="43"/>
-              </w:numPr>
-              <w:tabs>
-                <w:tab w:val="left" w:pos="0"/>
-              </w:tabs>
-              <w:spacing w:after="120" w:line="240" w:lineRule="atLeast"/>
-              <w:ind w:left="319" w:hanging="284"/>
-              <w:jc w:val="both"/>
-              <w:rPr>
-                <w:rFonts w:ascii="Arial" w:hAnsi="Arial"/>
-                <w:sz w:val="18"/>
-                <w:szCs w:val="20"/>
-                <w:lang w:eastAsia="en-US"/>
-              </w:rPr>
-            </w:pPr>
-            <w:r>
-              <w:rPr>
-                <w:rFonts w:ascii="Arial" w:hAnsi="Arial"/>
-                <w:b/>
-                <w:sz w:val="18"/>
-                <w:szCs w:val="20"/>
-                <w:lang w:eastAsia="en-US"/>
-              </w:rPr>
-              <w:t>Estado inicial da página.</w:t>
-            </w:r>
-          </w:p>
-          <w:p>
-            <w:pPr>
-              <w:widowControl w:val="0"/>
-              <w:tabs>
-                <w:tab w:val="left" w:pos="0"/>
-              </w:tabs>
-              <w:spacing w:after="120" w:line="240" w:lineRule="atLeast"/>
-              <w:jc w:val="both"/>
-              <w:rPr>
-                <w:rFonts w:ascii="Arial" w:hAnsi="Arial"/>
-                <w:sz w:val="18"/>
-                <w:szCs w:val="20"/>
-                <w:lang w:eastAsia="en-US"/>
-              </w:rPr>
-            </w:pPr>
-            <w:r>
-              <w:rPr>
-                <w:rFonts w:ascii="Arial" w:hAnsi="Arial"/>
-                <w:sz w:val="18"/>
-                <w:szCs w:val="20"/>
-                <w:lang w:eastAsia="en-US"/>
-              </w:rPr>
-              <w:t xml:space="preserve">     Caso existam registros cadastrados nesse diretório, estes serão listados na tela em formato de tabela com dados simples;</w:t>
-            </w:r>
-          </w:p>
-          <w:p>
-            <w:pPr>
-              <w:widowControl w:val="0"/>
-              <w:numPr>
-                <w:ilvl w:val="0"/>
-                <w:numId w:val="44"/>
-              </w:numPr>
-              <w:tabs>
-                <w:tab w:val="clear" w:pos="720"/>
-                <w:tab w:val="left" w:pos="0"/>
-              </w:tabs>
-              <w:spacing w:after="120" w:line="240" w:lineRule="atLeast"/>
-              <w:jc w:val="both"/>
-              <w:rPr>
-                <w:rFonts w:ascii="Arial" w:hAnsi="Arial"/>
-                <w:sz w:val="18"/>
-                <w:szCs w:val="20"/>
-                <w:lang w:eastAsia="en-US"/>
-              </w:rPr>
-            </w:pPr>
-            <w:r>
-              <w:rPr>
-                <w:rFonts w:ascii="Arial" w:hAnsi="Arial"/>
-                <w:sz w:val="18"/>
-                <w:szCs w:val="20"/>
-                <w:lang w:eastAsia="en-US"/>
-              </w:rPr>
-              <w:t>As informações são mostradas através de listagens paginadas;</w:t>
-            </w:r>
-          </w:p>
-          <w:p>
-            <w:pPr>
-              <w:widowControl w:val="0"/>
-              <w:numPr>
-                <w:ilvl w:val="0"/>
-                <w:numId w:val="14"/>
-              </w:numPr>
-              <w:tabs>
-                <w:tab w:val="clear" w:pos="720"/>
-                <w:tab w:val="left" w:pos="0"/>
-              </w:tabs>
-              <w:spacing w:after="120" w:line="240" w:lineRule="atLeast"/>
-              <w:jc w:val="both"/>
-              <w:rPr>
-                <w:rFonts w:ascii="Arial" w:hAnsi="Arial"/>
-                <w:sz w:val="18"/>
-                <w:szCs w:val="20"/>
-                <w:lang w:eastAsia="en-US"/>
-              </w:rPr>
-            </w:pPr>
-            <w:r>
-              <w:rPr>
-                <w:rFonts w:ascii="Arial" w:hAnsi="Arial"/>
-                <w:sz w:val="18"/>
-                <w:szCs w:val="20"/>
-                <w:lang w:eastAsia="en-US"/>
-              </w:rPr>
-              <w:t>Cada página contém no máximo 15 registros, iniciando outra página caso esse número seja superado.</w:t>
-            </w:r>
-          </w:p>
-          <w:p>
-            <w:pPr>
-              <w:widowControl w:val="0"/>
-              <w:numPr>
-                <w:ilvl w:val="0"/>
-                <w:numId w:val="45"/>
-              </w:numPr>
-              <w:tabs>
-                <w:tab w:val="left" w:pos="0"/>
-              </w:tabs>
-              <w:spacing w:after="120" w:line="240" w:lineRule="atLeast"/>
-              <w:ind w:left="319" w:hanging="284"/>
-              <w:jc w:val="both"/>
-              <w:rPr>
-                <w:rFonts w:ascii="Arial" w:hAnsi="Arial"/>
-                <w:sz w:val="18"/>
-                <w:szCs w:val="20"/>
-                <w:lang w:eastAsia="en-US"/>
-              </w:rPr>
-            </w:pPr>
-            <w:r>
-              <w:rPr>
-                <w:rFonts w:ascii="Arial" w:hAnsi="Arial"/>
-                <w:b/>
-                <w:sz w:val="18"/>
-                <w:szCs w:val="20"/>
-                <w:lang w:eastAsia="en-US"/>
-              </w:rPr>
-              <w:t>Cadastrar novo Cliente.</w:t>
-            </w:r>
-          </w:p>
-          <w:p>
-            <w:pPr>
-              <w:widowControl w:val="0"/>
-              <w:numPr>
-                <w:ilvl w:val="0"/>
-                <w:numId w:val="46"/>
-              </w:numPr>
-              <w:tabs>
-                <w:tab w:val="left" w:pos="0"/>
-              </w:tabs>
-              <w:spacing w:after="120" w:line="240" w:lineRule="atLeast"/>
-              <w:jc w:val="both"/>
-              <w:rPr>
-                <w:rFonts w:ascii="Arial" w:hAnsi="Arial"/>
-                <w:sz w:val="18"/>
-                <w:szCs w:val="20"/>
-                <w:lang w:eastAsia="en-US"/>
-              </w:rPr>
-            </w:pPr>
-            <w:r>
-              <w:rPr>
-                <w:rFonts w:ascii="Arial" w:hAnsi="Arial"/>
-                <w:sz w:val="18"/>
-                <w:szCs w:val="20"/>
-                <w:lang w:eastAsia="en-US"/>
-              </w:rPr>
-              <w:t xml:space="preserve">Clicar sobre o botão cujo </w:t>
-            </w:r>
-            <w:proofErr w:type="spellStart"/>
-            <w:r>
-              <w:rPr>
-                <w:rFonts w:ascii="Arial" w:hAnsi="Arial"/>
-                <w:sz w:val="18"/>
-                <w:szCs w:val="20"/>
-                <w:lang w:eastAsia="en-US"/>
-              </w:rPr>
-              <w:t>icone</w:t>
-            </w:r>
-            <w:proofErr w:type="spellEnd"/>
-            <w:r>
-              <w:rPr>
-                <w:rFonts w:ascii="Arial" w:hAnsi="Arial"/>
-                <w:sz w:val="18"/>
-                <w:szCs w:val="20"/>
-                <w:lang w:eastAsia="en-US"/>
-              </w:rPr>
-              <w:t xml:space="preserve"> e nome é representado por um </w:t>
-            </w:r>
-            <w:proofErr w:type="gramStart"/>
-            <w:r>
-              <w:rPr>
-                <w:rFonts w:ascii="Arial" w:hAnsi="Arial"/>
-                <w:sz w:val="18"/>
-                <w:szCs w:val="20"/>
-                <w:lang w:eastAsia="en-US"/>
-              </w:rPr>
-              <w:t>“ +</w:t>
-            </w:r>
-            <w:proofErr w:type="gramEnd"/>
-            <w:r>
-              <w:rPr>
-                <w:rFonts w:ascii="Arial" w:hAnsi="Arial"/>
-                <w:sz w:val="18"/>
-                <w:szCs w:val="20"/>
-                <w:lang w:eastAsia="en-US"/>
-              </w:rPr>
-              <w:t xml:space="preserve"> novo ”.</w:t>
-            </w:r>
-          </w:p>
-          <w:p>
-            <w:pPr>
-              <w:widowControl w:val="0"/>
-              <w:numPr>
-                <w:ilvl w:val="0"/>
-                <w:numId w:val="15"/>
-              </w:numPr>
-              <w:tabs>
-                <w:tab w:val="left" w:pos="0"/>
-                <w:tab w:val="left" w:pos="720"/>
-              </w:tabs>
-              <w:spacing w:after="120" w:line="240" w:lineRule="atLeast"/>
-              <w:ind w:left="720"/>
-              <w:jc w:val="both"/>
-              <w:rPr>
-                <w:rFonts w:ascii="Arial" w:hAnsi="Arial"/>
-                <w:sz w:val="18"/>
-                <w:szCs w:val="20"/>
-                <w:lang w:eastAsia="en-US"/>
-              </w:rPr>
-            </w:pPr>
-            <w:r>
-              <w:rPr>
-                <w:rFonts w:ascii="Arial" w:hAnsi="Arial"/>
-                <w:sz w:val="18"/>
-                <w:szCs w:val="20"/>
-                <w:lang w:eastAsia="en-US"/>
-              </w:rPr>
-              <w:t>O sistema irá carregar a tela de cadastro mostrando os campos necessários.</w:t>
-            </w:r>
-          </w:p>
-          <w:p>
-            <w:pPr>
-              <w:widowControl w:val="0"/>
-              <w:numPr>
-                <w:ilvl w:val="0"/>
-                <w:numId w:val="15"/>
-              </w:numPr>
-              <w:tabs>
-                <w:tab w:val="left" w:pos="0"/>
-                <w:tab w:val="left" w:pos="720"/>
-              </w:tabs>
-              <w:spacing w:after="120" w:line="240" w:lineRule="atLeast"/>
-              <w:ind w:left="720"/>
-              <w:jc w:val="both"/>
-              <w:rPr>
-                <w:rFonts w:ascii="Arial" w:hAnsi="Arial"/>
-                <w:sz w:val="18"/>
-                <w:szCs w:val="20"/>
-                <w:lang w:eastAsia="en-US"/>
-              </w:rPr>
-            </w:pPr>
-            <w:r>
-              <w:rPr>
-                <w:rFonts w:ascii="Arial" w:hAnsi="Arial"/>
-                <w:sz w:val="18"/>
-                <w:szCs w:val="20"/>
-                <w:lang w:eastAsia="en-US"/>
-              </w:rPr>
-              <w:t>O usuário informa os dados.</w:t>
-            </w:r>
-          </w:p>
-          <w:p>
-            <w:pPr>
-              <w:widowControl w:val="0"/>
-              <w:numPr>
-                <w:ilvl w:val="0"/>
-                <w:numId w:val="15"/>
-              </w:numPr>
-              <w:tabs>
-                <w:tab w:val="left" w:pos="0"/>
-                <w:tab w:val="left" w:pos="720"/>
-              </w:tabs>
-              <w:spacing w:after="120" w:line="240" w:lineRule="atLeast"/>
-              <w:ind w:left="720"/>
-              <w:jc w:val="both"/>
-              <w:rPr>
-                <w:rFonts w:ascii="Arial" w:hAnsi="Arial"/>
-                <w:sz w:val="18"/>
-                <w:szCs w:val="20"/>
-                <w:lang w:eastAsia="en-US"/>
-              </w:rPr>
-            </w:pPr>
-            <w:r>
-              <w:rPr>
-                <w:rFonts w:ascii="Arial" w:hAnsi="Arial"/>
-                <w:sz w:val="18"/>
-                <w:szCs w:val="20"/>
-                <w:lang w:eastAsia="en-US"/>
-              </w:rPr>
-              <w:t>Para finalização do cadastro, clicar sobre o botão “Efetuar cadastro”.</w:t>
-            </w:r>
-          </w:p>
-          <w:p>
-            <w:pPr>
-              <w:widowControl w:val="0"/>
-              <w:numPr>
-                <w:ilvl w:val="0"/>
-                <w:numId w:val="12"/>
-              </w:numPr>
-              <w:tabs>
-                <w:tab w:val="left" w:pos="0"/>
-              </w:tabs>
-              <w:spacing w:after="120" w:line="240" w:lineRule="atLeast"/>
-              <w:ind w:left="319" w:hanging="284"/>
-              <w:jc w:val="both"/>
-              <w:rPr>
-                <w:rFonts w:ascii="Arial" w:hAnsi="Arial"/>
-                <w:sz w:val="18"/>
-                <w:szCs w:val="20"/>
-                <w:lang w:eastAsia="en-US"/>
-              </w:rPr>
-            </w:pPr>
-            <w:r>
-              <w:rPr>
-                <w:rFonts w:ascii="Arial" w:hAnsi="Arial"/>
-                <w:b/>
-                <w:sz w:val="18"/>
-                <w:szCs w:val="20"/>
-                <w:lang w:eastAsia="en-US"/>
-              </w:rPr>
-              <w:t>Editar Cliente.</w:t>
-            </w:r>
-          </w:p>
-          <w:p>
-            <w:pPr>
-              <w:widowControl w:val="0"/>
-              <w:numPr>
-                <w:ilvl w:val="0"/>
-                <w:numId w:val="47"/>
-              </w:numPr>
-              <w:tabs>
-                <w:tab w:val="left" w:pos="0"/>
-                <w:tab w:val="left" w:pos="720"/>
-              </w:tabs>
-              <w:spacing w:after="120" w:line="240" w:lineRule="atLeast"/>
-              <w:ind w:left="720"/>
-              <w:jc w:val="both"/>
-              <w:rPr>
-                <w:rFonts w:ascii="Arial" w:hAnsi="Arial"/>
-                <w:sz w:val="18"/>
-                <w:szCs w:val="20"/>
-                <w:lang w:eastAsia="en-US"/>
-              </w:rPr>
-            </w:pPr>
-            <w:r>
-              <w:rPr>
-                <w:rFonts w:ascii="Arial" w:hAnsi="Arial"/>
-                <w:sz w:val="18"/>
-                <w:szCs w:val="20"/>
-                <w:lang w:eastAsia="en-US"/>
-              </w:rPr>
-              <w:t xml:space="preserve">Selecionar a </w:t>
-            </w:r>
-            <w:proofErr w:type="spellStart"/>
-            <w:r>
-              <w:rPr>
-                <w:rFonts w:ascii="Arial" w:hAnsi="Arial"/>
-                <w:sz w:val="18"/>
-                <w:szCs w:val="20"/>
-                <w:lang w:eastAsia="en-US"/>
-              </w:rPr>
-              <w:t>checkbox</w:t>
-            </w:r>
-            <w:proofErr w:type="spellEnd"/>
-            <w:r>
-              <w:rPr>
-                <w:rFonts w:ascii="Arial" w:hAnsi="Arial"/>
-                <w:sz w:val="18"/>
-                <w:szCs w:val="20"/>
-                <w:lang w:eastAsia="en-US"/>
-              </w:rPr>
-              <w:t xml:space="preserve"> do item a ser editado e clicar no botão cujo </w:t>
-            </w:r>
-            <w:proofErr w:type="spellStart"/>
-            <w:r>
-              <w:rPr>
-                <w:rFonts w:ascii="Arial" w:hAnsi="Arial"/>
-                <w:sz w:val="18"/>
-                <w:szCs w:val="20"/>
-                <w:lang w:eastAsia="en-US"/>
-              </w:rPr>
-              <w:t>icone</w:t>
-            </w:r>
-            <w:proofErr w:type="spellEnd"/>
-            <w:r>
-              <w:rPr>
-                <w:rFonts w:ascii="Arial" w:hAnsi="Arial"/>
-                <w:sz w:val="18"/>
-                <w:szCs w:val="20"/>
-                <w:lang w:eastAsia="en-US"/>
-              </w:rPr>
-              <w:t xml:space="preserve"> é representado por um </w:t>
-            </w:r>
-            <w:proofErr w:type="spellStart"/>
-            <w:r>
-              <w:rPr>
-                <w:rFonts w:ascii="Arial" w:hAnsi="Arial"/>
-                <w:sz w:val="18"/>
-                <w:szCs w:val="20"/>
-                <w:lang w:eastAsia="en-US"/>
-              </w:rPr>
-              <w:t>lapis</w:t>
-            </w:r>
-            <w:proofErr w:type="spellEnd"/>
-            <w:r>
-              <w:rPr>
-                <w:rFonts w:ascii="Arial" w:hAnsi="Arial"/>
-                <w:sz w:val="18"/>
-                <w:szCs w:val="20"/>
-                <w:lang w:eastAsia="en-US"/>
-              </w:rPr>
-              <w:t>, localizado ao lado direito do botão de cadastrar um recebimento.</w:t>
-            </w:r>
-          </w:p>
-          <w:p>
-            <w:pPr>
-              <w:widowControl w:val="0"/>
-              <w:numPr>
-                <w:ilvl w:val="0"/>
-                <w:numId w:val="23"/>
-              </w:numPr>
-              <w:tabs>
-                <w:tab w:val="left" w:pos="0"/>
-                <w:tab w:val="left" w:pos="720"/>
-              </w:tabs>
-              <w:spacing w:after="120" w:line="240" w:lineRule="atLeast"/>
-              <w:ind w:left="720"/>
-              <w:jc w:val="both"/>
-              <w:rPr>
-                <w:rFonts w:ascii="Arial" w:hAnsi="Arial"/>
-                <w:sz w:val="18"/>
-                <w:szCs w:val="20"/>
-                <w:lang w:eastAsia="en-US"/>
-              </w:rPr>
-            </w:pPr>
-            <w:r>
-              <w:rPr>
-                <w:rFonts w:ascii="Arial" w:hAnsi="Arial"/>
-                <w:sz w:val="18"/>
-                <w:szCs w:val="20"/>
-                <w:lang w:eastAsia="en-US"/>
-              </w:rPr>
-              <w:t>O sistema irá carregar a tela de edição com o retorno das informações do recebimento para a edição dos dados.</w:t>
-            </w:r>
-          </w:p>
-          <w:p>
-            <w:pPr>
-              <w:widowControl w:val="0"/>
-              <w:numPr>
-                <w:ilvl w:val="0"/>
-                <w:numId w:val="23"/>
-              </w:numPr>
-              <w:tabs>
-                <w:tab w:val="left" w:pos="0"/>
-              </w:tabs>
-              <w:spacing w:after="120" w:line="240" w:lineRule="atLeast"/>
-              <w:jc w:val="both"/>
-              <w:rPr>
-                <w:rFonts w:ascii="Arial" w:hAnsi="Arial"/>
-                <w:sz w:val="18"/>
-                <w:szCs w:val="20"/>
-                <w:lang w:eastAsia="en-US"/>
-              </w:rPr>
-            </w:pPr>
-            <w:r>
-              <w:rPr>
-                <w:rFonts w:ascii="Arial" w:hAnsi="Arial"/>
-                <w:sz w:val="18"/>
-                <w:szCs w:val="20"/>
-                <w:lang w:eastAsia="en-US"/>
-              </w:rPr>
-              <w:t>Alterar as informações conforme a necessidade.</w:t>
-            </w:r>
-          </w:p>
-          <w:p>
-            <w:pPr>
-              <w:widowControl w:val="0"/>
-              <w:numPr>
-                <w:ilvl w:val="0"/>
-                <w:numId w:val="23"/>
-              </w:numPr>
-              <w:tabs>
-                <w:tab w:val="left" w:pos="0"/>
-              </w:tabs>
-              <w:spacing w:after="120" w:line="240" w:lineRule="atLeast"/>
-              <w:jc w:val="both"/>
-              <w:rPr>
-                <w:rFonts w:ascii="Arial" w:hAnsi="Arial"/>
-                <w:sz w:val="18"/>
-                <w:szCs w:val="20"/>
-                <w:lang w:eastAsia="en-US"/>
-              </w:rPr>
-            </w:pPr>
-            <w:r>
-              <w:rPr>
-                <w:rFonts w:ascii="Arial" w:hAnsi="Arial"/>
-                <w:sz w:val="18"/>
-                <w:szCs w:val="20"/>
-                <w:lang w:eastAsia="en-US"/>
-              </w:rPr>
-              <w:t xml:space="preserve">Para finalização da edição, </w:t>
-            </w:r>
-            <w:proofErr w:type="gramStart"/>
-            <w:r>
-              <w:rPr>
-                <w:rFonts w:ascii="Arial" w:hAnsi="Arial"/>
-                <w:sz w:val="18"/>
-                <w:szCs w:val="20"/>
-                <w:lang w:eastAsia="en-US"/>
-              </w:rPr>
-              <w:t>Clicar</w:t>
-            </w:r>
-            <w:proofErr w:type="gramEnd"/>
-            <w:r>
-              <w:rPr>
-                <w:rFonts w:ascii="Arial" w:hAnsi="Arial"/>
-                <w:sz w:val="18"/>
-                <w:szCs w:val="20"/>
-                <w:lang w:eastAsia="en-US"/>
-              </w:rPr>
-              <w:t xml:space="preserve"> sobre o botão “Efetuar cadastro”.</w:t>
-            </w:r>
-          </w:p>
-          <w:p>
-            <w:pPr>
-              <w:widowControl w:val="0"/>
-              <w:tabs>
-                <w:tab w:val="left" w:pos="0"/>
-              </w:tabs>
-              <w:spacing w:after="120" w:line="240" w:lineRule="atLeast"/>
-              <w:jc w:val="both"/>
-              <w:rPr>
-                <w:rFonts w:ascii="Arial" w:hAnsi="Arial"/>
-                <w:sz w:val="18"/>
-                <w:szCs w:val="20"/>
-                <w:lang w:eastAsia="en-US"/>
-              </w:rPr>
-            </w:pPr>
-            <w:r>
-              <w:rPr>
-                <w:rFonts w:ascii="Arial" w:hAnsi="Arial"/>
-                <w:b/>
-                <w:sz w:val="18"/>
-                <w:szCs w:val="20"/>
-                <w:lang w:eastAsia="en-US"/>
-              </w:rPr>
-              <w:t>5.   Excluir Cliente.</w:t>
-            </w:r>
-          </w:p>
-          <w:p>
-            <w:pPr>
-              <w:widowControl w:val="0"/>
-              <w:numPr>
-                <w:ilvl w:val="0"/>
-                <w:numId w:val="48"/>
-              </w:numPr>
-              <w:tabs>
-                <w:tab w:val="left" w:pos="0"/>
-                <w:tab w:val="left" w:pos="720"/>
-              </w:tabs>
-              <w:spacing w:after="120" w:line="240" w:lineRule="atLeast"/>
-              <w:ind w:left="720"/>
-              <w:jc w:val="both"/>
-              <w:rPr>
-                <w:rFonts w:ascii="Arial" w:hAnsi="Arial"/>
-                <w:sz w:val="18"/>
-                <w:szCs w:val="20"/>
-                <w:lang w:eastAsia="en-US"/>
-              </w:rPr>
-            </w:pPr>
-            <w:r>
-              <w:rPr>
-                <w:rFonts w:ascii="Arial" w:hAnsi="Arial"/>
-                <w:sz w:val="18"/>
-                <w:szCs w:val="20"/>
-                <w:lang w:eastAsia="en-US"/>
-              </w:rPr>
-              <w:t xml:space="preserve">Selecionar a </w:t>
-            </w:r>
-            <w:proofErr w:type="spellStart"/>
-            <w:r>
-              <w:rPr>
-                <w:rFonts w:ascii="Arial" w:hAnsi="Arial"/>
-                <w:sz w:val="18"/>
-                <w:szCs w:val="20"/>
-                <w:lang w:eastAsia="en-US"/>
-              </w:rPr>
-              <w:t>checkbox</w:t>
-            </w:r>
-            <w:proofErr w:type="spellEnd"/>
-            <w:r>
-              <w:rPr>
-                <w:rFonts w:ascii="Arial" w:hAnsi="Arial"/>
-                <w:sz w:val="18"/>
-                <w:szCs w:val="20"/>
-                <w:lang w:eastAsia="en-US"/>
-              </w:rPr>
-              <w:t xml:space="preserve"> do item a ser editado e clicar no botão cujo </w:t>
-            </w:r>
-            <w:proofErr w:type="spellStart"/>
-            <w:r>
-              <w:rPr>
-                <w:rFonts w:ascii="Arial" w:hAnsi="Arial"/>
-                <w:sz w:val="18"/>
-                <w:szCs w:val="20"/>
-                <w:lang w:eastAsia="en-US"/>
-              </w:rPr>
-              <w:t>icone</w:t>
-            </w:r>
-            <w:proofErr w:type="spellEnd"/>
-            <w:r>
-              <w:rPr>
-                <w:rFonts w:ascii="Arial" w:hAnsi="Arial"/>
-                <w:sz w:val="18"/>
-                <w:szCs w:val="20"/>
-                <w:lang w:eastAsia="en-US"/>
-              </w:rPr>
-              <w:t xml:space="preserve"> é representado por uma lixeira, localizado ao lado direito do botão de editar um cliente.</w:t>
-            </w:r>
-          </w:p>
-          <w:p>
-            <w:pPr>
-              <w:widowControl w:val="0"/>
-              <w:numPr>
-                <w:ilvl w:val="0"/>
-                <w:numId w:val="23"/>
-              </w:numPr>
-              <w:tabs>
-                <w:tab w:val="left" w:pos="0"/>
-                <w:tab w:val="left" w:pos="720"/>
-              </w:tabs>
-              <w:spacing w:after="120" w:line="240" w:lineRule="atLeast"/>
-              <w:ind w:left="720"/>
-              <w:jc w:val="both"/>
-              <w:rPr>
-                <w:rFonts w:ascii="Arial" w:hAnsi="Arial"/>
-                <w:sz w:val="18"/>
-                <w:szCs w:val="20"/>
-                <w:lang w:eastAsia="en-US"/>
-              </w:rPr>
-            </w:pPr>
-            <w:r>
-              <w:rPr>
-                <w:rFonts w:ascii="Arial" w:hAnsi="Arial"/>
-                <w:sz w:val="18"/>
-                <w:szCs w:val="20"/>
-                <w:lang w:eastAsia="en-US"/>
-              </w:rPr>
-              <w:t xml:space="preserve">O sistema irá </w:t>
-            </w:r>
-            <w:r>
-              <w:rPr>
-                <w:rFonts w:ascii="Arial" w:hAnsi="Arial"/>
-                <w:sz w:val="18"/>
-                <w:szCs w:val="20"/>
-                <w:lang w:eastAsia="en-US"/>
-              </w:rPr>
-              <w:t>exibir uma mensagem de confirmação de exclusão e remover os dados do cliente cadastrados no banco</w:t>
-            </w:r>
-            <w:r>
-              <w:rPr>
-                <w:rFonts w:ascii="Arial" w:hAnsi="Arial"/>
-                <w:sz w:val="18"/>
-                <w:szCs w:val="20"/>
-                <w:lang w:eastAsia="en-US"/>
-              </w:rPr>
-              <w:t>.</w:t>
-            </w:r>
-          </w:p>
-        </w:tc>
-      </w:tr>
-      <w:tr>
-        <w:trPr>
-          <w:trHeight w:val="360"/>
-          <w:jc w:val="center"/>
-        </w:trPr>
-        <w:tc>
-          <w:tcPr>
-            <w:tcW w:w="1134" w:type="dxa"/>
-            <w:tcBorders>
-              <w:top w:val="single" w:sz="4" w:space="0" w:color="000000"/>
-              <w:left w:val="single" w:sz="4" w:space="0" w:color="000000"/>
-              <w:bottom w:val="single" w:sz="4" w:space="0" w:color="000000"/>
-              <w:right w:val="single" w:sz="4" w:space="0" w:color="000000"/>
-            </w:tcBorders>
-            <w:shd w:val="pct5" w:color="auto" w:fill="auto"/>
-            <w:vAlign w:val="center"/>
-          </w:tcPr>
-          <w:p>
-            <w:pPr>
-              <w:widowControl w:val="0"/>
-              <w:spacing w:line="240" w:lineRule="atLeast"/>
-              <w:rPr>
-                <w:rFonts w:ascii="Arial" w:hAnsi="Arial"/>
-                <w:b/>
-                <w:smallCaps/>
-                <w:sz w:val="20"/>
-                <w:szCs w:val="20"/>
-                <w:lang w:eastAsia="en-US"/>
-              </w:rPr>
-            </w:pPr>
-            <w:r>
-              <w:rPr>
-                <w:rFonts w:ascii="Arial" w:hAnsi="Arial"/>
-                <w:b/>
-                <w:smallCaps/>
-                <w:sz w:val="20"/>
-                <w:szCs w:val="20"/>
-                <w:lang w:eastAsia="en-US"/>
-              </w:rPr>
-              <w:t>Critérios de Êxito</w:t>
-            </w:r>
-          </w:p>
-        </w:tc>
-        <w:tc>
-          <w:tcPr>
-            <w:tcW w:w="7937" w:type="dxa"/>
-            <w:tcBorders>
-              <w:top w:val="single" w:sz="4" w:space="0" w:color="000000"/>
-              <w:left w:val="single" w:sz="4" w:space="0" w:color="000000"/>
-              <w:bottom w:val="single" w:sz="4" w:space="0" w:color="000000"/>
-              <w:right w:val="single" w:sz="4" w:space="0" w:color="000000"/>
-            </w:tcBorders>
-            <w:vAlign w:val="center"/>
-          </w:tcPr>
-          <w:p>
-            <w:pPr>
-              <w:widowControl w:val="0"/>
-              <w:numPr>
-                <w:ilvl w:val="0"/>
-                <w:numId w:val="49"/>
-              </w:numPr>
-              <w:tabs>
-                <w:tab w:val="left" w:pos="0"/>
-              </w:tabs>
-              <w:spacing w:after="120" w:line="240" w:lineRule="atLeast"/>
-              <w:ind w:left="319" w:hanging="284"/>
-              <w:jc w:val="both"/>
-              <w:rPr>
-                <w:rFonts w:ascii="Arial" w:hAnsi="Arial"/>
-                <w:sz w:val="18"/>
-                <w:szCs w:val="20"/>
-                <w:lang w:eastAsia="en-US"/>
-              </w:rPr>
-            </w:pPr>
-            <w:r>
-              <w:rPr>
-                <w:rFonts w:ascii="Arial" w:hAnsi="Arial"/>
-                <w:b/>
-                <w:sz w:val="18"/>
-                <w:szCs w:val="20"/>
-                <w:lang w:eastAsia="en-US"/>
-              </w:rPr>
-              <w:t>Acesso a página.</w:t>
-            </w:r>
-          </w:p>
-          <w:p>
-            <w:pPr>
-              <w:widowControl w:val="0"/>
-              <w:numPr>
-                <w:ilvl w:val="0"/>
-                <w:numId w:val="50"/>
-              </w:numPr>
-              <w:tabs>
-                <w:tab w:val="clear" w:pos="720"/>
-                <w:tab w:val="left" w:pos="0"/>
-              </w:tabs>
-              <w:spacing w:after="120" w:line="240" w:lineRule="atLeast"/>
-              <w:jc w:val="both"/>
-              <w:rPr>
-                <w:rFonts w:ascii="Arial" w:hAnsi="Arial"/>
-                <w:sz w:val="18"/>
-                <w:szCs w:val="20"/>
-                <w:lang w:eastAsia="en-US"/>
-              </w:rPr>
-            </w:pPr>
-            <w:r>
-              <w:rPr>
-                <w:rFonts w:ascii="Arial" w:hAnsi="Arial"/>
-                <w:sz w:val="18"/>
-                <w:szCs w:val="20"/>
-                <w:lang w:eastAsia="en-US"/>
-              </w:rPr>
-              <w:t>O usuário deve conseguir acessar a página.</w:t>
-            </w:r>
-          </w:p>
-          <w:p>
-            <w:pPr>
-              <w:widowControl w:val="0"/>
-              <w:numPr>
-                <w:ilvl w:val="0"/>
-                <w:numId w:val="51"/>
-              </w:numPr>
-              <w:tabs>
-                <w:tab w:val="clear" w:pos="720"/>
-                <w:tab w:val="left" w:pos="0"/>
-              </w:tabs>
-              <w:spacing w:after="120" w:line="240" w:lineRule="atLeast"/>
-              <w:ind w:left="319" w:hanging="284"/>
-              <w:jc w:val="both"/>
-              <w:rPr>
-                <w:rFonts w:ascii="Arial" w:hAnsi="Arial"/>
-                <w:sz w:val="18"/>
-                <w:szCs w:val="20"/>
-                <w:lang w:eastAsia="en-US"/>
-              </w:rPr>
-            </w:pPr>
-            <w:r>
-              <w:rPr>
-                <w:rFonts w:ascii="Arial" w:hAnsi="Arial"/>
-                <w:b/>
-                <w:sz w:val="18"/>
-                <w:szCs w:val="20"/>
-                <w:lang w:eastAsia="en-US"/>
-              </w:rPr>
-              <w:t>Estado inicial da tela.</w:t>
-            </w:r>
-          </w:p>
-          <w:p>
-            <w:pPr>
-              <w:widowControl w:val="0"/>
-              <w:numPr>
-                <w:ilvl w:val="0"/>
-                <w:numId w:val="52"/>
-              </w:numPr>
-              <w:tabs>
-                <w:tab w:val="clear" w:pos="720"/>
-                <w:tab w:val="left" w:pos="0"/>
-              </w:tabs>
-              <w:spacing w:after="120" w:line="240" w:lineRule="atLeast"/>
-              <w:jc w:val="both"/>
-              <w:rPr>
-                <w:rFonts w:ascii="Arial" w:hAnsi="Arial"/>
-                <w:sz w:val="18"/>
-                <w:szCs w:val="20"/>
-                <w:lang w:eastAsia="en-US"/>
-              </w:rPr>
-            </w:pPr>
-            <w:r>
-              <w:rPr>
-                <w:rFonts w:ascii="Arial" w:hAnsi="Arial"/>
-                <w:sz w:val="18"/>
-                <w:szCs w:val="20"/>
-                <w:lang w:eastAsia="en-US"/>
-              </w:rPr>
-              <w:t>Os registros devem ser apresentados em forma de tabela, caso não existam registros cadastrados o sistema retorna a mensagem “</w:t>
-            </w:r>
-            <w:r>
-              <w:rPr>
-                <w:rFonts w:ascii="Arial" w:hAnsi="Arial"/>
-                <w:i/>
-                <w:iCs/>
-                <w:sz w:val="18"/>
-                <w:szCs w:val="20"/>
-                <w:lang w:eastAsia="en-US"/>
-              </w:rPr>
-              <w:t>Nenhum registro foi localizado</w:t>
-            </w:r>
-            <w:r>
-              <w:rPr>
-                <w:rFonts w:ascii="Arial" w:hAnsi="Arial"/>
-                <w:i/>
-                <w:iCs/>
-                <w:color w:val="0000FF"/>
-                <w:sz w:val="18"/>
-                <w:szCs w:val="20"/>
-                <w:lang w:eastAsia="en-US"/>
-              </w:rPr>
-              <w:t>.</w:t>
-            </w:r>
-            <w:r>
-              <w:rPr>
-                <w:rFonts w:ascii="Arial" w:hAnsi="Arial"/>
-                <w:sz w:val="18"/>
-                <w:szCs w:val="20"/>
-                <w:lang w:eastAsia="en-US"/>
-              </w:rPr>
-              <w:t>”.</w:t>
-            </w:r>
-          </w:p>
-          <w:p>
-            <w:pPr>
-              <w:widowControl w:val="0"/>
-              <w:numPr>
-                <w:ilvl w:val="0"/>
-                <w:numId w:val="53"/>
-              </w:numPr>
-              <w:tabs>
-                <w:tab w:val="clear" w:pos="720"/>
-                <w:tab w:val="left" w:pos="0"/>
-              </w:tabs>
-              <w:spacing w:after="120" w:line="240" w:lineRule="atLeast"/>
-              <w:ind w:left="319" w:hanging="284"/>
-              <w:jc w:val="both"/>
-              <w:rPr>
-                <w:rFonts w:ascii="Arial" w:hAnsi="Arial"/>
-                <w:sz w:val="18"/>
-                <w:szCs w:val="20"/>
-                <w:lang w:eastAsia="en-US"/>
-              </w:rPr>
-            </w:pPr>
-            <w:r>
-              <w:rPr>
-                <w:rFonts w:ascii="Arial" w:hAnsi="Arial"/>
-                <w:b/>
-                <w:sz w:val="18"/>
-                <w:szCs w:val="20"/>
-                <w:lang w:eastAsia="en-US"/>
-              </w:rPr>
-              <w:t>Cadastrar um novo cliente.</w:t>
-            </w:r>
-          </w:p>
-          <w:p>
-            <w:pPr>
-              <w:widowControl w:val="0"/>
-              <w:numPr>
-                <w:ilvl w:val="0"/>
-                <w:numId w:val="54"/>
-              </w:numPr>
-              <w:tabs>
-                <w:tab w:val="clear" w:pos="720"/>
-                <w:tab w:val="left" w:pos="0"/>
-              </w:tabs>
-              <w:spacing w:after="120" w:line="240" w:lineRule="atLeast"/>
-              <w:jc w:val="both"/>
-              <w:rPr>
-                <w:rFonts w:ascii="Arial" w:hAnsi="Arial"/>
-                <w:sz w:val="18"/>
-                <w:szCs w:val="20"/>
-                <w:lang w:eastAsia="en-US"/>
-              </w:rPr>
-            </w:pPr>
-            <w:r>
-              <w:rPr>
-                <w:rFonts w:ascii="Arial" w:hAnsi="Arial"/>
-                <w:sz w:val="18"/>
-                <w:szCs w:val="20"/>
-                <w:lang w:eastAsia="en-US"/>
-              </w:rPr>
-              <w:t xml:space="preserve">O usuário deve conseguir </w:t>
-            </w:r>
-            <w:r>
-              <w:rPr>
-                <w:rFonts w:ascii="Arial" w:hAnsi="Arial"/>
-                <w:sz w:val="18"/>
-                <w:szCs w:val="20"/>
-                <w:lang w:eastAsia="en-US"/>
-              </w:rPr>
-              <w:t>cadastrar</w:t>
-            </w:r>
-            <w:r>
-              <w:rPr>
-                <w:rFonts w:ascii="Arial" w:hAnsi="Arial"/>
-                <w:sz w:val="18"/>
-                <w:szCs w:val="20"/>
-                <w:lang w:eastAsia="en-US"/>
-              </w:rPr>
-              <w:t xml:space="preserve"> um novo cliente.</w:t>
-            </w:r>
-          </w:p>
-          <w:p>
-            <w:pPr>
-              <w:widowControl w:val="0"/>
-              <w:numPr>
-                <w:ilvl w:val="0"/>
-                <w:numId w:val="19"/>
-              </w:numPr>
-              <w:tabs>
-                <w:tab w:val="clear" w:pos="720"/>
-                <w:tab w:val="left" w:pos="0"/>
-              </w:tabs>
-              <w:spacing w:after="120" w:line="240" w:lineRule="atLeast"/>
-              <w:jc w:val="both"/>
-              <w:rPr>
-                <w:rFonts w:ascii="Arial" w:hAnsi="Arial"/>
-                <w:sz w:val="18"/>
-                <w:szCs w:val="20"/>
-                <w:lang w:eastAsia="en-US"/>
-              </w:rPr>
-            </w:pPr>
-            <w:r>
-              <w:rPr>
-                <w:rFonts w:ascii="Arial" w:hAnsi="Arial"/>
-                <w:sz w:val="18"/>
-                <w:szCs w:val="20"/>
-                <w:lang w:eastAsia="en-US"/>
-              </w:rPr>
-              <w:t>As informações referentes deverão ser salvas no banco de dados;</w:t>
-            </w:r>
-          </w:p>
-          <w:p>
-            <w:pPr>
-              <w:widowControl w:val="0"/>
-              <w:numPr>
-                <w:ilvl w:val="0"/>
-                <w:numId w:val="19"/>
-              </w:numPr>
-              <w:tabs>
-                <w:tab w:val="clear" w:pos="720"/>
-                <w:tab w:val="left" w:pos="0"/>
-              </w:tabs>
-              <w:spacing w:after="120" w:line="240" w:lineRule="atLeast"/>
-              <w:jc w:val="both"/>
-              <w:rPr>
-                <w:rFonts w:ascii="Arial" w:hAnsi="Arial"/>
-                <w:sz w:val="18"/>
-                <w:szCs w:val="20"/>
-                <w:lang w:eastAsia="en-US"/>
-              </w:rPr>
-            </w:pPr>
-            <w:r>
-              <w:rPr>
-                <w:rFonts w:ascii="Arial" w:hAnsi="Arial"/>
-                <w:sz w:val="18"/>
-                <w:szCs w:val="20"/>
-                <w:lang w:eastAsia="en-US"/>
-              </w:rPr>
-              <w:t>O sistema retorna mensagem de êxito ou de falha do processo.</w:t>
-            </w:r>
-          </w:p>
-          <w:p>
-            <w:pPr>
-              <w:widowControl w:val="0"/>
-              <w:numPr>
-                <w:ilvl w:val="0"/>
-                <w:numId w:val="19"/>
-              </w:numPr>
-              <w:tabs>
-                <w:tab w:val="clear" w:pos="720"/>
-                <w:tab w:val="left" w:pos="0"/>
-              </w:tabs>
-              <w:spacing w:after="120" w:line="240" w:lineRule="atLeast"/>
-              <w:jc w:val="both"/>
-              <w:rPr>
-                <w:rFonts w:ascii="Arial" w:hAnsi="Arial"/>
-                <w:sz w:val="18"/>
-                <w:szCs w:val="20"/>
-                <w:lang w:eastAsia="en-US"/>
-              </w:rPr>
-            </w:pPr>
-            <w:r>
-              <w:rPr>
-                <w:rFonts w:ascii="Arial" w:hAnsi="Arial"/>
-                <w:sz w:val="18"/>
-                <w:szCs w:val="20"/>
-                <w:lang w:eastAsia="en-US"/>
-              </w:rPr>
-              <w:t>O sistema retorna para a tela inicial com a listagem dos clientes.</w:t>
-            </w:r>
-          </w:p>
-          <w:p>
-            <w:pPr>
-              <w:widowControl w:val="0"/>
-              <w:numPr>
-                <w:ilvl w:val="0"/>
-                <w:numId w:val="55"/>
-              </w:numPr>
-              <w:tabs>
-                <w:tab w:val="clear" w:pos="720"/>
-                <w:tab w:val="left" w:pos="0"/>
-              </w:tabs>
-              <w:spacing w:after="120" w:line="240" w:lineRule="atLeast"/>
-              <w:ind w:left="319" w:hanging="284"/>
-              <w:jc w:val="both"/>
-              <w:rPr>
-                <w:rFonts w:ascii="Arial" w:hAnsi="Arial"/>
-                <w:sz w:val="18"/>
-                <w:szCs w:val="20"/>
-                <w:lang w:eastAsia="en-US"/>
-              </w:rPr>
-            </w:pPr>
-            <w:r>
-              <w:rPr>
-                <w:rFonts w:ascii="Arial" w:hAnsi="Arial"/>
-                <w:b/>
-                <w:sz w:val="18"/>
-                <w:szCs w:val="20"/>
-                <w:lang w:eastAsia="en-US"/>
-              </w:rPr>
-              <w:t>Editar Cliente.</w:t>
-            </w:r>
-          </w:p>
-          <w:p>
-            <w:pPr>
-              <w:widowControl w:val="0"/>
-              <w:numPr>
-                <w:ilvl w:val="0"/>
-                <w:numId w:val="56"/>
-              </w:numPr>
-              <w:tabs>
-                <w:tab w:val="clear" w:pos="720"/>
-                <w:tab w:val="left" w:pos="0"/>
-              </w:tabs>
-              <w:spacing w:after="120" w:line="240" w:lineRule="atLeast"/>
-              <w:jc w:val="both"/>
-              <w:rPr>
-                <w:rFonts w:ascii="Arial" w:hAnsi="Arial"/>
-                <w:sz w:val="18"/>
-                <w:szCs w:val="20"/>
-                <w:lang w:eastAsia="en-US"/>
-              </w:rPr>
-            </w:pPr>
-            <w:r>
-              <w:rPr>
-                <w:rFonts w:ascii="Arial" w:hAnsi="Arial"/>
-                <w:sz w:val="18"/>
-                <w:szCs w:val="20"/>
-                <w:lang w:eastAsia="en-US"/>
-              </w:rPr>
-              <w:t>O usuário deve conseguir alterar a o cadastro do cliente.</w:t>
-            </w:r>
-          </w:p>
-          <w:p>
-            <w:pPr>
-              <w:widowControl w:val="0"/>
-              <w:numPr>
-                <w:ilvl w:val="0"/>
-                <w:numId w:val="24"/>
-              </w:numPr>
-              <w:tabs>
-                <w:tab w:val="clear" w:pos="720"/>
-                <w:tab w:val="left" w:pos="0"/>
-              </w:tabs>
-              <w:spacing w:after="120" w:line="240" w:lineRule="atLeast"/>
-              <w:jc w:val="both"/>
-              <w:rPr>
-                <w:rFonts w:ascii="Arial" w:hAnsi="Arial"/>
-                <w:sz w:val="18"/>
-                <w:szCs w:val="20"/>
-                <w:lang w:eastAsia="en-US"/>
-              </w:rPr>
-            </w:pPr>
-            <w:r>
-              <w:rPr>
-                <w:rFonts w:ascii="Arial" w:hAnsi="Arial"/>
-                <w:sz w:val="18"/>
-                <w:szCs w:val="20"/>
-                <w:lang w:eastAsia="en-US"/>
-              </w:rPr>
-              <w:t>As informações referentes à alteração deverão ser salvas no banco de dados.</w:t>
-            </w:r>
-          </w:p>
-          <w:p>
-            <w:pPr>
-              <w:widowControl w:val="0"/>
-              <w:numPr>
-                <w:ilvl w:val="0"/>
-                <w:numId w:val="24"/>
-              </w:numPr>
-              <w:tabs>
-                <w:tab w:val="clear" w:pos="720"/>
-                <w:tab w:val="left" w:pos="0"/>
-              </w:tabs>
-              <w:spacing w:after="120" w:line="240" w:lineRule="atLeast"/>
-              <w:jc w:val="both"/>
-              <w:rPr>
-                <w:rFonts w:ascii="Arial" w:hAnsi="Arial"/>
-                <w:sz w:val="18"/>
-                <w:szCs w:val="20"/>
-                <w:lang w:eastAsia="en-US"/>
-              </w:rPr>
-            </w:pPr>
-            <w:r>
-              <w:rPr>
-                <w:rFonts w:ascii="Arial" w:hAnsi="Arial"/>
-                <w:sz w:val="18"/>
-                <w:szCs w:val="20"/>
-                <w:lang w:eastAsia="en-US"/>
-              </w:rPr>
-              <w:t>O sistema retorna para a tela inicial com a listagem dos clientes.</w:t>
-            </w:r>
-          </w:p>
-          <w:p>
-            <w:pPr>
-              <w:widowControl w:val="0"/>
-              <w:tabs>
-                <w:tab w:val="left" w:pos="0"/>
-              </w:tabs>
-              <w:spacing w:after="120" w:line="240" w:lineRule="atLeast"/>
-              <w:ind w:left="720"/>
-              <w:jc w:val="both"/>
-              <w:rPr>
-                <w:rFonts w:ascii="Arial" w:hAnsi="Arial"/>
-                <w:sz w:val="18"/>
-                <w:szCs w:val="20"/>
-                <w:lang w:eastAsia="en-US"/>
-              </w:rPr>
-            </w:pPr>
-          </w:p>
-          <w:p>
-            <w:pPr>
-              <w:pStyle w:val="PargrafodaLista"/>
-              <w:widowControl w:val="0"/>
-              <w:numPr>
-                <w:ilvl w:val="0"/>
-                <w:numId w:val="53"/>
-              </w:numPr>
-              <w:tabs>
-                <w:tab w:val="clear" w:pos="720"/>
-                <w:tab w:val="left" w:pos="0"/>
-              </w:tabs>
-              <w:spacing w:after="120" w:line="240" w:lineRule="atLeast"/>
-              <w:ind w:left="319" w:hanging="284"/>
-              <w:jc w:val="both"/>
-              <w:rPr>
-                <w:rFonts w:ascii="Arial" w:hAnsi="Arial"/>
-                <w:vanish/>
-                <w:sz w:val="18"/>
-                <w:szCs w:val="20"/>
-                <w:lang w:eastAsia="en-US"/>
-              </w:rPr>
-            </w:pPr>
-          </w:p>
-          <w:p>
-            <w:pPr>
-              <w:widowControl w:val="0"/>
-              <w:numPr>
-                <w:ilvl w:val="0"/>
-                <w:numId w:val="53"/>
-              </w:numPr>
-              <w:tabs>
-                <w:tab w:val="clear" w:pos="720"/>
-                <w:tab w:val="left" w:pos="0"/>
-              </w:tabs>
-              <w:spacing w:after="120" w:line="240" w:lineRule="atLeast"/>
-              <w:ind w:left="319" w:hanging="284"/>
-              <w:jc w:val="both"/>
-              <w:rPr>
-                <w:rFonts w:ascii="Arial" w:hAnsi="Arial"/>
-                <w:sz w:val="18"/>
-                <w:szCs w:val="20"/>
-                <w:lang w:eastAsia="en-US"/>
-              </w:rPr>
-            </w:pPr>
-            <w:r>
-              <w:rPr>
-                <w:rFonts w:ascii="Arial" w:hAnsi="Arial"/>
-                <w:sz w:val="18"/>
-                <w:szCs w:val="20"/>
-                <w:lang w:eastAsia="en-US"/>
-              </w:rPr>
-              <w:t xml:space="preserve"> </w:t>
-            </w:r>
-            <w:r>
-              <w:rPr>
-                <w:rFonts w:ascii="Arial" w:hAnsi="Arial"/>
-                <w:sz w:val="18"/>
-                <w:szCs w:val="20"/>
-                <w:lang w:eastAsia="en-US"/>
-              </w:rPr>
-              <w:t xml:space="preserve"> </w:t>
-            </w:r>
-            <w:r>
-              <w:rPr>
-                <w:rFonts w:ascii="Arial" w:hAnsi="Arial"/>
-                <w:b/>
-                <w:sz w:val="18"/>
-                <w:szCs w:val="20"/>
-                <w:lang w:eastAsia="en-US"/>
-              </w:rPr>
-              <w:t>Excluir</w:t>
-            </w:r>
-            <w:r>
-              <w:rPr>
-                <w:rFonts w:ascii="Arial" w:hAnsi="Arial"/>
-                <w:b/>
-                <w:sz w:val="18"/>
-                <w:szCs w:val="20"/>
-                <w:lang w:eastAsia="en-US"/>
-              </w:rPr>
-              <w:t xml:space="preserve"> Cliente.</w:t>
-            </w:r>
-          </w:p>
-          <w:p>
-            <w:pPr>
-              <w:widowControl w:val="0"/>
-              <w:numPr>
-                <w:ilvl w:val="0"/>
-                <w:numId w:val="72"/>
-              </w:numPr>
-              <w:tabs>
-                <w:tab w:val="left" w:pos="0"/>
-              </w:tabs>
-              <w:spacing w:after="120" w:line="240" w:lineRule="atLeast"/>
-              <w:jc w:val="both"/>
-              <w:rPr>
-                <w:rFonts w:ascii="Arial" w:hAnsi="Arial"/>
-                <w:sz w:val="18"/>
-                <w:szCs w:val="20"/>
-                <w:lang w:eastAsia="en-US"/>
-              </w:rPr>
-            </w:pPr>
-            <w:r>
-              <w:rPr>
-                <w:rFonts w:ascii="Arial" w:hAnsi="Arial"/>
-                <w:sz w:val="18"/>
-                <w:szCs w:val="20"/>
-                <w:lang w:eastAsia="en-US"/>
-              </w:rPr>
-              <w:t>O usuário deve conseguir remover um cliente já cadastrado.</w:t>
-            </w:r>
-          </w:p>
-          <w:p>
-            <w:pPr>
-              <w:widowControl w:val="0"/>
-              <w:numPr>
-                <w:ilvl w:val="0"/>
-                <w:numId w:val="72"/>
-              </w:numPr>
-              <w:tabs>
-                <w:tab w:val="left" w:pos="0"/>
-              </w:tabs>
-              <w:spacing w:after="120" w:line="240" w:lineRule="atLeast"/>
-              <w:jc w:val="both"/>
-              <w:rPr>
-                <w:rFonts w:ascii="Arial" w:hAnsi="Arial"/>
-                <w:sz w:val="18"/>
-                <w:szCs w:val="20"/>
-                <w:lang w:eastAsia="en-US"/>
-              </w:rPr>
-            </w:pPr>
-            <w:r>
-              <w:rPr>
-                <w:rFonts w:ascii="Arial" w:hAnsi="Arial"/>
-                <w:sz w:val="18"/>
-                <w:szCs w:val="20"/>
-                <w:lang w:eastAsia="en-US"/>
-              </w:rPr>
-              <w:t>As informações referentes deverão ser salvas no banco de dados;</w:t>
-            </w:r>
-          </w:p>
-          <w:p>
-            <w:pPr>
-              <w:widowControl w:val="0"/>
-              <w:numPr>
-                <w:ilvl w:val="0"/>
-                <w:numId w:val="72"/>
-              </w:numPr>
-              <w:tabs>
-                <w:tab w:val="left" w:pos="0"/>
-              </w:tabs>
-              <w:spacing w:after="120" w:line="240" w:lineRule="atLeast"/>
-              <w:jc w:val="both"/>
-              <w:rPr>
-                <w:rFonts w:ascii="Arial" w:hAnsi="Arial"/>
-                <w:sz w:val="18"/>
-                <w:szCs w:val="20"/>
-                <w:lang w:eastAsia="en-US"/>
-              </w:rPr>
-            </w:pPr>
-            <w:r>
-              <w:rPr>
-                <w:rFonts w:ascii="Arial" w:hAnsi="Arial"/>
-                <w:sz w:val="18"/>
-                <w:szCs w:val="20"/>
-                <w:lang w:eastAsia="en-US"/>
-              </w:rPr>
-              <w:t>O sistema retorna mensagem de êxito ou de falha do processo.</w:t>
-            </w:r>
-          </w:p>
-          <w:p>
-            <w:pPr>
-              <w:widowControl w:val="0"/>
-              <w:numPr>
-                <w:ilvl w:val="0"/>
-                <w:numId w:val="72"/>
-              </w:numPr>
-              <w:tabs>
-                <w:tab w:val="clear" w:pos="720"/>
-                <w:tab w:val="left" w:pos="0"/>
-              </w:tabs>
-              <w:spacing w:after="120" w:line="240" w:lineRule="atLeast"/>
-              <w:jc w:val="both"/>
-              <w:rPr>
-                <w:rFonts w:ascii="Arial" w:hAnsi="Arial"/>
-                <w:sz w:val="18"/>
-                <w:szCs w:val="20"/>
-                <w:lang w:eastAsia="en-US"/>
-              </w:rPr>
-            </w:pPr>
-            <w:r>
-              <w:rPr>
-                <w:rFonts w:ascii="Arial" w:hAnsi="Arial"/>
-                <w:sz w:val="18"/>
-                <w:szCs w:val="20"/>
-                <w:lang w:eastAsia="en-US"/>
-              </w:rPr>
-              <w:t>O sistema retorna para a tela inicial com a listagem dos clientes.</w:t>
-            </w:r>
-          </w:p>
-          <w:p>
-            <w:pPr>
-              <w:widowControl w:val="0"/>
-              <w:tabs>
-                <w:tab w:val="left" w:pos="0"/>
-              </w:tabs>
-              <w:spacing w:after="120" w:line="240" w:lineRule="atLeast"/>
-              <w:jc w:val="both"/>
-              <w:rPr>
-                <w:rFonts w:ascii="Arial" w:hAnsi="Arial"/>
-                <w:b/>
-                <w:sz w:val="18"/>
-                <w:szCs w:val="20"/>
-                <w:lang w:eastAsia="en-US"/>
-              </w:rPr>
-            </w:pPr>
-          </w:p>
-          <w:p>
-            <w:pPr>
-              <w:widowControl w:val="0"/>
-              <w:tabs>
-                <w:tab w:val="left" w:pos="0"/>
-              </w:tabs>
-              <w:spacing w:after="120" w:line="240" w:lineRule="atLeast"/>
-              <w:rPr>
                 <w:rFonts w:ascii="Arial" w:hAnsi="Arial"/>
                 <w:sz w:val="14"/>
                 <w:szCs w:val="14"/>
                 <w:lang w:eastAsia="en-US"/>
               </w:rPr>
             </w:pPr>
-          </w:p>
-        </w:tc>
-      </w:tr>
-    </w:tbl>
-    <w:p/>
-    <w:p/>
-    <w:tbl>
-      <w:tblPr>
-        <w:tblW w:w="9073" w:type="dxa"/>
-        <w:jc w:val="center"/>
-        <w:tblLayout w:type="fixed"/>
-        <w:tblLook w:val="0080" w:firstRow="0" w:lastRow="0" w:firstColumn="1" w:lastColumn="0" w:noHBand="0" w:noVBand="0"/>
-      </w:tblPr>
-      <w:tblGrid>
-        <w:gridCol w:w="1134"/>
-        <w:gridCol w:w="7939"/>
-      </w:tblGrid>
-      <w:tr>
-        <w:trPr>
-          <w:trHeight w:val="360"/>
-          <w:jc w:val="center"/>
-        </w:trPr>
-        <w:tc>
-          <w:tcPr>
-            <w:tcW w:w="1134" w:type="dxa"/>
-            <w:tcBorders>
-              <w:top w:val="single" w:sz="4" w:space="0" w:color="000000"/>
-              <w:left w:val="single" w:sz="4" w:space="0" w:color="000000"/>
-              <w:bottom w:val="single" w:sz="4" w:space="0" w:color="000000"/>
-              <w:right w:val="single" w:sz="4" w:space="0" w:color="000000"/>
-            </w:tcBorders>
-            <w:shd w:val="pct5" w:color="auto" w:fill="auto"/>
-            <w:vAlign w:val="center"/>
-          </w:tcPr>
-          <w:p>
-            <w:pPr>
-              <w:widowControl w:val="0"/>
-              <w:spacing w:line="240" w:lineRule="atLeast"/>
-              <w:rPr>
-                <w:rFonts w:ascii="Arial" w:hAnsi="Arial"/>
-                <w:b/>
-                <w:smallCaps/>
-                <w:sz w:val="20"/>
-                <w:szCs w:val="20"/>
-                <w:lang w:eastAsia="en-US"/>
-              </w:rPr>
-            </w:pPr>
-            <w:r>
-              <w:rPr>
-                <w:rFonts w:ascii="Arial" w:hAnsi="Arial"/>
-                <w:b/>
-                <w:smallCaps/>
-                <w:sz w:val="20"/>
-                <w:szCs w:val="20"/>
-                <w:lang w:eastAsia="en-US"/>
-              </w:rPr>
-              <w:t>Caso N</w:t>
-            </w:r>
-            <w:r>
-              <w:rPr>
-                <w:rFonts w:ascii="Arial" w:hAnsi="Arial"/>
-                <w:b/>
-                <w:smallCaps/>
-                <w:sz w:val="20"/>
-                <w:szCs w:val="20"/>
-                <w:vertAlign w:val="superscript"/>
-                <w:lang w:eastAsia="en-US"/>
-              </w:rPr>
-              <w:t>o</w:t>
-            </w:r>
-          </w:p>
-        </w:tc>
-        <w:tc>
-          <w:tcPr>
-            <w:tcW w:w="7939" w:type="dxa"/>
-            <w:tcBorders>
-              <w:top w:val="single" w:sz="4" w:space="0" w:color="000000"/>
-              <w:left w:val="single" w:sz="4" w:space="0" w:color="000000"/>
-              <w:bottom w:val="single" w:sz="4" w:space="0" w:color="000000"/>
-              <w:right w:val="single" w:sz="4" w:space="0" w:color="000000"/>
-            </w:tcBorders>
-            <w:vAlign w:val="center"/>
-          </w:tcPr>
-          <w:p>
-            <w:pPr>
-              <w:widowControl w:val="0"/>
-              <w:spacing w:before="120" w:after="240"/>
-              <w:outlineLvl w:val="1"/>
-              <w:rPr>
-                <w:rFonts w:ascii="Arial" w:hAnsi="Arial" w:cs="Arial"/>
-                <w:sz w:val="18"/>
-                <w:szCs w:val="18"/>
-                <w:u w:val="single"/>
-                <w:lang w:eastAsia="en-US"/>
-              </w:rPr>
-            </w:pPr>
-            <w:bookmarkStart w:id="7" w:name="_Toc277691964121"/>
-            <w:r>
-              <w:rPr>
-                <w:rFonts w:ascii="Arial" w:hAnsi="Arial" w:cs="Arial"/>
-                <w:sz w:val="18"/>
-                <w:szCs w:val="18"/>
-                <w:lang w:eastAsia="en-US"/>
-              </w:rPr>
-              <w:t>CT005 – Utilização da página de Fornecedores.</w:t>
-            </w:r>
-            <w:bookmarkEnd w:id="7"/>
-          </w:p>
-        </w:tc>
-      </w:tr>
-      <w:tr>
-        <w:trPr>
-          <w:trHeight w:val="360"/>
-          <w:jc w:val="center"/>
-        </w:trPr>
-        <w:tc>
-          <w:tcPr>
-            <w:tcW w:w="1134" w:type="dxa"/>
-            <w:tcBorders>
-              <w:top w:val="single" w:sz="4" w:space="0" w:color="000000"/>
-              <w:left w:val="single" w:sz="4" w:space="0" w:color="000000"/>
-              <w:bottom w:val="single" w:sz="4" w:space="0" w:color="000000"/>
-              <w:right w:val="single" w:sz="4" w:space="0" w:color="000000"/>
-            </w:tcBorders>
-            <w:shd w:val="pct5" w:color="auto" w:fill="auto"/>
-            <w:vAlign w:val="center"/>
-          </w:tcPr>
-          <w:p>
-            <w:pPr>
-              <w:widowControl w:val="0"/>
-              <w:spacing w:line="240" w:lineRule="atLeast"/>
-              <w:rPr>
-                <w:rFonts w:ascii="Arial" w:hAnsi="Arial"/>
-                <w:b/>
-                <w:smallCaps/>
-                <w:sz w:val="20"/>
-                <w:szCs w:val="20"/>
-                <w:lang w:eastAsia="en-US"/>
-              </w:rPr>
-            </w:pPr>
-            <w:r>
-              <w:rPr>
-                <w:rFonts w:ascii="Arial" w:hAnsi="Arial"/>
-                <w:b/>
-                <w:smallCaps/>
-                <w:sz w:val="20"/>
-                <w:szCs w:val="20"/>
-                <w:lang w:eastAsia="en-US"/>
-              </w:rPr>
-              <w:t>Objetivo do Teste</w:t>
-            </w:r>
-          </w:p>
-        </w:tc>
-        <w:tc>
-          <w:tcPr>
-            <w:tcW w:w="7939" w:type="dxa"/>
-            <w:tcBorders>
-              <w:top w:val="single" w:sz="4" w:space="0" w:color="000000"/>
-              <w:left w:val="single" w:sz="4" w:space="0" w:color="000000"/>
-              <w:bottom w:val="single" w:sz="4" w:space="0" w:color="000000"/>
-              <w:right w:val="single" w:sz="4" w:space="0" w:color="000000"/>
-            </w:tcBorders>
-            <w:vAlign w:val="center"/>
-          </w:tcPr>
-          <w:p>
-            <w:pPr>
-              <w:widowControl w:val="0"/>
-              <w:tabs>
-                <w:tab w:val="left" w:pos="0"/>
-              </w:tabs>
-              <w:spacing w:after="120" w:line="240" w:lineRule="atLeast"/>
-              <w:jc w:val="both"/>
-              <w:rPr>
-                <w:rFonts w:ascii="Arial" w:hAnsi="Arial" w:cs="Arial"/>
-                <w:sz w:val="18"/>
-                <w:szCs w:val="18"/>
-                <w:lang w:eastAsia="en-US"/>
-              </w:rPr>
-            </w:pPr>
-            <w:r>
-              <w:rPr>
-                <w:rFonts w:ascii="Arial" w:hAnsi="Arial" w:cs="Arial"/>
-                <w:sz w:val="18"/>
-                <w:szCs w:val="18"/>
-                <w:lang w:eastAsia="en-US"/>
-              </w:rPr>
-              <w:t>Verificar se as funcionalidades: Acesso a página, cadastro e edição de dados estão funcionando conforme o caso de teste atual.</w:t>
-            </w:r>
-          </w:p>
-        </w:tc>
-      </w:tr>
-      <w:tr>
-        <w:trPr>
-          <w:trHeight w:val="360"/>
-          <w:jc w:val="center"/>
-        </w:trPr>
-        <w:tc>
-          <w:tcPr>
-            <w:tcW w:w="1134" w:type="dxa"/>
-            <w:tcBorders>
-              <w:top w:val="single" w:sz="4" w:space="0" w:color="000000"/>
-              <w:left w:val="single" w:sz="4" w:space="0" w:color="000000"/>
-              <w:bottom w:val="single" w:sz="4" w:space="0" w:color="000000"/>
-              <w:right w:val="single" w:sz="4" w:space="0" w:color="000000"/>
-            </w:tcBorders>
-            <w:shd w:val="pct5" w:color="auto" w:fill="auto"/>
-            <w:vAlign w:val="center"/>
-          </w:tcPr>
-          <w:p>
-            <w:pPr>
-              <w:widowControl w:val="0"/>
-              <w:spacing w:line="240" w:lineRule="atLeast"/>
-              <w:rPr>
-                <w:rFonts w:ascii="Arial" w:hAnsi="Arial"/>
-                <w:b/>
-                <w:smallCaps/>
-                <w:sz w:val="20"/>
-                <w:szCs w:val="20"/>
-                <w:lang w:eastAsia="en-US"/>
-              </w:rPr>
-            </w:pPr>
-            <w:r>
-              <w:rPr>
-                <w:rFonts w:ascii="Arial" w:hAnsi="Arial"/>
-                <w:b/>
-                <w:smallCaps/>
-                <w:sz w:val="20"/>
-                <w:szCs w:val="20"/>
-                <w:lang w:eastAsia="en-US"/>
-              </w:rPr>
-              <w:t>Passos</w:t>
-            </w:r>
-          </w:p>
-        </w:tc>
-        <w:tc>
-          <w:tcPr>
-            <w:tcW w:w="7939" w:type="dxa"/>
-            <w:tcBorders>
-              <w:top w:val="single" w:sz="4" w:space="0" w:color="000000"/>
-              <w:left w:val="single" w:sz="4" w:space="0" w:color="000000"/>
-              <w:bottom w:val="single" w:sz="4" w:space="0" w:color="000000"/>
-              <w:right w:val="single" w:sz="4" w:space="0" w:color="000000"/>
-            </w:tcBorders>
-            <w:vAlign w:val="center"/>
-          </w:tcPr>
-          <w:p>
-            <w:pPr>
-              <w:widowControl w:val="0"/>
-              <w:numPr>
-                <w:ilvl w:val="0"/>
-                <w:numId w:val="57"/>
-              </w:numPr>
-              <w:tabs>
-                <w:tab w:val="clear" w:pos="720"/>
-                <w:tab w:val="left" w:pos="0"/>
-              </w:tabs>
-              <w:spacing w:after="120" w:line="240" w:lineRule="atLeast"/>
-              <w:ind w:left="319" w:hanging="284"/>
-              <w:jc w:val="both"/>
-              <w:rPr>
-                <w:rFonts w:ascii="Arial" w:hAnsi="Arial"/>
-                <w:sz w:val="18"/>
-                <w:szCs w:val="20"/>
-                <w:lang w:eastAsia="en-US"/>
-              </w:rPr>
-            </w:pPr>
-            <w:r>
-              <w:rPr>
-                <w:rFonts w:ascii="Arial" w:hAnsi="Arial"/>
-                <w:b/>
-                <w:sz w:val="18"/>
-                <w:szCs w:val="20"/>
-                <w:lang w:eastAsia="en-US"/>
-              </w:rPr>
-              <w:t>Acesso a página.</w:t>
-            </w:r>
-          </w:p>
-          <w:p>
-            <w:pPr>
-              <w:widowControl w:val="0"/>
-              <w:numPr>
-                <w:ilvl w:val="0"/>
-                <w:numId w:val="58"/>
-              </w:numPr>
-              <w:tabs>
-                <w:tab w:val="clear" w:pos="720"/>
-                <w:tab w:val="left" w:pos="0"/>
-              </w:tabs>
-              <w:spacing w:after="120" w:line="240" w:lineRule="atLeast"/>
-              <w:jc w:val="both"/>
-              <w:rPr>
-                <w:rFonts w:ascii="Arial" w:hAnsi="Arial"/>
-                <w:sz w:val="18"/>
-                <w:szCs w:val="20"/>
-                <w:lang w:eastAsia="en-US"/>
-              </w:rPr>
-            </w:pPr>
-            <w:r>
-              <w:rPr>
-                <w:rFonts w:ascii="Arial" w:hAnsi="Arial"/>
-                <w:sz w:val="18"/>
-                <w:szCs w:val="20"/>
-                <w:lang w:eastAsia="en-US"/>
-              </w:rPr>
-              <w:t>Executar o CT002;</w:t>
-            </w:r>
-          </w:p>
-          <w:p>
-            <w:pPr>
-              <w:widowControl w:val="0"/>
-              <w:numPr>
-                <w:ilvl w:val="0"/>
-                <w:numId w:val="13"/>
-              </w:numPr>
-              <w:tabs>
-                <w:tab w:val="clear" w:pos="720"/>
-                <w:tab w:val="left" w:pos="0"/>
-              </w:tabs>
-              <w:spacing w:after="120" w:line="240" w:lineRule="atLeast"/>
-              <w:jc w:val="both"/>
-              <w:rPr>
-                <w:rFonts w:ascii="Arial" w:hAnsi="Arial"/>
-                <w:sz w:val="18"/>
-                <w:szCs w:val="20"/>
-                <w:lang w:eastAsia="en-US"/>
-              </w:rPr>
-            </w:pPr>
-            <w:r>
-              <w:rPr>
-                <w:rFonts w:ascii="Arial" w:hAnsi="Arial"/>
-                <w:sz w:val="18"/>
-                <w:szCs w:val="20"/>
-                <w:lang w:eastAsia="en-US"/>
-              </w:rPr>
-              <w:t>Selecionar no menu a página Fornecedores.</w:t>
-            </w:r>
-          </w:p>
-          <w:p>
-            <w:pPr>
-              <w:widowControl w:val="0"/>
-              <w:numPr>
-                <w:ilvl w:val="0"/>
-                <w:numId w:val="59"/>
-              </w:numPr>
-              <w:tabs>
-                <w:tab w:val="left" w:pos="0"/>
-              </w:tabs>
-              <w:spacing w:after="120" w:line="240" w:lineRule="atLeast"/>
-              <w:ind w:left="319" w:hanging="284"/>
-              <w:jc w:val="both"/>
-              <w:rPr>
-                <w:rFonts w:ascii="Arial" w:hAnsi="Arial"/>
-                <w:sz w:val="18"/>
-                <w:szCs w:val="20"/>
-                <w:lang w:eastAsia="en-US"/>
-              </w:rPr>
-            </w:pPr>
-            <w:r>
-              <w:rPr>
-                <w:rFonts w:ascii="Arial" w:hAnsi="Arial"/>
-                <w:b/>
-                <w:sz w:val="18"/>
-                <w:szCs w:val="20"/>
-                <w:lang w:eastAsia="en-US"/>
-              </w:rPr>
-              <w:t>Estado inicial da página.</w:t>
-            </w:r>
-          </w:p>
-          <w:p>
-            <w:pPr>
-              <w:widowControl w:val="0"/>
-              <w:tabs>
-                <w:tab w:val="left" w:pos="0"/>
-              </w:tabs>
-              <w:spacing w:after="120" w:line="240" w:lineRule="atLeast"/>
-              <w:jc w:val="both"/>
-              <w:rPr>
-                <w:rFonts w:ascii="Arial" w:hAnsi="Arial"/>
-                <w:sz w:val="18"/>
-                <w:szCs w:val="20"/>
-                <w:lang w:eastAsia="en-US"/>
-              </w:rPr>
-            </w:pPr>
-            <w:r>
-              <w:rPr>
-                <w:rFonts w:ascii="Arial" w:hAnsi="Arial"/>
-                <w:sz w:val="18"/>
-                <w:szCs w:val="20"/>
-                <w:lang w:eastAsia="en-US"/>
-              </w:rPr>
-              <w:t xml:space="preserve">     Caso existam registros cadastrados nesse diretório, estes serão listados na tela em formato de tabela com dados simples;</w:t>
-            </w:r>
-          </w:p>
-          <w:p>
-            <w:pPr>
-              <w:widowControl w:val="0"/>
-              <w:numPr>
-                <w:ilvl w:val="0"/>
-                <w:numId w:val="60"/>
-              </w:numPr>
-              <w:tabs>
-                <w:tab w:val="clear" w:pos="720"/>
-                <w:tab w:val="left" w:pos="0"/>
-              </w:tabs>
-              <w:spacing w:after="120" w:line="240" w:lineRule="atLeast"/>
-              <w:jc w:val="both"/>
-              <w:rPr>
-                <w:rFonts w:ascii="Arial" w:hAnsi="Arial"/>
-                <w:sz w:val="18"/>
-                <w:szCs w:val="20"/>
-                <w:lang w:eastAsia="en-US"/>
-              </w:rPr>
-            </w:pPr>
-            <w:r>
-              <w:rPr>
-                <w:rFonts w:ascii="Arial" w:hAnsi="Arial"/>
-                <w:sz w:val="18"/>
-                <w:szCs w:val="20"/>
-                <w:lang w:eastAsia="en-US"/>
-              </w:rPr>
-              <w:t>As informações são mostradas através de listagens paginadas;</w:t>
-            </w:r>
-          </w:p>
-          <w:p>
-            <w:pPr>
-              <w:widowControl w:val="0"/>
-              <w:numPr>
-                <w:ilvl w:val="0"/>
-                <w:numId w:val="14"/>
-              </w:numPr>
-              <w:tabs>
-                <w:tab w:val="clear" w:pos="720"/>
-                <w:tab w:val="left" w:pos="0"/>
-              </w:tabs>
-              <w:spacing w:after="120" w:line="240" w:lineRule="atLeast"/>
-              <w:jc w:val="both"/>
-              <w:rPr>
-                <w:rFonts w:ascii="Arial" w:hAnsi="Arial"/>
-                <w:sz w:val="18"/>
-                <w:szCs w:val="20"/>
-                <w:lang w:eastAsia="en-US"/>
-              </w:rPr>
-            </w:pPr>
-            <w:r>
-              <w:rPr>
-                <w:rFonts w:ascii="Arial" w:hAnsi="Arial"/>
-                <w:sz w:val="18"/>
-                <w:szCs w:val="20"/>
-                <w:lang w:eastAsia="en-US"/>
-              </w:rPr>
-              <w:t>Cada página contém no máximo 15 registros, iniciando outra página caso esse número seja superado.</w:t>
-            </w:r>
-          </w:p>
-          <w:p>
-            <w:pPr>
-              <w:widowControl w:val="0"/>
-              <w:numPr>
-                <w:ilvl w:val="0"/>
-                <w:numId w:val="61"/>
-              </w:numPr>
-              <w:tabs>
-                <w:tab w:val="left" w:pos="0"/>
-              </w:tabs>
-              <w:spacing w:after="120" w:line="240" w:lineRule="atLeast"/>
-              <w:ind w:left="319" w:hanging="284"/>
-              <w:jc w:val="both"/>
-              <w:rPr>
-                <w:rFonts w:ascii="Arial" w:hAnsi="Arial"/>
-                <w:sz w:val="18"/>
-                <w:szCs w:val="20"/>
-                <w:lang w:eastAsia="en-US"/>
-              </w:rPr>
-            </w:pPr>
-            <w:r>
-              <w:rPr>
-                <w:rFonts w:ascii="Arial" w:hAnsi="Arial"/>
-                <w:b/>
-                <w:sz w:val="18"/>
-                <w:szCs w:val="20"/>
-                <w:lang w:eastAsia="en-US"/>
-              </w:rPr>
-              <w:t>Cadastrar novo Fornecedor.</w:t>
-            </w:r>
-          </w:p>
-          <w:p>
-            <w:pPr>
-              <w:widowControl w:val="0"/>
-              <w:numPr>
-                <w:ilvl w:val="0"/>
-                <w:numId w:val="62"/>
-              </w:numPr>
-              <w:tabs>
-                <w:tab w:val="left" w:pos="0"/>
-              </w:tabs>
-              <w:spacing w:after="120" w:line="240" w:lineRule="atLeast"/>
-              <w:jc w:val="both"/>
-              <w:rPr>
-                <w:rFonts w:ascii="Arial" w:hAnsi="Arial"/>
-                <w:sz w:val="18"/>
-                <w:szCs w:val="20"/>
-                <w:lang w:eastAsia="en-US"/>
-              </w:rPr>
-            </w:pPr>
-            <w:r>
-              <w:rPr>
-                <w:rFonts w:ascii="Arial" w:hAnsi="Arial"/>
-                <w:sz w:val="18"/>
-                <w:szCs w:val="20"/>
-                <w:lang w:eastAsia="en-US"/>
-              </w:rPr>
-              <w:t xml:space="preserve">Clicar sobre o botão cujo </w:t>
-            </w:r>
-            <w:r>
-              <w:rPr>
-                <w:rFonts w:ascii="Arial" w:hAnsi="Arial"/>
-                <w:sz w:val="18"/>
-                <w:szCs w:val="20"/>
-                <w:lang w:eastAsia="en-US"/>
-              </w:rPr>
-              <w:t>ícone</w:t>
-            </w:r>
-            <w:r>
-              <w:rPr>
-                <w:rFonts w:ascii="Arial" w:hAnsi="Arial"/>
-                <w:sz w:val="18"/>
-                <w:szCs w:val="20"/>
-                <w:lang w:eastAsia="en-US"/>
-              </w:rPr>
-              <w:t xml:space="preserve"> e nome é representado por um </w:t>
-            </w:r>
-            <w:proofErr w:type="gramStart"/>
-            <w:r>
-              <w:rPr>
-                <w:rFonts w:ascii="Arial" w:hAnsi="Arial"/>
-                <w:sz w:val="18"/>
-                <w:szCs w:val="20"/>
-                <w:lang w:eastAsia="en-US"/>
-              </w:rPr>
-              <w:t>“ +</w:t>
-            </w:r>
-            <w:proofErr w:type="gramEnd"/>
-            <w:r>
-              <w:rPr>
-                <w:rFonts w:ascii="Arial" w:hAnsi="Arial"/>
-                <w:sz w:val="18"/>
-                <w:szCs w:val="20"/>
-                <w:lang w:eastAsia="en-US"/>
-              </w:rPr>
-              <w:t xml:space="preserve"> novo ”.</w:t>
-            </w:r>
-          </w:p>
-          <w:p>
-            <w:pPr>
-              <w:widowControl w:val="0"/>
-              <w:numPr>
-                <w:ilvl w:val="0"/>
-                <w:numId w:val="15"/>
-              </w:numPr>
-              <w:tabs>
-                <w:tab w:val="left" w:pos="0"/>
-                <w:tab w:val="left" w:pos="720"/>
-              </w:tabs>
-              <w:spacing w:after="120" w:line="240" w:lineRule="atLeast"/>
-              <w:ind w:left="720"/>
-              <w:jc w:val="both"/>
-              <w:rPr>
-                <w:rFonts w:ascii="Arial" w:hAnsi="Arial"/>
-                <w:sz w:val="18"/>
-                <w:szCs w:val="20"/>
-                <w:lang w:eastAsia="en-US"/>
-              </w:rPr>
-            </w:pPr>
-            <w:r>
-              <w:rPr>
-                <w:rFonts w:ascii="Arial" w:hAnsi="Arial"/>
-                <w:sz w:val="18"/>
-                <w:szCs w:val="20"/>
-                <w:lang w:eastAsia="en-US"/>
-              </w:rPr>
-              <w:t>O sistema irá carregar a tela de cadastro mostrando os campos necessários.</w:t>
-            </w:r>
-          </w:p>
-          <w:p>
-            <w:pPr>
-              <w:widowControl w:val="0"/>
-              <w:numPr>
-                <w:ilvl w:val="0"/>
-                <w:numId w:val="15"/>
-              </w:numPr>
-              <w:tabs>
-                <w:tab w:val="left" w:pos="0"/>
-                <w:tab w:val="left" w:pos="720"/>
-              </w:tabs>
-              <w:spacing w:after="120" w:line="240" w:lineRule="atLeast"/>
-              <w:ind w:left="720"/>
-              <w:jc w:val="both"/>
-              <w:rPr>
-                <w:rFonts w:ascii="Arial" w:hAnsi="Arial"/>
-                <w:sz w:val="18"/>
-                <w:szCs w:val="20"/>
-                <w:lang w:eastAsia="en-US"/>
-              </w:rPr>
-            </w:pPr>
-            <w:r>
-              <w:rPr>
-                <w:rFonts w:ascii="Arial" w:hAnsi="Arial"/>
-                <w:sz w:val="18"/>
-                <w:szCs w:val="20"/>
-                <w:lang w:eastAsia="en-US"/>
-              </w:rPr>
-              <w:t>O usuário informa os dados.</w:t>
-            </w:r>
-          </w:p>
-          <w:p>
-            <w:pPr>
-              <w:widowControl w:val="0"/>
-              <w:numPr>
-                <w:ilvl w:val="0"/>
-                <w:numId w:val="15"/>
-              </w:numPr>
-              <w:tabs>
-                <w:tab w:val="left" w:pos="0"/>
-                <w:tab w:val="left" w:pos="720"/>
-              </w:tabs>
-              <w:spacing w:after="120" w:line="240" w:lineRule="atLeast"/>
-              <w:ind w:left="720"/>
-              <w:jc w:val="both"/>
-              <w:rPr>
-                <w:rFonts w:ascii="Arial" w:hAnsi="Arial"/>
-                <w:sz w:val="18"/>
-                <w:szCs w:val="20"/>
-                <w:lang w:eastAsia="en-US"/>
-              </w:rPr>
-            </w:pPr>
-            <w:r>
-              <w:rPr>
-                <w:rFonts w:ascii="Arial" w:hAnsi="Arial"/>
-                <w:sz w:val="18"/>
-                <w:szCs w:val="20"/>
-                <w:lang w:eastAsia="en-US"/>
-              </w:rPr>
-              <w:t>Para finalização do cadastro, clicar sobre o botão “Efetuar cadastro”.</w:t>
-            </w:r>
-          </w:p>
-          <w:p>
-            <w:pPr>
-              <w:widowControl w:val="0"/>
-              <w:numPr>
-                <w:ilvl w:val="0"/>
-                <w:numId w:val="12"/>
-              </w:numPr>
-              <w:tabs>
-                <w:tab w:val="left" w:pos="0"/>
-              </w:tabs>
-              <w:spacing w:after="120" w:line="240" w:lineRule="atLeast"/>
-              <w:ind w:left="319" w:hanging="284"/>
-              <w:jc w:val="both"/>
-              <w:rPr>
-                <w:rFonts w:ascii="Arial" w:hAnsi="Arial"/>
-                <w:sz w:val="18"/>
-                <w:szCs w:val="20"/>
-                <w:lang w:eastAsia="en-US"/>
-              </w:rPr>
-            </w:pPr>
-            <w:r>
-              <w:rPr>
-                <w:rFonts w:ascii="Arial" w:hAnsi="Arial"/>
-                <w:b/>
-                <w:sz w:val="18"/>
-                <w:szCs w:val="20"/>
-                <w:lang w:eastAsia="en-US"/>
-              </w:rPr>
-              <w:t>Editar Fornecedor.</w:t>
-            </w:r>
-          </w:p>
-          <w:p>
-            <w:pPr>
-              <w:widowControl w:val="0"/>
-              <w:numPr>
-                <w:ilvl w:val="0"/>
-                <w:numId w:val="63"/>
-              </w:numPr>
-              <w:tabs>
-                <w:tab w:val="left" w:pos="0"/>
-                <w:tab w:val="left" w:pos="720"/>
-              </w:tabs>
-              <w:spacing w:after="120" w:line="240" w:lineRule="atLeast"/>
-              <w:ind w:left="720"/>
-              <w:jc w:val="both"/>
-              <w:rPr>
-                <w:rFonts w:ascii="Arial" w:hAnsi="Arial"/>
-                <w:sz w:val="18"/>
-                <w:szCs w:val="20"/>
-                <w:lang w:eastAsia="en-US"/>
-              </w:rPr>
-            </w:pPr>
-            <w:r>
-              <w:rPr>
-                <w:rFonts w:ascii="Arial" w:hAnsi="Arial"/>
-                <w:sz w:val="18"/>
-                <w:szCs w:val="20"/>
-                <w:lang w:eastAsia="en-US"/>
-              </w:rPr>
-              <w:t xml:space="preserve">Selecionar a </w:t>
-            </w:r>
-            <w:proofErr w:type="spellStart"/>
-            <w:r>
-              <w:rPr>
-                <w:rFonts w:ascii="Arial" w:hAnsi="Arial"/>
-                <w:sz w:val="18"/>
-                <w:szCs w:val="20"/>
-                <w:lang w:eastAsia="en-US"/>
-              </w:rPr>
-              <w:t>checkbox</w:t>
-            </w:r>
-            <w:proofErr w:type="spellEnd"/>
-            <w:r>
-              <w:rPr>
-                <w:rFonts w:ascii="Arial" w:hAnsi="Arial"/>
-                <w:sz w:val="18"/>
-                <w:szCs w:val="20"/>
-                <w:lang w:eastAsia="en-US"/>
-              </w:rPr>
-              <w:t xml:space="preserve"> do item a ser editado e clicar no botão cujo </w:t>
-            </w:r>
-            <w:r>
-              <w:rPr>
-                <w:rFonts w:ascii="Arial" w:hAnsi="Arial"/>
-                <w:sz w:val="18"/>
-                <w:szCs w:val="20"/>
-                <w:lang w:eastAsia="en-US"/>
-              </w:rPr>
-              <w:t>ícone</w:t>
-            </w:r>
-            <w:r>
-              <w:rPr>
-                <w:rFonts w:ascii="Arial" w:hAnsi="Arial"/>
-                <w:sz w:val="18"/>
-                <w:szCs w:val="20"/>
-                <w:lang w:eastAsia="en-US"/>
-              </w:rPr>
-              <w:t xml:space="preserve"> é representado por um </w:t>
-            </w:r>
-            <w:r>
-              <w:rPr>
-                <w:rFonts w:ascii="Arial" w:hAnsi="Arial"/>
-                <w:sz w:val="18"/>
-                <w:szCs w:val="20"/>
-                <w:lang w:eastAsia="en-US"/>
-              </w:rPr>
-              <w:t>lápis</w:t>
-            </w:r>
-            <w:r>
-              <w:rPr>
-                <w:rFonts w:ascii="Arial" w:hAnsi="Arial"/>
-                <w:sz w:val="18"/>
-                <w:szCs w:val="20"/>
-                <w:lang w:eastAsia="en-US"/>
-              </w:rPr>
-              <w:t xml:space="preserve">, localizado ao lado direito do botão de cadastrar um </w:t>
-            </w:r>
-            <w:r>
-              <w:rPr>
-                <w:rFonts w:ascii="Arial" w:hAnsi="Arial"/>
-                <w:sz w:val="18"/>
-                <w:szCs w:val="20"/>
-                <w:lang w:eastAsia="en-US"/>
-              </w:rPr>
-              <w:t>fornecedor</w:t>
-            </w:r>
-            <w:r>
-              <w:rPr>
-                <w:rFonts w:ascii="Arial" w:hAnsi="Arial"/>
-                <w:sz w:val="18"/>
-                <w:szCs w:val="20"/>
-                <w:lang w:eastAsia="en-US"/>
-              </w:rPr>
-              <w:t>.</w:t>
-            </w:r>
-          </w:p>
-          <w:p>
-            <w:pPr>
-              <w:widowControl w:val="0"/>
-              <w:numPr>
-                <w:ilvl w:val="0"/>
-                <w:numId w:val="23"/>
-              </w:numPr>
-              <w:tabs>
-                <w:tab w:val="left" w:pos="0"/>
-                <w:tab w:val="left" w:pos="720"/>
-              </w:tabs>
-              <w:spacing w:after="120" w:line="240" w:lineRule="atLeast"/>
-              <w:ind w:left="720"/>
-              <w:jc w:val="both"/>
-              <w:rPr>
-                <w:rFonts w:ascii="Arial" w:hAnsi="Arial"/>
-                <w:sz w:val="18"/>
-                <w:szCs w:val="20"/>
-                <w:lang w:eastAsia="en-US"/>
-              </w:rPr>
-            </w:pPr>
-            <w:r>
-              <w:rPr>
-                <w:rFonts w:ascii="Arial" w:hAnsi="Arial"/>
-                <w:sz w:val="18"/>
-                <w:szCs w:val="20"/>
-                <w:lang w:eastAsia="en-US"/>
-              </w:rPr>
-              <w:t>O sistema irá carregar a tela de edição com o retorno das informações do recebimento para a edição dos dados.</w:t>
-            </w:r>
-          </w:p>
-          <w:p>
-            <w:pPr>
-              <w:widowControl w:val="0"/>
-              <w:numPr>
-                <w:ilvl w:val="0"/>
-                <w:numId w:val="23"/>
-              </w:numPr>
-              <w:tabs>
-                <w:tab w:val="left" w:pos="0"/>
-              </w:tabs>
-              <w:spacing w:after="120" w:line="240" w:lineRule="atLeast"/>
-              <w:jc w:val="both"/>
-              <w:rPr>
-                <w:rFonts w:ascii="Arial" w:hAnsi="Arial"/>
-                <w:sz w:val="18"/>
-                <w:szCs w:val="20"/>
-                <w:lang w:eastAsia="en-US"/>
-              </w:rPr>
-            </w:pPr>
-            <w:r>
-              <w:rPr>
-                <w:rFonts w:ascii="Arial" w:hAnsi="Arial"/>
-                <w:sz w:val="18"/>
-                <w:szCs w:val="20"/>
-                <w:lang w:eastAsia="en-US"/>
-              </w:rPr>
-              <w:t>Alterar as informações conforme a necessidade.</w:t>
-            </w:r>
-          </w:p>
-          <w:p>
-            <w:pPr>
-              <w:widowControl w:val="0"/>
-              <w:numPr>
-                <w:ilvl w:val="0"/>
-                <w:numId w:val="23"/>
-              </w:numPr>
-              <w:tabs>
-                <w:tab w:val="left" w:pos="0"/>
-              </w:tabs>
-              <w:spacing w:after="120" w:line="240" w:lineRule="atLeast"/>
-              <w:jc w:val="both"/>
-              <w:rPr>
-                <w:rFonts w:ascii="Arial" w:hAnsi="Arial"/>
-                <w:sz w:val="18"/>
-                <w:szCs w:val="20"/>
-                <w:lang w:eastAsia="en-US"/>
-              </w:rPr>
-            </w:pPr>
-            <w:r>
-              <w:rPr>
-                <w:rFonts w:ascii="Arial" w:hAnsi="Arial"/>
-                <w:sz w:val="18"/>
-                <w:szCs w:val="20"/>
-                <w:lang w:eastAsia="en-US"/>
-              </w:rPr>
-              <w:t>Clicar sobre o botão “Efetuar cadastro”.</w:t>
-            </w:r>
-          </w:p>
-          <w:p>
-            <w:pPr>
-              <w:widowControl w:val="0"/>
-              <w:tabs>
-                <w:tab w:val="left" w:pos="0"/>
-              </w:tabs>
-              <w:spacing w:after="120" w:line="240" w:lineRule="atLeast"/>
-              <w:jc w:val="both"/>
-              <w:rPr>
-                <w:rFonts w:ascii="Arial" w:hAnsi="Arial"/>
-                <w:sz w:val="18"/>
-                <w:szCs w:val="20"/>
-                <w:lang w:eastAsia="en-US"/>
-              </w:rPr>
-            </w:pPr>
-          </w:p>
-        </w:tc>
-      </w:tr>
-      <w:tr>
-        <w:trPr>
-          <w:trHeight w:val="360"/>
-          <w:jc w:val="center"/>
-        </w:trPr>
-        <w:tc>
-          <w:tcPr>
-            <w:tcW w:w="1134" w:type="dxa"/>
-            <w:tcBorders>
-              <w:top w:val="single" w:sz="4" w:space="0" w:color="000000"/>
-              <w:left w:val="single" w:sz="4" w:space="0" w:color="000000"/>
-              <w:bottom w:val="single" w:sz="4" w:space="0" w:color="000000"/>
-              <w:right w:val="single" w:sz="4" w:space="0" w:color="000000"/>
-            </w:tcBorders>
-            <w:shd w:val="pct5" w:color="auto" w:fill="auto"/>
-            <w:vAlign w:val="center"/>
-          </w:tcPr>
-          <w:p>
-            <w:pPr>
-              <w:widowControl w:val="0"/>
-              <w:spacing w:line="240" w:lineRule="atLeast"/>
-              <w:rPr>
-                <w:rFonts w:ascii="Arial" w:hAnsi="Arial"/>
-                <w:b/>
-                <w:smallCaps/>
-                <w:sz w:val="20"/>
-                <w:szCs w:val="20"/>
-                <w:lang w:eastAsia="en-US"/>
-              </w:rPr>
-            </w:pPr>
-            <w:r>
-              <w:rPr>
-                <w:rFonts w:ascii="Arial" w:hAnsi="Arial"/>
-                <w:b/>
-                <w:smallCaps/>
-                <w:sz w:val="20"/>
-                <w:szCs w:val="20"/>
-                <w:lang w:eastAsia="en-US"/>
-              </w:rPr>
-              <w:t>Critérios de Êxito</w:t>
-            </w:r>
-          </w:p>
-        </w:tc>
-        <w:tc>
-          <w:tcPr>
-            <w:tcW w:w="7939" w:type="dxa"/>
-            <w:tcBorders>
-              <w:top w:val="single" w:sz="4" w:space="0" w:color="000000"/>
-              <w:left w:val="single" w:sz="4" w:space="0" w:color="000000"/>
-              <w:bottom w:val="single" w:sz="4" w:space="0" w:color="000000"/>
-              <w:right w:val="single" w:sz="4" w:space="0" w:color="000000"/>
-            </w:tcBorders>
-            <w:vAlign w:val="center"/>
-          </w:tcPr>
-          <w:p>
-            <w:pPr>
-              <w:widowControl w:val="0"/>
-              <w:numPr>
-                <w:ilvl w:val="0"/>
-                <w:numId w:val="64"/>
-              </w:numPr>
-              <w:tabs>
-                <w:tab w:val="left" w:pos="0"/>
-              </w:tabs>
-              <w:spacing w:after="120" w:line="240" w:lineRule="atLeast"/>
-              <w:ind w:left="319" w:hanging="284"/>
-              <w:jc w:val="both"/>
-              <w:rPr>
-                <w:rFonts w:ascii="Arial" w:hAnsi="Arial"/>
-                <w:sz w:val="18"/>
-                <w:szCs w:val="20"/>
-                <w:lang w:eastAsia="en-US"/>
-              </w:rPr>
-            </w:pPr>
-            <w:r>
-              <w:rPr>
-                <w:rFonts w:ascii="Arial" w:hAnsi="Arial"/>
-                <w:b/>
-                <w:sz w:val="18"/>
-                <w:szCs w:val="20"/>
-                <w:lang w:eastAsia="en-US"/>
-              </w:rPr>
-              <w:t>Acesso a página.</w:t>
-            </w:r>
-          </w:p>
-          <w:p>
-            <w:pPr>
-              <w:widowControl w:val="0"/>
-              <w:numPr>
-                <w:ilvl w:val="0"/>
-                <w:numId w:val="65"/>
-              </w:numPr>
-              <w:tabs>
-                <w:tab w:val="clear" w:pos="720"/>
-                <w:tab w:val="left" w:pos="0"/>
-              </w:tabs>
-              <w:spacing w:after="120" w:line="240" w:lineRule="atLeast"/>
-              <w:jc w:val="both"/>
-              <w:rPr>
-                <w:rFonts w:ascii="Arial" w:hAnsi="Arial"/>
-                <w:sz w:val="18"/>
-                <w:szCs w:val="20"/>
-                <w:lang w:eastAsia="en-US"/>
-              </w:rPr>
-            </w:pPr>
-            <w:r>
-              <w:rPr>
-                <w:rFonts w:ascii="Arial" w:hAnsi="Arial"/>
-                <w:sz w:val="18"/>
-                <w:szCs w:val="20"/>
-                <w:lang w:eastAsia="en-US"/>
-              </w:rPr>
-              <w:t>O usuário deve conseguir acessar a página.</w:t>
-            </w:r>
-          </w:p>
-          <w:p>
-            <w:pPr>
-              <w:widowControl w:val="0"/>
-              <w:numPr>
-                <w:ilvl w:val="0"/>
-                <w:numId w:val="66"/>
-              </w:numPr>
-              <w:tabs>
-                <w:tab w:val="clear" w:pos="720"/>
-                <w:tab w:val="left" w:pos="0"/>
-              </w:tabs>
-              <w:spacing w:after="120" w:line="240" w:lineRule="atLeast"/>
-              <w:ind w:left="319" w:hanging="284"/>
-              <w:jc w:val="both"/>
-              <w:rPr>
-                <w:rFonts w:ascii="Arial" w:hAnsi="Arial"/>
-                <w:sz w:val="18"/>
-                <w:szCs w:val="20"/>
-                <w:lang w:eastAsia="en-US"/>
-              </w:rPr>
-            </w:pPr>
-            <w:r>
-              <w:rPr>
-                <w:rFonts w:ascii="Arial" w:hAnsi="Arial"/>
-                <w:b/>
-                <w:sz w:val="18"/>
-                <w:szCs w:val="20"/>
-                <w:lang w:eastAsia="en-US"/>
-              </w:rPr>
-              <w:t>Estado inicial da tela.</w:t>
-            </w:r>
-          </w:p>
-          <w:p>
-            <w:pPr>
-              <w:widowControl w:val="0"/>
-              <w:numPr>
-                <w:ilvl w:val="0"/>
-                <w:numId w:val="67"/>
-              </w:numPr>
-              <w:tabs>
-                <w:tab w:val="clear" w:pos="720"/>
-                <w:tab w:val="left" w:pos="0"/>
-              </w:tabs>
-              <w:spacing w:after="120" w:line="240" w:lineRule="atLeast"/>
-              <w:jc w:val="both"/>
-              <w:rPr>
-                <w:rFonts w:ascii="Arial" w:hAnsi="Arial"/>
-                <w:sz w:val="18"/>
-                <w:szCs w:val="20"/>
-                <w:lang w:eastAsia="en-US"/>
-              </w:rPr>
-            </w:pPr>
-            <w:r>
-              <w:rPr>
-                <w:rFonts w:ascii="Arial" w:hAnsi="Arial"/>
-                <w:sz w:val="18"/>
-                <w:szCs w:val="20"/>
-                <w:lang w:eastAsia="en-US"/>
-              </w:rPr>
-              <w:t>Os registros devem ser apresentados em forma de tabela, caso não existam registros cadastrados o sistema retorna a mensagem “</w:t>
-            </w:r>
-            <w:r>
-              <w:rPr>
-                <w:rFonts w:ascii="Arial" w:hAnsi="Arial"/>
-                <w:i/>
-                <w:iCs/>
-                <w:sz w:val="18"/>
-                <w:szCs w:val="20"/>
-                <w:lang w:eastAsia="en-US"/>
-              </w:rPr>
-              <w:t>Nenhum registro foi localizado</w:t>
-            </w:r>
-            <w:r>
-              <w:rPr>
-                <w:rFonts w:ascii="Arial" w:hAnsi="Arial"/>
-                <w:i/>
-                <w:iCs/>
-                <w:color w:val="0000FF"/>
-                <w:sz w:val="18"/>
-                <w:szCs w:val="20"/>
-                <w:lang w:eastAsia="en-US"/>
-              </w:rPr>
-              <w:t>.</w:t>
-            </w:r>
-            <w:r>
-              <w:rPr>
-                <w:rFonts w:ascii="Arial" w:hAnsi="Arial"/>
-                <w:sz w:val="18"/>
-                <w:szCs w:val="20"/>
-                <w:lang w:eastAsia="en-US"/>
-              </w:rPr>
-              <w:t>”.</w:t>
-            </w:r>
-          </w:p>
-          <w:p>
-            <w:pPr>
-              <w:widowControl w:val="0"/>
-              <w:numPr>
-                <w:ilvl w:val="0"/>
-                <w:numId w:val="68"/>
-              </w:numPr>
-              <w:tabs>
-                <w:tab w:val="clear" w:pos="720"/>
-                <w:tab w:val="left" w:pos="0"/>
-              </w:tabs>
-              <w:spacing w:after="120" w:line="240" w:lineRule="atLeast"/>
-              <w:ind w:left="319" w:hanging="284"/>
-              <w:jc w:val="both"/>
-              <w:rPr>
-                <w:rFonts w:ascii="Arial" w:hAnsi="Arial"/>
-                <w:sz w:val="18"/>
-                <w:szCs w:val="20"/>
-                <w:lang w:eastAsia="en-US"/>
-              </w:rPr>
-            </w:pPr>
-            <w:r>
-              <w:rPr>
-                <w:rFonts w:ascii="Arial" w:hAnsi="Arial"/>
-                <w:b/>
-                <w:sz w:val="18"/>
-                <w:szCs w:val="20"/>
-                <w:lang w:eastAsia="en-US"/>
-              </w:rPr>
-              <w:lastRenderedPageBreak/>
-              <w:t>Cadastrar um novo fornecedor.</w:t>
-            </w:r>
-          </w:p>
-          <w:p>
-            <w:pPr>
-              <w:widowControl w:val="0"/>
-              <w:numPr>
-                <w:ilvl w:val="0"/>
-                <w:numId w:val="69"/>
-              </w:numPr>
-              <w:tabs>
-                <w:tab w:val="clear" w:pos="720"/>
-                <w:tab w:val="left" w:pos="0"/>
-              </w:tabs>
-              <w:spacing w:after="120" w:line="240" w:lineRule="atLeast"/>
-              <w:jc w:val="both"/>
-              <w:rPr>
-                <w:rFonts w:ascii="Arial" w:hAnsi="Arial"/>
-                <w:sz w:val="18"/>
-                <w:szCs w:val="20"/>
-                <w:lang w:eastAsia="en-US"/>
-              </w:rPr>
-            </w:pPr>
-            <w:r>
-              <w:rPr>
-                <w:rFonts w:ascii="Arial" w:hAnsi="Arial"/>
-                <w:sz w:val="18"/>
-                <w:szCs w:val="20"/>
-                <w:lang w:eastAsia="en-US"/>
-              </w:rPr>
-              <w:t>O usuário deve conseguir realizar o cadastro de um novo fornecedor.</w:t>
-            </w:r>
-          </w:p>
-          <w:p>
-            <w:pPr>
-              <w:widowControl w:val="0"/>
-              <w:numPr>
-                <w:ilvl w:val="0"/>
-                <w:numId w:val="74"/>
-              </w:numPr>
-              <w:tabs>
-                <w:tab w:val="left" w:pos="0"/>
-              </w:tabs>
-              <w:spacing w:after="120" w:line="240" w:lineRule="atLeast"/>
-              <w:jc w:val="both"/>
-              <w:rPr>
-                <w:rFonts w:ascii="Arial" w:hAnsi="Arial"/>
-                <w:sz w:val="18"/>
-                <w:szCs w:val="20"/>
-                <w:lang w:eastAsia="en-US"/>
-              </w:rPr>
-            </w:pPr>
-            <w:r>
-              <w:rPr>
-                <w:rFonts w:ascii="Arial" w:hAnsi="Arial"/>
-                <w:sz w:val="18"/>
-                <w:szCs w:val="20"/>
-                <w:lang w:eastAsia="en-US"/>
-              </w:rPr>
-              <w:t>As informações referentes deverão ser salvas no banco de dados;</w:t>
-            </w:r>
-          </w:p>
-          <w:p>
-            <w:pPr>
-              <w:widowControl w:val="0"/>
-              <w:numPr>
-                <w:ilvl w:val="0"/>
-                <w:numId w:val="74"/>
-              </w:numPr>
-              <w:tabs>
-                <w:tab w:val="left" w:pos="0"/>
-              </w:tabs>
-              <w:spacing w:after="120" w:line="240" w:lineRule="atLeast"/>
-              <w:jc w:val="both"/>
-              <w:rPr>
-                <w:rFonts w:ascii="Arial" w:hAnsi="Arial"/>
-                <w:sz w:val="18"/>
-                <w:szCs w:val="20"/>
-                <w:lang w:eastAsia="en-US"/>
-              </w:rPr>
-            </w:pPr>
-            <w:r>
-              <w:rPr>
-                <w:rFonts w:ascii="Arial" w:hAnsi="Arial"/>
-                <w:sz w:val="18"/>
-                <w:szCs w:val="20"/>
-                <w:lang w:eastAsia="en-US"/>
-              </w:rPr>
-              <w:t>O sistema retorna mensagem de êxito ou de falha do processo.</w:t>
-            </w:r>
-          </w:p>
-          <w:p>
-            <w:pPr>
-              <w:widowControl w:val="0"/>
-              <w:numPr>
-                <w:ilvl w:val="0"/>
-                <w:numId w:val="74"/>
-              </w:numPr>
-              <w:tabs>
-                <w:tab w:val="left" w:pos="0"/>
-              </w:tabs>
-              <w:spacing w:after="120" w:line="240" w:lineRule="atLeast"/>
-              <w:jc w:val="both"/>
-              <w:rPr>
-                <w:rFonts w:ascii="Arial" w:hAnsi="Arial"/>
-                <w:sz w:val="18"/>
-                <w:szCs w:val="20"/>
-                <w:lang w:eastAsia="en-US"/>
-              </w:rPr>
-            </w:pPr>
-            <w:r>
-              <w:rPr>
-                <w:rFonts w:ascii="Arial" w:hAnsi="Arial"/>
-                <w:sz w:val="18"/>
-                <w:szCs w:val="20"/>
-                <w:lang w:eastAsia="en-US"/>
-              </w:rPr>
-              <w:t>O sistema retorna para a tela inicial com a listagem dos fornecedores.</w:t>
-            </w:r>
-          </w:p>
-          <w:p>
-            <w:pPr>
-              <w:widowControl w:val="0"/>
-              <w:numPr>
-                <w:ilvl w:val="0"/>
-                <w:numId w:val="70"/>
-              </w:numPr>
-              <w:tabs>
-                <w:tab w:val="clear" w:pos="720"/>
-                <w:tab w:val="left" w:pos="0"/>
-              </w:tabs>
-              <w:spacing w:after="120" w:line="240" w:lineRule="atLeast"/>
-              <w:ind w:left="319" w:hanging="284"/>
-              <w:jc w:val="both"/>
-              <w:rPr>
-                <w:rFonts w:ascii="Arial" w:hAnsi="Arial"/>
-                <w:sz w:val="18"/>
-                <w:szCs w:val="20"/>
-                <w:lang w:eastAsia="en-US"/>
-              </w:rPr>
-            </w:pPr>
-            <w:r>
-              <w:rPr>
-                <w:rFonts w:ascii="Arial" w:hAnsi="Arial"/>
-                <w:b/>
-                <w:sz w:val="18"/>
-                <w:szCs w:val="20"/>
-                <w:lang w:eastAsia="en-US"/>
-              </w:rPr>
-              <w:t>Editar Fornecedor.</w:t>
-            </w:r>
-          </w:p>
-          <w:p>
-            <w:pPr>
-              <w:widowControl w:val="0"/>
-              <w:numPr>
-                <w:ilvl w:val="0"/>
-                <w:numId w:val="71"/>
-              </w:numPr>
-              <w:tabs>
-                <w:tab w:val="clear" w:pos="720"/>
-                <w:tab w:val="left" w:pos="0"/>
-              </w:tabs>
-              <w:spacing w:after="120" w:line="240" w:lineRule="atLeast"/>
-              <w:jc w:val="both"/>
-              <w:rPr>
-                <w:rFonts w:ascii="Arial" w:hAnsi="Arial"/>
-                <w:sz w:val="18"/>
-                <w:szCs w:val="20"/>
-                <w:lang w:eastAsia="en-US"/>
-              </w:rPr>
-            </w:pPr>
-            <w:r>
-              <w:rPr>
-                <w:rFonts w:ascii="Arial" w:hAnsi="Arial"/>
-                <w:sz w:val="18"/>
-                <w:szCs w:val="20"/>
-                <w:lang w:eastAsia="en-US"/>
-              </w:rPr>
-              <w:t>O usuário deve conseguir alterar a o cadastro do fornecedor.</w:t>
-            </w:r>
-          </w:p>
-          <w:p>
-            <w:pPr>
-              <w:widowControl w:val="0"/>
-              <w:numPr>
-                <w:ilvl w:val="0"/>
-                <w:numId w:val="73"/>
-              </w:numPr>
-              <w:tabs>
-                <w:tab w:val="left" w:pos="0"/>
-              </w:tabs>
-              <w:spacing w:after="120" w:line="240" w:lineRule="atLeast"/>
-              <w:jc w:val="both"/>
-              <w:rPr>
-                <w:rFonts w:ascii="Arial" w:hAnsi="Arial"/>
-                <w:sz w:val="18"/>
-                <w:szCs w:val="20"/>
-                <w:lang w:eastAsia="en-US"/>
-              </w:rPr>
-            </w:pPr>
-            <w:r>
-              <w:rPr>
-                <w:rFonts w:ascii="Arial" w:hAnsi="Arial"/>
-                <w:sz w:val="18"/>
-                <w:szCs w:val="20"/>
-                <w:lang w:eastAsia="en-US"/>
-              </w:rPr>
-              <w:t>As informações referentes à alteração deverão ser salvas no banco de dados.</w:t>
-            </w:r>
-          </w:p>
-          <w:p>
-            <w:pPr>
-              <w:widowControl w:val="0"/>
-              <w:numPr>
-                <w:ilvl w:val="0"/>
-                <w:numId w:val="73"/>
-              </w:numPr>
-              <w:tabs>
-                <w:tab w:val="left" w:pos="0"/>
-              </w:tabs>
-              <w:spacing w:after="120" w:line="240" w:lineRule="atLeast"/>
-              <w:jc w:val="both"/>
-              <w:rPr>
-                <w:rFonts w:ascii="Arial" w:hAnsi="Arial"/>
-                <w:sz w:val="18"/>
-                <w:szCs w:val="20"/>
-                <w:lang w:eastAsia="en-US"/>
-              </w:rPr>
-            </w:pPr>
-            <w:r>
-              <w:rPr>
-                <w:rFonts w:ascii="Arial" w:hAnsi="Arial"/>
-                <w:sz w:val="18"/>
-                <w:szCs w:val="20"/>
-                <w:lang w:eastAsia="en-US"/>
-              </w:rPr>
-              <w:t>O sistema retorna para a tela inicial com a listagem dos fornecedores.</w:t>
-            </w:r>
-          </w:p>
-          <w:p>
-            <w:pPr>
-              <w:widowControl w:val="0"/>
-              <w:tabs>
-                <w:tab w:val="left" w:pos="0"/>
-              </w:tabs>
-              <w:spacing w:after="120" w:line="240" w:lineRule="atLeast"/>
-              <w:rPr>
-                <w:rFonts w:ascii="Arial" w:hAnsi="Arial"/>
-                <w:sz w:val="14"/>
-                <w:szCs w:val="14"/>
-                <w:lang w:eastAsia="en-US"/>
-              </w:rPr>
-            </w:pPr>
-          </w:p>
-        </w:tc>
-      </w:tr>
-    </w:tbl>
-    <w:p/>
-    <w:p/>
-    <w:p/>
-    <w:p/>
-    <w:p/>
-    <w:p/>
-    <w:p/>
-    <w:p/>
-    <w:p/>
-    <w:p/>
-    <w:p/>
-    <w:p/>
-    <w:p/>
-    <w:p/>
-    <w:p/>
-    <w:p/>
-    <w:p/>
-    <w:p/>
-    <w:p/>
-    <w:p/>
-    <w:p/>
-    <w:p/>
-    <w:p/>
-    <w:p/>
-    <w:p/>
-    <w:p/>
-    <w:p/>
-    <w:p/>
-    <w:p/>
-    <w:p/>
-    <w:p/>
-    <w:p/>
-    <w:p/>
-    <w:tbl>
-      <w:tblPr>
-        <w:tblW w:w="9072" w:type="dxa"/>
-        <w:jc w:val="center"/>
-        <w:tblLayout w:type="fixed"/>
-        <w:tblLook w:val="0080" w:firstRow="0" w:lastRow="0" w:firstColumn="1" w:lastColumn="0" w:noHBand="0" w:noVBand="0"/>
-      </w:tblPr>
-      <w:tblGrid>
-        <w:gridCol w:w="1134"/>
-        <w:gridCol w:w="7938"/>
-      </w:tblGrid>
-      <w:tr>
-        <w:trPr>
-          <w:trHeight w:val="360"/>
-          <w:jc w:val="center"/>
-        </w:trPr>
-        <w:tc>
-          <w:tcPr>
-            <w:tcW w:w="1134" w:type="dxa"/>
-            <w:tcBorders>
-              <w:top w:val="single" w:sz="4" w:space="0" w:color="000000"/>
-              <w:left w:val="single" w:sz="4" w:space="0" w:color="000000"/>
-              <w:bottom w:val="single" w:sz="4" w:space="0" w:color="000000"/>
-              <w:right w:val="single" w:sz="4" w:space="0" w:color="000000"/>
-            </w:tcBorders>
-            <w:shd w:val="pct5" w:color="auto" w:fill="auto"/>
-            <w:vAlign w:val="center"/>
-          </w:tcPr>
-          <w:p>
-            <w:pPr>
-              <w:widowControl w:val="0"/>
-              <w:spacing w:line="240" w:lineRule="atLeast"/>
-              <w:rPr>
-                <w:rFonts w:ascii="Arial" w:hAnsi="Arial"/>
-                <w:b/>
-                <w:smallCaps/>
-                <w:sz w:val="20"/>
-                <w:szCs w:val="20"/>
-                <w:lang w:eastAsia="en-US"/>
-              </w:rPr>
-            </w:pPr>
-            <w:r>
-              <w:rPr>
-                <w:rFonts w:ascii="Arial" w:hAnsi="Arial"/>
-                <w:b/>
-                <w:smallCaps/>
-                <w:sz w:val="20"/>
-                <w:szCs w:val="20"/>
-                <w:lang w:eastAsia="en-US"/>
-              </w:rPr>
-              <w:t>Caso N</w:t>
-            </w:r>
-            <w:r>
-              <w:rPr>
-                <w:rFonts w:ascii="Arial" w:hAnsi="Arial"/>
-                <w:b/>
-                <w:smallCaps/>
-                <w:sz w:val="20"/>
-                <w:szCs w:val="20"/>
-                <w:vertAlign w:val="superscript"/>
-                <w:lang w:eastAsia="en-US"/>
-              </w:rPr>
-              <w:t>o</w:t>
-            </w:r>
-          </w:p>
-        </w:tc>
-        <w:tc>
-          <w:tcPr>
-            <w:tcW w:w="7938" w:type="dxa"/>
-            <w:tcBorders>
-              <w:top w:val="single" w:sz="4" w:space="0" w:color="000000"/>
-              <w:left w:val="single" w:sz="4" w:space="0" w:color="000000"/>
-              <w:bottom w:val="single" w:sz="4" w:space="0" w:color="000000"/>
-              <w:right w:val="single" w:sz="4" w:space="0" w:color="000000"/>
-            </w:tcBorders>
-            <w:vAlign w:val="center"/>
-          </w:tcPr>
-          <w:p>
-            <w:pPr>
-              <w:widowControl w:val="0"/>
-              <w:spacing w:before="120" w:after="240"/>
-              <w:outlineLvl w:val="1"/>
-              <w:rPr>
-                <w:rFonts w:ascii="Arial" w:hAnsi="Arial" w:cs="Arial"/>
-                <w:sz w:val="18"/>
-                <w:szCs w:val="18"/>
-                <w:u w:val="single"/>
-                <w:lang w:eastAsia="en-US"/>
-              </w:rPr>
-            </w:pPr>
-            <w:r>
-              <w:rPr>
-                <w:rFonts w:ascii="Arial" w:hAnsi="Arial" w:cs="Arial"/>
-                <w:sz w:val="18"/>
-                <w:szCs w:val="18"/>
-                <w:lang w:eastAsia="en-US"/>
-              </w:rPr>
-              <w:t>CT00</w:t>
-            </w:r>
-            <w:r>
-              <w:rPr>
-                <w:rFonts w:ascii="Arial" w:hAnsi="Arial" w:cs="Arial"/>
-                <w:sz w:val="18"/>
-                <w:szCs w:val="18"/>
-                <w:lang w:eastAsia="en-US"/>
-              </w:rPr>
-              <w:t>6</w:t>
-            </w:r>
-            <w:r>
-              <w:rPr>
-                <w:rFonts w:ascii="Arial" w:hAnsi="Arial" w:cs="Arial"/>
-                <w:sz w:val="18"/>
-                <w:szCs w:val="18"/>
-                <w:lang w:eastAsia="en-US"/>
-              </w:rPr>
-              <w:t xml:space="preserve"> – Cadastro de Funcionários.</w:t>
-            </w:r>
-          </w:p>
-        </w:tc>
-      </w:tr>
-      <w:tr>
-        <w:trPr>
-          <w:trHeight w:val="360"/>
-          <w:jc w:val="center"/>
-        </w:trPr>
-        <w:tc>
-          <w:tcPr>
-            <w:tcW w:w="1134" w:type="dxa"/>
-            <w:tcBorders>
-              <w:top w:val="single" w:sz="4" w:space="0" w:color="000000"/>
-              <w:left w:val="single" w:sz="4" w:space="0" w:color="000000"/>
-              <w:bottom w:val="single" w:sz="4" w:space="0" w:color="000000"/>
-              <w:right w:val="single" w:sz="4" w:space="0" w:color="000000"/>
-            </w:tcBorders>
-            <w:shd w:val="pct5" w:color="auto" w:fill="auto"/>
-            <w:vAlign w:val="center"/>
-          </w:tcPr>
-          <w:p>
-            <w:pPr>
-              <w:widowControl w:val="0"/>
-              <w:spacing w:line="240" w:lineRule="atLeast"/>
-              <w:rPr>
-                <w:rFonts w:ascii="Arial" w:hAnsi="Arial"/>
-                <w:b/>
-                <w:smallCaps/>
-                <w:sz w:val="20"/>
-                <w:szCs w:val="20"/>
-                <w:lang w:eastAsia="en-US"/>
-              </w:rPr>
-            </w:pPr>
-            <w:r>
-              <w:rPr>
-                <w:rFonts w:ascii="Arial" w:hAnsi="Arial"/>
-                <w:b/>
-                <w:smallCaps/>
-                <w:sz w:val="20"/>
-                <w:szCs w:val="20"/>
-                <w:lang w:eastAsia="en-US"/>
-              </w:rPr>
-              <w:t>Objetivo do Teste</w:t>
-            </w:r>
-          </w:p>
-        </w:tc>
-        <w:tc>
-          <w:tcPr>
-            <w:tcW w:w="7938" w:type="dxa"/>
-            <w:tcBorders>
-              <w:top w:val="single" w:sz="4" w:space="0" w:color="000000"/>
-              <w:left w:val="single" w:sz="4" w:space="0" w:color="000000"/>
-              <w:bottom w:val="single" w:sz="4" w:space="0" w:color="000000"/>
-              <w:right w:val="single" w:sz="4" w:space="0" w:color="000000"/>
-            </w:tcBorders>
-            <w:vAlign w:val="center"/>
-          </w:tcPr>
-          <w:p>
-            <w:pPr>
-              <w:widowControl w:val="0"/>
-              <w:tabs>
-                <w:tab w:val="left" w:pos="0"/>
-              </w:tabs>
-              <w:spacing w:after="120" w:line="240" w:lineRule="atLeast"/>
-              <w:jc w:val="both"/>
-              <w:rPr>
-                <w:rFonts w:ascii="Arial" w:hAnsi="Arial" w:cs="Arial"/>
-                <w:sz w:val="18"/>
-                <w:szCs w:val="18"/>
-                <w:lang w:eastAsia="en-US"/>
-              </w:rPr>
-            </w:pPr>
-            <w:r>
-              <w:rPr>
-                <w:rFonts w:ascii="Arial" w:hAnsi="Arial" w:cs="Arial"/>
-                <w:sz w:val="18"/>
-                <w:szCs w:val="18"/>
-                <w:lang w:eastAsia="en-US"/>
-              </w:rPr>
-              <w:t>Verificar se as funcionalidades: Acesso a página, cadastro e edição de dados estão funcionando conforme o caso de teste atual.</w:t>
-            </w:r>
-          </w:p>
-        </w:tc>
-      </w:tr>
-      <w:tr>
-        <w:trPr>
-          <w:trHeight w:val="360"/>
-          <w:jc w:val="center"/>
-        </w:trPr>
-        <w:tc>
-          <w:tcPr>
-            <w:tcW w:w="1134" w:type="dxa"/>
-            <w:tcBorders>
-              <w:top w:val="single" w:sz="4" w:space="0" w:color="000000"/>
-              <w:left w:val="single" w:sz="4" w:space="0" w:color="000000"/>
-              <w:bottom w:val="single" w:sz="4" w:space="0" w:color="000000"/>
-              <w:right w:val="single" w:sz="4" w:space="0" w:color="000000"/>
-            </w:tcBorders>
-            <w:shd w:val="pct5" w:color="auto" w:fill="auto"/>
-            <w:vAlign w:val="center"/>
-          </w:tcPr>
-          <w:p>
-            <w:pPr>
-              <w:widowControl w:val="0"/>
-              <w:spacing w:line="240" w:lineRule="atLeast"/>
-              <w:rPr>
-                <w:rFonts w:ascii="Arial" w:hAnsi="Arial"/>
-                <w:b/>
-                <w:smallCaps/>
-                <w:sz w:val="20"/>
-                <w:szCs w:val="20"/>
-                <w:lang w:eastAsia="en-US"/>
-              </w:rPr>
-            </w:pPr>
-            <w:r>
-              <w:rPr>
-                <w:rFonts w:ascii="Arial" w:hAnsi="Arial"/>
-                <w:b/>
-                <w:smallCaps/>
-                <w:sz w:val="20"/>
-                <w:szCs w:val="20"/>
-                <w:lang w:eastAsia="en-US"/>
-              </w:rPr>
-              <w:lastRenderedPageBreak/>
-              <w:t>Passos</w:t>
-            </w:r>
-          </w:p>
-        </w:tc>
-        <w:tc>
-          <w:tcPr>
-            <w:tcW w:w="7938" w:type="dxa"/>
-            <w:tcBorders>
-              <w:top w:val="single" w:sz="4" w:space="0" w:color="000000"/>
-              <w:left w:val="single" w:sz="4" w:space="0" w:color="000000"/>
-              <w:bottom w:val="single" w:sz="4" w:space="0" w:color="000000"/>
-              <w:right w:val="single" w:sz="4" w:space="0" w:color="000000"/>
-            </w:tcBorders>
-            <w:vAlign w:val="center"/>
-          </w:tcPr>
-          <w:p>
-            <w:pPr>
-              <w:widowControl w:val="0"/>
-              <w:tabs>
-                <w:tab w:val="left" w:pos="0"/>
-              </w:tabs>
-              <w:spacing w:after="120" w:line="240" w:lineRule="atLeast"/>
-              <w:ind w:left="319" w:hanging="284"/>
-              <w:jc w:val="both"/>
-              <w:rPr>
-                <w:rFonts w:ascii="Arial" w:hAnsi="Arial"/>
-                <w:sz w:val="18"/>
-                <w:szCs w:val="20"/>
-                <w:lang w:eastAsia="en-US"/>
-              </w:rPr>
-            </w:pPr>
-            <w:r>
-              <w:rPr>
-                <w:rFonts w:ascii="Arial" w:hAnsi="Arial"/>
-                <w:b/>
-                <w:sz w:val="18"/>
-                <w:szCs w:val="20"/>
-                <w:lang w:eastAsia="en-US"/>
-              </w:rPr>
-              <w:t>1.   Acesso a página.</w:t>
-            </w:r>
-          </w:p>
-          <w:p>
-            <w:pPr>
-              <w:widowControl w:val="0"/>
-              <w:numPr>
-                <w:ilvl w:val="0"/>
-                <w:numId w:val="33"/>
-              </w:numPr>
-              <w:tabs>
-                <w:tab w:val="clear" w:pos="720"/>
-                <w:tab w:val="left" w:pos="0"/>
-              </w:tabs>
-              <w:spacing w:after="120" w:line="240" w:lineRule="atLeast"/>
-              <w:jc w:val="both"/>
-              <w:rPr>
-                <w:rFonts w:ascii="Arial" w:hAnsi="Arial"/>
-                <w:sz w:val="18"/>
-                <w:szCs w:val="20"/>
-                <w:lang w:eastAsia="en-US"/>
-              </w:rPr>
-            </w:pPr>
-            <w:r>
-              <w:rPr>
-                <w:rFonts w:ascii="Arial" w:hAnsi="Arial"/>
-                <w:sz w:val="18"/>
-                <w:szCs w:val="20"/>
-                <w:lang w:eastAsia="en-US"/>
-              </w:rPr>
-              <w:t>Executar o CT002;</w:t>
-            </w:r>
-          </w:p>
-          <w:p>
-            <w:pPr>
-              <w:widowControl w:val="0"/>
-              <w:numPr>
-                <w:ilvl w:val="0"/>
-                <w:numId w:val="13"/>
-              </w:numPr>
-              <w:tabs>
-                <w:tab w:val="clear" w:pos="720"/>
-                <w:tab w:val="left" w:pos="0"/>
-              </w:tabs>
-              <w:spacing w:after="120" w:line="240" w:lineRule="atLeast"/>
-              <w:jc w:val="both"/>
-              <w:rPr>
-                <w:rFonts w:ascii="Arial" w:hAnsi="Arial"/>
-                <w:sz w:val="18"/>
-                <w:szCs w:val="20"/>
-                <w:lang w:eastAsia="en-US"/>
-              </w:rPr>
-            </w:pPr>
-            <w:r>
-              <w:rPr>
-                <w:rFonts w:ascii="Arial" w:hAnsi="Arial"/>
-                <w:sz w:val="18"/>
-                <w:szCs w:val="20"/>
-                <w:lang w:eastAsia="en-US"/>
-              </w:rPr>
-              <w:t>Selecionar no menu a página de Configurações.</w:t>
-            </w:r>
-          </w:p>
-          <w:p>
-            <w:pPr>
-              <w:widowControl w:val="0"/>
-              <w:tabs>
-                <w:tab w:val="left" w:pos="0"/>
-              </w:tabs>
-              <w:spacing w:after="120" w:line="240" w:lineRule="atLeast"/>
-              <w:ind w:left="319" w:hanging="284"/>
-              <w:jc w:val="both"/>
-              <w:rPr>
-                <w:rFonts w:ascii="Arial" w:hAnsi="Arial"/>
-                <w:sz w:val="18"/>
-                <w:szCs w:val="20"/>
-                <w:lang w:eastAsia="en-US"/>
-              </w:rPr>
-            </w:pPr>
-            <w:r>
-              <w:rPr>
-                <w:rFonts w:ascii="Arial" w:hAnsi="Arial"/>
-                <w:b/>
-                <w:sz w:val="18"/>
-                <w:szCs w:val="20"/>
-                <w:lang w:eastAsia="en-US"/>
-              </w:rPr>
-              <w:t>2.   Estado inicial da página.</w:t>
-            </w:r>
-          </w:p>
-          <w:p>
-            <w:pPr>
-              <w:widowControl w:val="0"/>
-              <w:tabs>
-                <w:tab w:val="left" w:pos="0"/>
-              </w:tabs>
-              <w:spacing w:after="120" w:line="240" w:lineRule="atLeast"/>
-              <w:jc w:val="both"/>
-              <w:rPr>
-                <w:rFonts w:ascii="Arial" w:hAnsi="Arial"/>
-                <w:sz w:val="18"/>
-                <w:szCs w:val="20"/>
-                <w:lang w:eastAsia="en-US"/>
-              </w:rPr>
-            </w:pPr>
-            <w:r>
-              <w:rPr>
-                <w:rFonts w:ascii="Arial" w:hAnsi="Arial"/>
-                <w:sz w:val="18"/>
-                <w:szCs w:val="20"/>
-                <w:lang w:eastAsia="en-US"/>
-              </w:rPr>
-              <w:t xml:space="preserve">     O Usuário deve clicar</w:t>
-            </w:r>
-            <w:r>
-              <w:rPr>
-                <w:rFonts w:ascii="Arial" w:hAnsi="Arial"/>
-                <w:sz w:val="18"/>
-                <w:szCs w:val="20"/>
-                <w:lang w:eastAsia="en-US"/>
-              </w:rPr>
-              <w:t xml:space="preserve"> na aba de cadastrar funcionário</w:t>
-            </w:r>
-            <w:r>
-              <w:rPr>
-                <w:rFonts w:ascii="Arial" w:hAnsi="Arial"/>
-                <w:sz w:val="18"/>
-                <w:szCs w:val="20"/>
-                <w:lang w:eastAsia="en-US"/>
-              </w:rPr>
-              <w:t>;</w:t>
-            </w:r>
-          </w:p>
-          <w:p>
-            <w:pPr>
-              <w:widowControl w:val="0"/>
-              <w:numPr>
-                <w:ilvl w:val="0"/>
-                <w:numId w:val="75"/>
-              </w:numPr>
-              <w:tabs>
-                <w:tab w:val="clear" w:pos="720"/>
-                <w:tab w:val="left" w:pos="0"/>
-              </w:tabs>
-              <w:spacing w:after="120" w:line="240" w:lineRule="atLeast"/>
-              <w:jc w:val="both"/>
-              <w:rPr>
-                <w:rFonts w:ascii="Arial" w:hAnsi="Arial"/>
-                <w:sz w:val="18"/>
-                <w:szCs w:val="20"/>
-                <w:lang w:eastAsia="en-US"/>
-              </w:rPr>
-            </w:pPr>
-            <w:r>
-              <w:rPr>
-                <w:rFonts w:ascii="Arial" w:hAnsi="Arial"/>
-                <w:sz w:val="18"/>
-                <w:szCs w:val="20"/>
-                <w:lang w:eastAsia="en-US"/>
-              </w:rPr>
-              <w:t>Será exibido um formulário para o cadastro do funcionário.</w:t>
-            </w:r>
-          </w:p>
-          <w:p>
-            <w:pPr>
-              <w:widowControl w:val="0"/>
-              <w:tabs>
-                <w:tab w:val="left" w:pos="0"/>
-              </w:tabs>
-              <w:spacing w:after="120" w:line="240" w:lineRule="atLeast"/>
-              <w:ind w:left="319" w:hanging="284"/>
-              <w:jc w:val="both"/>
-              <w:rPr>
-                <w:rFonts w:ascii="Arial" w:hAnsi="Arial"/>
-                <w:sz w:val="18"/>
-                <w:szCs w:val="20"/>
-                <w:lang w:eastAsia="en-US"/>
-              </w:rPr>
-            </w:pPr>
-            <w:r>
-              <w:rPr>
-                <w:rFonts w:ascii="Arial" w:hAnsi="Arial"/>
-                <w:b/>
-                <w:sz w:val="18"/>
-                <w:szCs w:val="20"/>
-                <w:lang w:eastAsia="en-US"/>
-              </w:rPr>
-              <w:t xml:space="preserve">3.   Cadastrar novo </w:t>
-            </w:r>
-            <w:r>
-              <w:rPr>
-                <w:rFonts w:ascii="Arial" w:hAnsi="Arial"/>
-                <w:b/>
-                <w:sz w:val="18"/>
-                <w:szCs w:val="20"/>
-                <w:lang w:eastAsia="en-US"/>
-              </w:rPr>
-              <w:t>Funcionário</w:t>
-            </w:r>
-            <w:r>
-              <w:rPr>
-                <w:rFonts w:ascii="Arial" w:hAnsi="Arial"/>
-                <w:b/>
-                <w:sz w:val="18"/>
-                <w:szCs w:val="20"/>
-                <w:lang w:eastAsia="en-US"/>
-              </w:rPr>
-              <w:t>.</w:t>
-            </w:r>
-          </w:p>
-          <w:p>
-            <w:pPr>
-              <w:widowControl w:val="0"/>
-              <w:numPr>
-                <w:ilvl w:val="0"/>
-                <w:numId w:val="76"/>
-              </w:numPr>
-              <w:tabs>
-                <w:tab w:val="left" w:pos="0"/>
-                <w:tab w:val="left" w:pos="720"/>
-              </w:tabs>
-              <w:spacing w:after="120" w:line="240" w:lineRule="atLeast"/>
-              <w:jc w:val="both"/>
-              <w:rPr>
-                <w:rFonts w:ascii="Arial" w:hAnsi="Arial"/>
-                <w:sz w:val="18"/>
-                <w:szCs w:val="20"/>
-                <w:lang w:eastAsia="en-US"/>
-              </w:rPr>
-            </w:pPr>
-            <w:r>
-              <w:rPr>
-                <w:rFonts w:ascii="Arial" w:hAnsi="Arial"/>
-                <w:sz w:val="18"/>
-                <w:szCs w:val="20"/>
-                <w:lang w:eastAsia="en-US"/>
-              </w:rPr>
-              <w:t>O sistema irá carregar a tela de cadastro mostrando os campos necessários.</w:t>
-            </w:r>
-          </w:p>
-          <w:p>
-            <w:pPr>
-              <w:widowControl w:val="0"/>
-              <w:numPr>
-                <w:ilvl w:val="0"/>
-                <w:numId w:val="76"/>
-              </w:numPr>
-              <w:tabs>
-                <w:tab w:val="left" w:pos="0"/>
-                <w:tab w:val="left" w:pos="720"/>
-              </w:tabs>
-              <w:spacing w:after="120" w:line="240" w:lineRule="atLeast"/>
-              <w:ind w:left="720"/>
-              <w:jc w:val="both"/>
-              <w:rPr>
-                <w:rFonts w:ascii="Arial" w:hAnsi="Arial"/>
-                <w:sz w:val="18"/>
-                <w:szCs w:val="20"/>
-                <w:lang w:eastAsia="en-US"/>
-              </w:rPr>
-            </w:pPr>
-            <w:r>
-              <w:rPr>
-                <w:rFonts w:ascii="Arial" w:hAnsi="Arial"/>
-                <w:sz w:val="18"/>
-                <w:szCs w:val="20"/>
-                <w:lang w:eastAsia="en-US"/>
-              </w:rPr>
-              <w:t>O usuário informa os dados.</w:t>
-            </w:r>
-          </w:p>
-          <w:p>
-            <w:pPr>
-              <w:widowControl w:val="0"/>
-              <w:numPr>
-                <w:ilvl w:val="0"/>
-                <w:numId w:val="76"/>
-              </w:numPr>
-              <w:tabs>
-                <w:tab w:val="left" w:pos="0"/>
-                <w:tab w:val="left" w:pos="720"/>
-              </w:tabs>
-              <w:spacing w:after="120" w:line="240" w:lineRule="atLeast"/>
-              <w:ind w:left="720"/>
-              <w:jc w:val="both"/>
-              <w:rPr>
-                <w:rFonts w:ascii="Arial" w:hAnsi="Arial"/>
-                <w:sz w:val="18"/>
-                <w:szCs w:val="20"/>
-                <w:lang w:eastAsia="en-US"/>
-              </w:rPr>
-            </w:pPr>
-            <w:r>
-              <w:rPr>
-                <w:rFonts w:ascii="Arial" w:hAnsi="Arial"/>
-                <w:sz w:val="18"/>
-                <w:szCs w:val="20"/>
-                <w:lang w:eastAsia="en-US"/>
-              </w:rPr>
-              <w:t>Para finalização do cadastro, clicar sobre o botão “Efetuar cadastro”.</w:t>
-            </w:r>
-          </w:p>
-        </w:tc>
-      </w:tr>
-      <w:tr>
-        <w:trPr>
-          <w:trHeight w:val="360"/>
-          <w:jc w:val="center"/>
-        </w:trPr>
-        <w:tc>
-          <w:tcPr>
-            <w:tcW w:w="1134" w:type="dxa"/>
-            <w:tcBorders>
-              <w:top w:val="single" w:sz="4" w:space="0" w:color="000000"/>
-              <w:left w:val="single" w:sz="4" w:space="0" w:color="000000"/>
-              <w:bottom w:val="single" w:sz="4" w:space="0" w:color="000000"/>
-              <w:right w:val="single" w:sz="4" w:space="0" w:color="000000"/>
-            </w:tcBorders>
-            <w:shd w:val="pct5" w:color="auto" w:fill="auto"/>
-            <w:vAlign w:val="center"/>
-          </w:tcPr>
-          <w:p>
-            <w:pPr>
-              <w:widowControl w:val="0"/>
-              <w:spacing w:line="240" w:lineRule="atLeast"/>
-              <w:rPr>
-                <w:rFonts w:ascii="Arial" w:hAnsi="Arial"/>
-                <w:b/>
-                <w:smallCaps/>
-                <w:sz w:val="20"/>
-                <w:szCs w:val="20"/>
-                <w:lang w:eastAsia="en-US"/>
-              </w:rPr>
-            </w:pPr>
-            <w:r>
-              <w:rPr>
-                <w:rFonts w:ascii="Arial" w:hAnsi="Arial"/>
-                <w:b/>
-                <w:smallCaps/>
-                <w:sz w:val="20"/>
-                <w:szCs w:val="20"/>
-                <w:lang w:eastAsia="en-US"/>
-              </w:rPr>
-              <w:t>Critérios de Êxito</w:t>
-            </w:r>
-          </w:p>
-        </w:tc>
-        <w:tc>
-          <w:tcPr>
-            <w:tcW w:w="7938" w:type="dxa"/>
-            <w:tcBorders>
-              <w:top w:val="single" w:sz="4" w:space="0" w:color="000000"/>
-              <w:left w:val="single" w:sz="4" w:space="0" w:color="000000"/>
-              <w:bottom w:val="single" w:sz="4" w:space="0" w:color="000000"/>
-              <w:right w:val="single" w:sz="4" w:space="0" w:color="000000"/>
-            </w:tcBorders>
-            <w:vAlign w:val="center"/>
-          </w:tcPr>
-          <w:p>
-            <w:pPr>
-              <w:widowControl w:val="0"/>
-              <w:numPr>
-                <w:ilvl w:val="0"/>
-                <w:numId w:val="77"/>
-              </w:numPr>
-              <w:tabs>
-                <w:tab w:val="left" w:pos="0"/>
-              </w:tabs>
-              <w:spacing w:after="120" w:line="240" w:lineRule="atLeast"/>
-              <w:jc w:val="both"/>
-              <w:rPr>
-                <w:rFonts w:ascii="Arial" w:hAnsi="Arial"/>
-                <w:sz w:val="18"/>
-                <w:szCs w:val="20"/>
-                <w:lang w:eastAsia="en-US"/>
-              </w:rPr>
-            </w:pPr>
-            <w:r>
-              <w:rPr>
-                <w:rFonts w:ascii="Arial" w:hAnsi="Arial"/>
-                <w:b/>
-                <w:sz w:val="18"/>
-                <w:szCs w:val="20"/>
-                <w:lang w:eastAsia="en-US"/>
-              </w:rPr>
-              <w:t>Acesso a página.</w:t>
-            </w:r>
-          </w:p>
-          <w:p>
-            <w:pPr>
-              <w:widowControl w:val="0"/>
-              <w:numPr>
-                <w:ilvl w:val="0"/>
-                <w:numId w:val="79"/>
-              </w:numPr>
-              <w:tabs>
-                <w:tab w:val="left" w:pos="0"/>
-              </w:tabs>
-              <w:spacing w:after="120" w:line="240" w:lineRule="atLeast"/>
-              <w:jc w:val="both"/>
-              <w:rPr>
-                <w:rFonts w:ascii="Arial" w:hAnsi="Arial"/>
-                <w:sz w:val="18"/>
-                <w:szCs w:val="20"/>
-                <w:lang w:eastAsia="en-US"/>
-              </w:rPr>
-            </w:pPr>
-            <w:r>
-              <w:rPr>
-                <w:rFonts w:ascii="Arial" w:hAnsi="Arial"/>
-                <w:sz w:val="18"/>
-                <w:szCs w:val="20"/>
-                <w:lang w:eastAsia="en-US"/>
-              </w:rPr>
-              <w:t>O usuário deve conseguir acessar a página.</w:t>
-            </w:r>
-          </w:p>
-          <w:p>
-            <w:pPr>
-              <w:widowControl w:val="0"/>
-              <w:numPr>
-                <w:ilvl w:val="0"/>
-                <w:numId w:val="39"/>
-              </w:numPr>
-              <w:tabs>
-                <w:tab w:val="clear" w:pos="720"/>
-                <w:tab w:val="left" w:pos="0"/>
-              </w:tabs>
-              <w:spacing w:after="120" w:line="240" w:lineRule="atLeast"/>
-              <w:jc w:val="both"/>
-              <w:rPr>
-                <w:rFonts w:ascii="Arial" w:hAnsi="Arial"/>
-                <w:sz w:val="18"/>
-                <w:szCs w:val="20"/>
-                <w:lang w:eastAsia="en-US"/>
-              </w:rPr>
-            </w:pPr>
-            <w:r>
-              <w:rPr>
-                <w:rFonts w:ascii="Arial" w:hAnsi="Arial"/>
-                <w:b/>
-                <w:sz w:val="18"/>
-                <w:szCs w:val="20"/>
-                <w:lang w:eastAsia="en-US"/>
-              </w:rPr>
-              <w:t xml:space="preserve">Cadastrar um novo </w:t>
-            </w:r>
-            <w:r>
-              <w:rPr>
-                <w:rFonts w:ascii="Arial" w:hAnsi="Arial"/>
-                <w:b/>
-                <w:sz w:val="18"/>
-                <w:szCs w:val="20"/>
-                <w:lang w:eastAsia="en-US"/>
-              </w:rPr>
-              <w:t>funcionário</w:t>
-            </w:r>
-            <w:r>
-              <w:rPr>
-                <w:rFonts w:ascii="Arial" w:hAnsi="Arial"/>
-                <w:b/>
-                <w:sz w:val="18"/>
-                <w:szCs w:val="20"/>
-                <w:lang w:eastAsia="en-US"/>
-              </w:rPr>
-              <w:t>.</w:t>
-            </w:r>
-          </w:p>
-          <w:p>
-            <w:pPr>
-              <w:widowControl w:val="0"/>
-              <w:numPr>
-                <w:ilvl w:val="0"/>
-                <w:numId w:val="78"/>
-              </w:numPr>
-              <w:tabs>
-                <w:tab w:val="left" w:pos="0"/>
-              </w:tabs>
-              <w:spacing w:after="120" w:line="240" w:lineRule="atLeast"/>
-              <w:jc w:val="both"/>
-              <w:rPr>
-                <w:rFonts w:ascii="Arial" w:hAnsi="Arial"/>
-                <w:sz w:val="18"/>
-                <w:szCs w:val="20"/>
-                <w:lang w:eastAsia="en-US"/>
-              </w:rPr>
-            </w:pPr>
-            <w:r>
-              <w:rPr>
-                <w:rFonts w:ascii="Arial" w:hAnsi="Arial"/>
-                <w:sz w:val="18"/>
-                <w:szCs w:val="20"/>
-                <w:lang w:eastAsia="en-US"/>
-              </w:rPr>
-              <w:t xml:space="preserve">O usuário deve conseguir realizar o cadastro de um novo </w:t>
-            </w:r>
-            <w:r>
-              <w:rPr>
-                <w:rFonts w:ascii="Arial" w:hAnsi="Arial"/>
-                <w:sz w:val="18"/>
-                <w:szCs w:val="20"/>
-                <w:lang w:eastAsia="en-US"/>
-              </w:rPr>
-              <w:t>funcionário</w:t>
-            </w:r>
-            <w:r>
-              <w:rPr>
-                <w:rFonts w:ascii="Arial" w:hAnsi="Arial"/>
-                <w:sz w:val="18"/>
-                <w:szCs w:val="20"/>
-                <w:lang w:eastAsia="en-US"/>
-              </w:rPr>
-              <w:t>.</w:t>
-            </w:r>
-          </w:p>
-          <w:p>
-            <w:pPr>
-              <w:widowControl w:val="0"/>
-              <w:numPr>
-                <w:ilvl w:val="0"/>
-                <w:numId w:val="78"/>
-              </w:numPr>
-              <w:tabs>
-                <w:tab w:val="left" w:pos="0"/>
-              </w:tabs>
-              <w:spacing w:after="120" w:line="240" w:lineRule="atLeast"/>
-              <w:jc w:val="both"/>
-              <w:rPr>
-                <w:rFonts w:ascii="Arial" w:hAnsi="Arial"/>
-                <w:sz w:val="18"/>
-                <w:szCs w:val="20"/>
-                <w:lang w:eastAsia="en-US"/>
-              </w:rPr>
-            </w:pPr>
-            <w:r>
-              <w:rPr>
-                <w:rFonts w:ascii="Arial" w:hAnsi="Arial"/>
-                <w:sz w:val="18"/>
-                <w:szCs w:val="20"/>
-                <w:lang w:eastAsia="en-US"/>
-              </w:rPr>
-              <w:t>As informações referentes deverão ser salvas no banco de dados;</w:t>
-            </w:r>
-          </w:p>
-          <w:p>
-            <w:pPr>
-              <w:widowControl w:val="0"/>
-              <w:numPr>
-                <w:ilvl w:val="0"/>
-                <w:numId w:val="78"/>
-              </w:numPr>
-              <w:tabs>
-                <w:tab w:val="left" w:pos="0"/>
-              </w:tabs>
-              <w:spacing w:after="120" w:line="240" w:lineRule="atLeast"/>
-              <w:jc w:val="both"/>
-              <w:rPr>
-                <w:rFonts w:ascii="Arial" w:hAnsi="Arial"/>
-                <w:sz w:val="18"/>
-                <w:szCs w:val="20"/>
-                <w:lang w:eastAsia="en-US"/>
-              </w:rPr>
-            </w:pPr>
-            <w:r>
-              <w:rPr>
-                <w:rFonts w:ascii="Arial" w:hAnsi="Arial"/>
-                <w:sz w:val="18"/>
-                <w:szCs w:val="20"/>
-                <w:lang w:eastAsia="en-US"/>
-              </w:rPr>
-              <w:t>O sistema retorna mensagem de êxito ou de falha do processo.</w:t>
+            <w:r>
+              <w:rPr>
+                <w:rFonts w:ascii="Arial" w:hAnsi="Arial"/>
+                <w:bCs/>
+                <w:sz w:val="18"/>
+                <w:szCs w:val="20"/>
+                <w:lang w:eastAsia="en-US"/>
+              </w:rPr>
+              <w:t>Visualizar apenas os clientes cadastrados no grid de clientes</w:t>
             </w:r>
           </w:p>
         </w:tc>
@@ -13782,6 +9263,10 @@
 </file>
 
 <file path=customXml/item1.xml><?xml version="1.0" encoding="utf-8"?>
+<b:Sources xmlns:b="http://schemas.openxmlformats.org/officeDocument/2006/bibliography" xmlns="http://schemas.openxmlformats.org/officeDocument/2006/bibliography" SelectedStyle="\APASixthEditionOfficeOnline.xsl" StyleName="APA" Version="6"/>
+</file>
+
+<file path=customXml/item2.xml><?xml version="1.0" encoding="utf-8"?>
 <inkml:ink xmlns:inkml="http://www.w3.org/2003/InkML">
   <inkml:definitions>
     <inkml:context xml:id="ctx0">
@@ -13808,22 +9293,18 @@
 </inkml:ink>
 </file>
 
-<file path=customXml/item2.xml><?xml version="1.0" encoding="utf-8"?>
-<b:Sources xmlns:b="http://schemas.openxmlformats.org/officeDocument/2006/bibliography" xmlns="http://schemas.openxmlformats.org/officeDocument/2006/bibliography" SelectedStyle="\APASixthEditionOfficeOnline.xsl" StyleName="APA" Version="6"/>
+<file path=customXml/itemProps1.xml><?xml version="1.0" encoding="utf-8"?>
+<ds:datastoreItem xmlns:ds="http://schemas.openxmlformats.org/officeDocument/2006/customXml" ds:itemID="{C6592D8D-AE30-4D41-8D96-1A32D6B7D157}">
+  <ds:schemaRefs>
+    <ds:schemaRef ds:uri="http://schemas.openxmlformats.org/officeDocument/2006/bibliography"/>
+  </ds:schemaRefs>
+</ds:datastoreItem>
 </file>
 
-<file path=customXml/itemProps1.xml><?xml version="1.0" encoding="utf-8"?>
+<file path=customXml/itemProps2.xml><?xml version="1.0" encoding="utf-8"?>
 <ds:datastoreItem xmlns:ds="http://schemas.openxmlformats.org/officeDocument/2006/customXml" ds:itemID="{4F3D244E-C48C-4BBC-B2D5-F1BBFEF5A150}">
   <ds:schemaRefs>
     <ds:schemaRef ds:uri="http://www.w3.org/2003/InkML"/>
   </ds:schemaRefs>
 </ds:datastoreItem>
-</file>
-
-<file path=customXml/itemProps2.xml><?xml version="1.0" encoding="utf-8"?>
-<ds:datastoreItem xmlns:ds="http://schemas.openxmlformats.org/officeDocument/2006/customXml" ds:itemID="{C6592D8D-AE30-4D41-8D96-1A32D6B7D157}">
-  <ds:schemaRefs>
-    <ds:schemaRef ds:uri="http://schemas.openxmlformats.org/officeDocument/2006/bibliography"/>
-  </ds:schemaRefs>
-</ds:datastoreItem>
 </file>
</xml_diff>